<commit_message>
Metrics Server and HPA
</commit_message>
<xml_diff>
--- a/Kubernetes_Detailed.docx
+++ b/Kubernetes_Detailed.docx
@@ -4571,6 +4571,32 @@
           <w:lang w:val="en-US"/>
         </w:rPr>
       </w:pPr>
+    </w:p>
+    <w:p>
+      <w:pPr>
+        <w:pStyle w:val="Normal"/>
+        <w:spacing w:before="240" w:beforeAutospacing="off" w:after="240" w:afterAutospacing="off"/>
+        <w:rPr>
+          <w:rFonts w:ascii="Aptos" w:hAnsi="Aptos" w:eastAsia="Aptos" w:cs="Aptos"/>
+          <w:noProof w:val="0"/>
+          <w:sz w:val="24"/>
+          <w:szCs w:val="24"/>
+          <w:lang w:val="en-US"/>
+        </w:rPr>
+      </w:pPr>
+    </w:p>
+    <w:p>
+      <w:pPr>
+        <w:pStyle w:val="Normal"/>
+        <w:spacing w:before="240" w:beforeAutospacing="off" w:after="240" w:afterAutospacing="off"/>
+        <w:rPr>
+          <w:rFonts w:ascii="Aptos" w:hAnsi="Aptos" w:eastAsia="Aptos" w:cs="Aptos"/>
+          <w:noProof w:val="0"/>
+          <w:sz w:val="24"/>
+          <w:szCs w:val="24"/>
+          <w:lang w:val="en-US"/>
+        </w:rPr>
+      </w:pPr>
       <w:r>
         <w:rPr>
           <w:rFonts w:ascii="Aptos" w:hAnsi="Aptos" w:eastAsia="Aptos" w:cs="Aptos"/>
@@ -4645,6 +4671,2576 @@
     <w:p>
       <w:pPr>
         <w:pStyle w:val="Normal"/>
+        <w:spacing w:before="240" w:beforeAutospacing="off" w:after="240" w:afterAutospacing="off"/>
+        <w:rPr>
+          <w:rFonts w:ascii="Aptos" w:hAnsi="Aptos" w:eastAsia="Aptos" w:cs="Aptos"/>
+          <w:noProof w:val="0"/>
+          <w:sz w:val="24"/>
+          <w:szCs w:val="24"/>
+          <w:lang w:val="en-US"/>
+        </w:rPr>
+      </w:pPr>
+    </w:p>
+    <w:p>
+      <w:pPr>
+        <w:pStyle w:val="Normal"/>
+        <w:spacing w:before="240" w:beforeAutospacing="off" w:after="240" w:afterAutospacing="off"/>
+        <w:rPr>
+          <w:rFonts w:ascii="Aptos" w:hAnsi="Aptos" w:eastAsia="Aptos" w:cs="Aptos"/>
+          <w:noProof w:val="0"/>
+          <w:sz w:val="24"/>
+          <w:szCs w:val="24"/>
+          <w:lang w:val="en-US"/>
+        </w:rPr>
+      </w:pPr>
+    </w:p>
+    <w:p>
+      <w:pPr>
+        <w:pStyle w:val="Normal"/>
+        <w:spacing w:before="240" w:beforeAutospacing="off" w:after="240" w:afterAutospacing="off"/>
+        <w:rPr>
+          <w:rFonts w:ascii="Aptos" w:hAnsi="Aptos" w:eastAsia="Aptos" w:cs="Aptos"/>
+          <w:noProof w:val="0"/>
+          <w:sz w:val="24"/>
+          <w:szCs w:val="24"/>
+          <w:lang w:val="en-US"/>
+        </w:rPr>
+      </w:pPr>
+    </w:p>
+    <w:p>
+      <w:pPr>
+        <w:pStyle w:val="Normal"/>
+        <w:spacing w:before="240" w:beforeAutospacing="off" w:after="240" w:afterAutospacing="off"/>
+        <w:rPr>
+          <w:rFonts w:ascii="Aptos" w:hAnsi="Aptos" w:eastAsia="Aptos" w:cs="Aptos"/>
+          <w:noProof w:val="0"/>
+          <w:sz w:val="24"/>
+          <w:szCs w:val="24"/>
+          <w:lang w:val="en-US"/>
+        </w:rPr>
+      </w:pPr>
+      <w:r>
+        <w:rPr>
+          <w:rFonts w:ascii="Aptos" w:hAnsi="Aptos" w:eastAsia="Aptos" w:cs="Aptos"/>
+          <w:noProof w:val="0"/>
+          <w:sz w:val="24"/>
+          <w:szCs w:val="24"/>
+          <w:lang w:val="en-US"/>
+        </w:rPr>
+        <w:t>Metrics Server Kubernetes ---</w:t>
+      </w:r>
+    </w:p>
+    <w:p>
+      <w:pPr>
+        <w:spacing w:before="240" w:beforeAutospacing="off" w:after="240" w:afterAutospacing="off"/>
+      </w:pPr>
+      <w:r>
+        <w:rPr>
+          <w:rFonts w:ascii="Aptos" w:hAnsi="Aptos" w:eastAsia="Aptos" w:cs="Aptos"/>
+          <w:noProof w:val="0"/>
+          <w:sz w:val="24"/>
+          <w:szCs w:val="24"/>
+          <w:lang w:val="en-US"/>
+        </w:rPr>
+        <w:t>Metrics Server is a crucial component in Kubernetes that provides resource metrics for pods and nodes, primarily for autoscaling purposes. Here’s a comprehensive overview of why you should use it and how to set it up using a Helm chart.</w:t>
+      </w:r>
+    </w:p>
+    <w:p>
+      <w:pPr>
+        <w:pStyle w:val="Heading2"/>
+        <w:spacing w:before="299" w:beforeAutospacing="off" w:after="299" w:afterAutospacing="off"/>
+      </w:pPr>
+      <w:r>
+        <w:rPr>
+          <w:rFonts w:ascii="Aptos" w:hAnsi="Aptos" w:eastAsia="Aptos" w:cs="Aptos"/>
+          <w:b w:val="1"/>
+          <w:bCs w:val="1"/>
+          <w:noProof w:val="0"/>
+          <w:sz w:val="36"/>
+          <w:szCs w:val="36"/>
+          <w:lang w:val="en-US"/>
+        </w:rPr>
+        <w:t>Why Use Metrics Server?</w:t>
+      </w:r>
+    </w:p>
+    <w:p>
+      <w:pPr>
+        <w:pStyle w:val="ListParagraph"/>
+        <w:numPr>
+          <w:ilvl w:val="0"/>
+          <w:numId w:val="11"/>
+        </w:numPr>
+        <w:spacing w:before="240" w:beforeAutospacing="off" w:after="240" w:afterAutospacing="off"/>
+        <w:rPr>
+          <w:rFonts w:ascii="Aptos" w:hAnsi="Aptos" w:eastAsia="Aptos" w:cs="Aptos"/>
+          <w:noProof w:val="0"/>
+          <w:sz w:val="24"/>
+          <w:szCs w:val="24"/>
+          <w:lang w:val="en-US"/>
+        </w:rPr>
+      </w:pPr>
+      <w:r>
+        <w:rPr>
+          <w:rFonts w:ascii="Aptos" w:hAnsi="Aptos" w:eastAsia="Aptos" w:cs="Aptos"/>
+          <w:b w:val="1"/>
+          <w:bCs w:val="1"/>
+          <w:noProof w:val="0"/>
+          <w:sz w:val="24"/>
+          <w:szCs w:val="24"/>
+          <w:lang w:val="en-US"/>
+        </w:rPr>
+        <w:t>Autoscaling Support</w:t>
+      </w:r>
+      <w:r>
+        <w:rPr>
+          <w:rFonts w:ascii="Aptos" w:hAnsi="Aptos" w:eastAsia="Aptos" w:cs="Aptos"/>
+          <w:noProof w:val="0"/>
+          <w:sz w:val="24"/>
+          <w:szCs w:val="24"/>
+          <w:lang w:val="en-US"/>
+        </w:rPr>
+        <w:t xml:space="preserve">: Metrics Server collects resource metrics (CPU and memory) from </w:t>
+      </w:r>
+      <w:r>
+        <w:rPr>
+          <w:rFonts w:ascii="Aptos" w:hAnsi="Aptos" w:eastAsia="Aptos" w:cs="Aptos"/>
+          <w:noProof w:val="0"/>
+          <w:sz w:val="24"/>
+          <w:szCs w:val="24"/>
+          <w:lang w:val="en-US"/>
+        </w:rPr>
+        <w:t>Kubelets</w:t>
+      </w:r>
+      <w:r>
+        <w:rPr>
+          <w:rFonts w:ascii="Aptos" w:hAnsi="Aptos" w:eastAsia="Aptos" w:cs="Aptos"/>
+          <w:noProof w:val="0"/>
+          <w:sz w:val="24"/>
+          <w:szCs w:val="24"/>
+          <w:lang w:val="en-US"/>
+        </w:rPr>
+        <w:t xml:space="preserve"> and exposes them via the Kubernetes API. This data is essential for the Horizontal Pod </w:t>
+      </w:r>
+      <w:r>
+        <w:rPr>
+          <w:rFonts w:ascii="Aptos" w:hAnsi="Aptos" w:eastAsia="Aptos" w:cs="Aptos"/>
+          <w:noProof w:val="0"/>
+          <w:sz w:val="24"/>
+          <w:szCs w:val="24"/>
+          <w:lang w:val="en-US"/>
+        </w:rPr>
+        <w:t>Autoscaler</w:t>
+      </w:r>
+      <w:r>
+        <w:rPr>
+          <w:rFonts w:ascii="Aptos" w:hAnsi="Aptos" w:eastAsia="Aptos" w:cs="Aptos"/>
+          <w:noProof w:val="0"/>
+          <w:sz w:val="24"/>
+          <w:szCs w:val="24"/>
+          <w:lang w:val="en-US"/>
+        </w:rPr>
+        <w:t xml:space="preserve"> (HPA) and Vertical Pod </w:t>
+      </w:r>
+      <w:r>
+        <w:rPr>
+          <w:rFonts w:ascii="Aptos" w:hAnsi="Aptos" w:eastAsia="Aptos" w:cs="Aptos"/>
+          <w:noProof w:val="0"/>
+          <w:sz w:val="24"/>
+          <w:szCs w:val="24"/>
+          <w:lang w:val="en-US"/>
+        </w:rPr>
+        <w:t>Autoscaler</w:t>
+      </w:r>
+      <w:r>
+        <w:rPr>
+          <w:rFonts w:ascii="Aptos" w:hAnsi="Aptos" w:eastAsia="Aptos" w:cs="Aptos"/>
+          <w:noProof w:val="0"/>
+          <w:sz w:val="24"/>
+          <w:szCs w:val="24"/>
+          <w:lang w:val="en-US"/>
+        </w:rPr>
+        <w:t xml:space="preserve"> (VPA) to dynamically scale workloads based on </w:t>
+      </w:r>
+      <w:r>
+        <w:rPr>
+          <w:rFonts w:ascii="Aptos" w:hAnsi="Aptos" w:eastAsia="Aptos" w:cs="Aptos"/>
+          <w:noProof w:val="0"/>
+          <w:sz w:val="24"/>
+          <w:szCs w:val="24"/>
+          <w:lang w:val="en-US"/>
+        </w:rPr>
+        <w:t>demand</w:t>
+      </w:r>
+      <w:r>
+        <w:rPr>
+          <w:rFonts w:ascii="Aptos" w:hAnsi="Aptos" w:eastAsia="Aptos" w:cs="Aptos"/>
+          <w:noProof w:val="0"/>
+          <w:sz w:val="24"/>
+          <w:szCs w:val="24"/>
+          <w:lang w:val="en-US"/>
+        </w:rPr>
+        <w:t>.</w:t>
+      </w:r>
+    </w:p>
+    <w:p>
+      <w:pPr>
+        <w:pStyle w:val="ListParagraph"/>
+        <w:numPr>
+          <w:ilvl w:val="0"/>
+          <w:numId w:val="11"/>
+        </w:numPr>
+        <w:spacing w:before="240" w:beforeAutospacing="off" w:after="240" w:afterAutospacing="off"/>
+        <w:rPr>
+          <w:rFonts w:ascii="Aptos" w:hAnsi="Aptos" w:eastAsia="Aptos" w:cs="Aptos"/>
+          <w:noProof w:val="0"/>
+          <w:sz w:val="24"/>
+          <w:szCs w:val="24"/>
+          <w:lang w:val="en-US"/>
+        </w:rPr>
+      </w:pPr>
+      <w:r>
+        <w:rPr>
+          <w:rFonts w:ascii="Aptos" w:hAnsi="Aptos" w:eastAsia="Aptos" w:cs="Aptos"/>
+          <w:b w:val="1"/>
+          <w:bCs w:val="1"/>
+          <w:noProof w:val="0"/>
+          <w:sz w:val="24"/>
+          <w:szCs w:val="24"/>
+          <w:lang w:val="en-US"/>
+        </w:rPr>
+        <w:t>Resource Efficiency</w:t>
+      </w:r>
+      <w:r>
+        <w:rPr>
+          <w:rFonts w:ascii="Aptos" w:hAnsi="Aptos" w:eastAsia="Aptos" w:cs="Aptos"/>
+          <w:noProof w:val="0"/>
+          <w:sz w:val="24"/>
+          <w:szCs w:val="24"/>
+          <w:lang w:val="en-US"/>
+        </w:rPr>
+        <w:t xml:space="preserve">: It has a minimal resource footprint, typically requiring only about 1 milli-core of CPU and 2 MB of memory per node, making it suitable for clusters with up to 5,000 </w:t>
+      </w:r>
+      <w:r>
+        <w:rPr>
+          <w:rFonts w:ascii="Aptos" w:hAnsi="Aptos" w:eastAsia="Aptos" w:cs="Aptos"/>
+          <w:noProof w:val="0"/>
+          <w:sz w:val="24"/>
+          <w:szCs w:val="24"/>
+          <w:lang w:val="en-US"/>
+        </w:rPr>
+        <w:t>nodes</w:t>
+      </w:r>
+      <w:r>
+        <w:rPr>
+          <w:rFonts w:ascii="Aptos" w:hAnsi="Aptos" w:eastAsia="Aptos" w:cs="Aptos"/>
+          <w:noProof w:val="0"/>
+          <w:sz w:val="24"/>
+          <w:szCs w:val="24"/>
+          <w:lang w:val="en-US"/>
+        </w:rPr>
+        <w:t>.</w:t>
+      </w:r>
+    </w:p>
+    <w:p>
+      <w:pPr>
+        <w:pStyle w:val="ListParagraph"/>
+        <w:numPr>
+          <w:ilvl w:val="0"/>
+          <w:numId w:val="11"/>
+        </w:numPr>
+        <w:spacing w:before="240" w:beforeAutospacing="off" w:after="240" w:afterAutospacing="off"/>
+        <w:rPr>
+          <w:rFonts w:ascii="Aptos" w:hAnsi="Aptos" w:eastAsia="Aptos" w:cs="Aptos"/>
+          <w:noProof w:val="0"/>
+          <w:sz w:val="24"/>
+          <w:szCs w:val="24"/>
+          <w:lang w:val="en-US"/>
+        </w:rPr>
+      </w:pPr>
+      <w:r>
+        <w:rPr>
+          <w:rFonts w:ascii="Aptos" w:hAnsi="Aptos" w:eastAsia="Aptos" w:cs="Aptos"/>
+          <w:b w:val="1"/>
+          <w:bCs w:val="1"/>
+          <w:noProof w:val="0"/>
+          <w:sz w:val="24"/>
+          <w:szCs w:val="24"/>
+          <w:lang w:val="en-US"/>
+        </w:rPr>
+        <w:t>Real-time Metrics</w:t>
+      </w:r>
+      <w:r>
+        <w:rPr>
+          <w:rFonts w:ascii="Aptos" w:hAnsi="Aptos" w:eastAsia="Aptos" w:cs="Aptos"/>
+          <w:noProof w:val="0"/>
+          <w:sz w:val="24"/>
+          <w:szCs w:val="24"/>
+          <w:lang w:val="en-US"/>
+        </w:rPr>
+        <w:t xml:space="preserve">: Metrics Server collects metrics every 15 seconds, allowing for </w:t>
+      </w:r>
+      <w:r>
+        <w:rPr>
+          <w:rFonts w:ascii="Aptos" w:hAnsi="Aptos" w:eastAsia="Aptos" w:cs="Aptos"/>
+          <w:noProof w:val="0"/>
+          <w:sz w:val="24"/>
+          <w:szCs w:val="24"/>
+          <w:lang w:val="en-US"/>
+        </w:rPr>
+        <w:t>timely</w:t>
+      </w:r>
+      <w:r>
+        <w:rPr>
+          <w:rFonts w:ascii="Aptos" w:hAnsi="Aptos" w:eastAsia="Aptos" w:cs="Aptos"/>
+          <w:noProof w:val="0"/>
+          <w:sz w:val="24"/>
+          <w:szCs w:val="24"/>
+          <w:lang w:val="en-US"/>
+        </w:rPr>
+        <w:t xml:space="preserve"> adjustments to resource allocations as workloads </w:t>
+      </w:r>
+      <w:r>
+        <w:rPr>
+          <w:rFonts w:ascii="Aptos" w:hAnsi="Aptos" w:eastAsia="Aptos" w:cs="Aptos"/>
+          <w:noProof w:val="0"/>
+          <w:sz w:val="24"/>
+          <w:szCs w:val="24"/>
+          <w:lang w:val="en-US"/>
+        </w:rPr>
+        <w:t>change</w:t>
+      </w:r>
+      <w:r>
+        <w:rPr>
+          <w:rFonts w:ascii="Aptos" w:hAnsi="Aptos" w:eastAsia="Aptos" w:cs="Aptos"/>
+          <w:noProof w:val="0"/>
+          <w:sz w:val="24"/>
+          <w:szCs w:val="24"/>
+          <w:lang w:val="en-US"/>
+        </w:rPr>
+        <w:t>.</w:t>
+      </w:r>
+    </w:p>
+    <w:p>
+      <w:pPr>
+        <w:pStyle w:val="ListParagraph"/>
+        <w:numPr>
+          <w:ilvl w:val="0"/>
+          <w:numId w:val="11"/>
+        </w:numPr>
+        <w:spacing w:before="240" w:beforeAutospacing="off" w:after="240" w:afterAutospacing="off"/>
+        <w:rPr>
+          <w:rFonts w:ascii="Aptos" w:hAnsi="Aptos" w:eastAsia="Aptos" w:cs="Aptos"/>
+          <w:noProof w:val="0"/>
+          <w:sz w:val="24"/>
+          <w:szCs w:val="24"/>
+          <w:lang w:val="en-US"/>
+        </w:rPr>
+      </w:pPr>
+      <w:r>
+        <w:rPr>
+          <w:rFonts w:ascii="Aptos" w:hAnsi="Aptos" w:eastAsia="Aptos" w:cs="Aptos"/>
+          <w:b w:val="1"/>
+          <w:bCs w:val="1"/>
+          <w:noProof w:val="0"/>
+          <w:sz w:val="24"/>
+          <w:szCs w:val="24"/>
+          <w:lang w:val="en-US"/>
+        </w:rPr>
+        <w:t>Debugging Tool</w:t>
+      </w:r>
+      <w:r>
+        <w:rPr>
+          <w:rFonts w:ascii="Aptos" w:hAnsi="Aptos" w:eastAsia="Aptos" w:cs="Aptos"/>
+          <w:noProof w:val="0"/>
+          <w:sz w:val="24"/>
+          <w:szCs w:val="24"/>
+          <w:lang w:val="en-US"/>
+        </w:rPr>
+        <w:t xml:space="preserve">: The metrics can also be accessed using the </w:t>
+      </w:r>
+      <w:r>
+        <w:rPr>
+          <w:rFonts w:ascii="Consolas" w:hAnsi="Consolas" w:eastAsia="Consolas" w:cs="Consolas"/>
+          <w:noProof w:val="0"/>
+          <w:sz w:val="24"/>
+          <w:szCs w:val="24"/>
+          <w:lang w:val="en-US"/>
+        </w:rPr>
+        <w:t>kubectl</w:t>
+      </w:r>
+      <w:r>
+        <w:rPr>
+          <w:rFonts w:ascii="Consolas" w:hAnsi="Consolas" w:eastAsia="Consolas" w:cs="Consolas"/>
+          <w:noProof w:val="0"/>
+          <w:sz w:val="24"/>
+          <w:szCs w:val="24"/>
+          <w:lang w:val="en-US"/>
+        </w:rPr>
+        <w:t xml:space="preserve"> top</w:t>
+      </w:r>
+      <w:r>
+        <w:rPr>
+          <w:rFonts w:ascii="Aptos" w:hAnsi="Aptos" w:eastAsia="Aptos" w:cs="Aptos"/>
+          <w:noProof w:val="0"/>
+          <w:sz w:val="24"/>
+          <w:szCs w:val="24"/>
+          <w:lang w:val="en-US"/>
+        </w:rPr>
+        <w:t xml:space="preserve"> command, which aids in debugging and monitoring cluster </w:t>
+      </w:r>
+      <w:r>
+        <w:rPr>
+          <w:rFonts w:ascii="Aptos" w:hAnsi="Aptos" w:eastAsia="Aptos" w:cs="Aptos"/>
+          <w:noProof w:val="0"/>
+          <w:sz w:val="24"/>
+          <w:szCs w:val="24"/>
+          <w:lang w:val="en-US"/>
+        </w:rPr>
+        <w:t>performance</w:t>
+      </w:r>
+      <w:r>
+        <w:rPr>
+          <w:rFonts w:ascii="Aptos" w:hAnsi="Aptos" w:eastAsia="Aptos" w:cs="Aptos"/>
+          <w:noProof w:val="0"/>
+          <w:sz w:val="24"/>
+          <w:szCs w:val="24"/>
+          <w:lang w:val="en-US"/>
+        </w:rPr>
+        <w:t>.</w:t>
+      </w:r>
+    </w:p>
+    <w:p>
+      <w:pPr>
+        <w:pStyle w:val="Heading2"/>
+        <w:spacing w:before="299" w:beforeAutospacing="off" w:after="299" w:afterAutospacing="off"/>
+      </w:pPr>
+      <w:r>
+        <w:rPr>
+          <w:rFonts w:ascii="Aptos" w:hAnsi="Aptos" w:eastAsia="Aptos" w:cs="Aptos"/>
+          <w:b w:val="1"/>
+          <w:bCs w:val="1"/>
+          <w:noProof w:val="0"/>
+          <w:sz w:val="36"/>
+          <w:szCs w:val="36"/>
+          <w:lang w:val="en-US"/>
+        </w:rPr>
+        <w:t>How to Create and Configure Metrics Server Using Helm</w:t>
+      </w:r>
+    </w:p>
+    <w:p>
+      <w:pPr>
+        <w:pStyle w:val="Heading3"/>
+        <w:spacing w:before="281" w:beforeAutospacing="off" w:after="281" w:afterAutospacing="off"/>
+      </w:pPr>
+      <w:r>
+        <w:rPr>
+          <w:rFonts w:ascii="Aptos" w:hAnsi="Aptos" w:eastAsia="Aptos" w:cs="Aptos"/>
+          <w:b w:val="1"/>
+          <w:bCs w:val="1"/>
+          <w:noProof w:val="0"/>
+          <w:sz w:val="28"/>
+          <w:szCs w:val="28"/>
+          <w:lang w:val="en-US"/>
+        </w:rPr>
+        <w:t>Prerequisites</w:t>
+      </w:r>
+    </w:p>
+    <w:p>
+      <w:pPr>
+        <w:pStyle w:val="ListParagraph"/>
+        <w:numPr>
+          <w:ilvl w:val="0"/>
+          <w:numId w:val="12"/>
+        </w:numPr>
+        <w:spacing w:before="0" w:beforeAutospacing="off" w:after="0" w:afterAutospacing="off"/>
+        <w:rPr>
+          <w:rFonts w:ascii="Aptos" w:hAnsi="Aptos" w:eastAsia="Aptos" w:cs="Aptos"/>
+          <w:noProof w:val="0"/>
+          <w:sz w:val="24"/>
+          <w:szCs w:val="24"/>
+          <w:lang w:val="en-US"/>
+        </w:rPr>
+      </w:pPr>
+      <w:r>
+        <w:rPr>
+          <w:rFonts w:ascii="Aptos" w:hAnsi="Aptos" w:eastAsia="Aptos" w:cs="Aptos"/>
+          <w:noProof w:val="0"/>
+          <w:sz w:val="24"/>
+          <w:szCs w:val="24"/>
+          <w:lang w:val="en-US"/>
+        </w:rPr>
+        <w:t>A running Kubernetes cluster (version 1.4 or later).</w:t>
+      </w:r>
+    </w:p>
+    <w:p>
+      <w:pPr>
+        <w:pStyle w:val="ListParagraph"/>
+        <w:numPr>
+          <w:ilvl w:val="0"/>
+          <w:numId w:val="12"/>
+        </w:numPr>
+        <w:spacing w:before="0" w:beforeAutospacing="off" w:after="0" w:afterAutospacing="off"/>
+        <w:rPr>
+          <w:rFonts w:ascii="Aptos" w:hAnsi="Aptos" w:eastAsia="Aptos" w:cs="Aptos"/>
+          <w:noProof w:val="0"/>
+          <w:sz w:val="24"/>
+          <w:szCs w:val="24"/>
+          <w:lang w:val="en-US"/>
+        </w:rPr>
+      </w:pPr>
+      <w:r>
+        <w:rPr>
+          <w:rFonts w:ascii="Aptos" w:hAnsi="Aptos" w:eastAsia="Aptos" w:cs="Aptos"/>
+          <w:noProof w:val="0"/>
+          <w:sz w:val="24"/>
+          <w:szCs w:val="24"/>
+          <w:lang w:val="en-US"/>
+        </w:rPr>
+        <w:t>Helm installed and configured to manage your Kubernetes applications.</w:t>
+      </w:r>
+    </w:p>
+    <w:p>
+      <w:pPr>
+        <w:pStyle w:val="Heading3"/>
+        <w:spacing w:before="281" w:beforeAutospacing="off" w:after="281" w:afterAutospacing="off"/>
+      </w:pPr>
+      <w:r>
+        <w:rPr>
+          <w:rFonts w:ascii="Aptos" w:hAnsi="Aptos" w:eastAsia="Aptos" w:cs="Aptos"/>
+          <w:b w:val="1"/>
+          <w:bCs w:val="1"/>
+          <w:noProof w:val="0"/>
+          <w:sz w:val="28"/>
+          <w:szCs w:val="28"/>
+          <w:lang w:val="en-US"/>
+        </w:rPr>
+        <w:t>Step-by-Step Installation</w:t>
+      </w:r>
+    </w:p>
+    <w:p>
+      <w:pPr>
+        <w:pStyle w:val="Heading4"/>
+        <w:spacing w:before="319" w:beforeAutospacing="off" w:after="319" w:afterAutospacing="off"/>
+      </w:pPr>
+      <w:r>
+        <w:rPr>
+          <w:rFonts w:ascii="Aptos" w:hAnsi="Aptos" w:eastAsia="Aptos" w:cs="Aptos"/>
+          <w:b w:val="1"/>
+          <w:bCs w:val="1"/>
+          <w:noProof w:val="0"/>
+          <w:sz w:val="24"/>
+          <w:szCs w:val="24"/>
+          <w:lang w:val="en-US"/>
+        </w:rPr>
+        <w:t>1. Add the Metrics Server Helm Repository</w:t>
+      </w:r>
+    </w:p>
+    <w:p>
+      <w:pPr>
+        <w:spacing w:before="240" w:beforeAutospacing="off" w:after="240" w:afterAutospacing="off"/>
+      </w:pPr>
+      <w:r>
+        <w:rPr>
+          <w:rFonts w:ascii="Aptos" w:hAnsi="Aptos" w:eastAsia="Aptos" w:cs="Aptos"/>
+          <w:noProof w:val="0"/>
+          <w:sz w:val="24"/>
+          <w:szCs w:val="24"/>
+          <w:lang w:val="en-US"/>
+        </w:rPr>
+        <w:t>Run the following command to add the official Metrics Server repository:</w:t>
+      </w:r>
+    </w:p>
+    <w:p>
+      <w:r>
+        <w:rPr>
+          <w:rFonts w:ascii="Consolas" w:hAnsi="Consolas" w:eastAsia="Consolas" w:cs="Consolas"/>
+          <w:noProof w:val="0"/>
+          <w:sz w:val="24"/>
+          <w:szCs w:val="24"/>
+          <w:lang w:val="en-US"/>
+        </w:rPr>
+        <w:t xml:space="preserve">helm repo add metrics-server </w:t>
+      </w:r>
+      <w:hyperlink r:id="Rfe92013d781f4c10">
+        <w:r>
+          <w:rPr>
+            <w:rStyle w:val="Hyperlink"/>
+            <w:rFonts w:ascii="Consolas" w:hAnsi="Consolas" w:eastAsia="Consolas" w:cs="Consolas"/>
+            <w:noProof w:val="0"/>
+            <w:sz w:val="24"/>
+            <w:szCs w:val="24"/>
+            <w:lang w:val="en-US"/>
+          </w:rPr>
+          <w:t>https://kubernetes-sigs.github.io/metrics-server/</w:t>
+        </w:r>
+        <w:r>
+          <w:br/>
+        </w:r>
+      </w:hyperlink>
+      <w:r>
+        <w:rPr>
+          <w:rFonts w:ascii="Aptos" w:hAnsi="Aptos" w:eastAsia="Aptos" w:cs="Aptos"/>
+          <w:noProof w:val="0"/>
+          <w:sz w:val="24"/>
+          <w:szCs w:val="24"/>
+          <w:lang w:val="en-US"/>
+        </w:rPr>
+        <w:t xml:space="preserve"> </w:t>
+      </w:r>
+    </w:p>
+    <w:p>
+      <w:pPr>
+        <w:pStyle w:val="Heading4"/>
+        <w:spacing w:before="319" w:beforeAutospacing="off" w:after="319" w:afterAutospacing="off"/>
+      </w:pPr>
+      <w:r>
+        <w:rPr>
+          <w:rFonts w:ascii="Aptos" w:hAnsi="Aptos" w:eastAsia="Aptos" w:cs="Aptos"/>
+          <w:b w:val="1"/>
+          <w:bCs w:val="1"/>
+          <w:noProof w:val="0"/>
+          <w:sz w:val="24"/>
+          <w:szCs w:val="24"/>
+          <w:lang w:val="en-US"/>
+        </w:rPr>
+        <w:t>2. Install Metrics Server</w:t>
+      </w:r>
+    </w:p>
+    <w:p>
+      <w:pPr>
+        <w:spacing w:before="240" w:beforeAutospacing="off" w:after="240" w:afterAutospacing="off"/>
+      </w:pPr>
+      <w:r>
+        <w:rPr>
+          <w:rFonts w:ascii="Aptos" w:hAnsi="Aptos" w:eastAsia="Aptos" w:cs="Aptos"/>
+          <w:noProof w:val="0"/>
+          <w:sz w:val="24"/>
+          <w:szCs w:val="24"/>
+          <w:lang w:val="en-US"/>
+        </w:rPr>
+        <w:t>To install Metrics Server, execute:</w:t>
+      </w:r>
+    </w:p>
+    <w:p>
+      <w:r>
+        <w:rPr>
+          <w:rFonts w:ascii="Consolas" w:hAnsi="Consolas" w:eastAsia="Consolas" w:cs="Consolas"/>
+          <w:noProof w:val="0"/>
+          <w:sz w:val="24"/>
+          <w:szCs w:val="24"/>
+          <w:lang w:val="en-US"/>
+        </w:rPr>
+        <w:t>helm install metrics-server metrics-server/metrics-server</w:t>
+      </w:r>
+      <w:r>
+        <w:br/>
+      </w:r>
+      <w:r>
+        <w:rPr>
+          <w:rFonts w:ascii="Aptos" w:hAnsi="Aptos" w:eastAsia="Aptos" w:cs="Aptos"/>
+          <w:noProof w:val="0"/>
+          <w:sz w:val="24"/>
+          <w:szCs w:val="24"/>
+          <w:lang w:val="en-US"/>
+        </w:rPr>
+        <w:t xml:space="preserve"> </w:t>
+      </w:r>
+    </w:p>
+    <w:p>
+      <w:pPr>
+        <w:spacing w:before="240" w:beforeAutospacing="off" w:after="240" w:afterAutospacing="off"/>
+      </w:pPr>
+      <w:r>
+        <w:rPr>
+          <w:rFonts w:ascii="Aptos" w:hAnsi="Aptos" w:eastAsia="Aptos" w:cs="Aptos"/>
+          <w:noProof w:val="0"/>
+          <w:sz w:val="24"/>
+          <w:szCs w:val="24"/>
+          <w:lang w:val="en-US"/>
+        </w:rPr>
+        <w:t>If you need a specific version, specify it as follows:</w:t>
+      </w:r>
+    </w:p>
+    <w:p>
+      <w:r>
+        <w:rPr>
+          <w:rFonts w:ascii="Consolas" w:hAnsi="Consolas" w:eastAsia="Consolas" w:cs="Consolas"/>
+          <w:noProof w:val="0"/>
+          <w:sz w:val="24"/>
+          <w:szCs w:val="24"/>
+          <w:lang w:val="en-US"/>
+        </w:rPr>
+        <w:t>helm install metrics-server metrics-server/metrics-server --version &lt;version&gt;</w:t>
+      </w:r>
+      <w:r>
+        <w:br/>
+      </w:r>
+      <w:r>
+        <w:rPr>
+          <w:rFonts w:ascii="Aptos" w:hAnsi="Aptos" w:eastAsia="Aptos" w:cs="Aptos"/>
+          <w:noProof w:val="0"/>
+          <w:sz w:val="24"/>
+          <w:szCs w:val="24"/>
+          <w:lang w:val="en-US"/>
+        </w:rPr>
+        <w:t xml:space="preserve"> </w:t>
+      </w:r>
+    </w:p>
+    <w:p>
+      <w:pPr>
+        <w:spacing w:before="240" w:beforeAutospacing="off" w:after="240" w:afterAutospacing="off"/>
+      </w:pPr>
+      <w:r>
+        <w:rPr>
+          <w:rFonts w:ascii="Aptos" w:hAnsi="Aptos" w:eastAsia="Aptos" w:cs="Aptos"/>
+          <w:noProof w:val="0"/>
+          <w:sz w:val="24"/>
+          <w:szCs w:val="24"/>
+          <w:lang w:val="en-US"/>
+        </w:rPr>
+        <w:t xml:space="preserve">Replace </w:t>
+      </w:r>
+      <w:r>
+        <w:rPr>
+          <w:rFonts w:ascii="Consolas" w:hAnsi="Consolas" w:eastAsia="Consolas" w:cs="Consolas"/>
+          <w:noProof w:val="0"/>
+          <w:sz w:val="24"/>
+          <w:szCs w:val="24"/>
+          <w:lang w:val="en-US"/>
+        </w:rPr>
+        <w:t>&lt;version&gt;</w:t>
+      </w:r>
+      <w:r>
+        <w:rPr>
+          <w:rFonts w:ascii="Aptos" w:hAnsi="Aptos" w:eastAsia="Aptos" w:cs="Aptos"/>
+          <w:noProof w:val="0"/>
+          <w:sz w:val="24"/>
+          <w:szCs w:val="24"/>
+          <w:lang w:val="en-US"/>
+        </w:rPr>
+        <w:t xml:space="preserve"> with your desired version number.</w:t>
+      </w:r>
+    </w:p>
+    <w:p>
+      <w:pPr>
+        <w:pStyle w:val="Heading4"/>
+        <w:spacing w:before="319" w:beforeAutospacing="off" w:after="319" w:afterAutospacing="off"/>
+      </w:pPr>
+      <w:r>
+        <w:rPr>
+          <w:rFonts w:ascii="Aptos" w:hAnsi="Aptos" w:eastAsia="Aptos" w:cs="Aptos"/>
+          <w:b w:val="1"/>
+          <w:bCs w:val="1"/>
+          <w:noProof w:val="0"/>
+          <w:sz w:val="24"/>
+          <w:szCs w:val="24"/>
+          <w:lang w:val="en-US"/>
+        </w:rPr>
+        <w:t>3. Verify Installation</w:t>
+      </w:r>
+    </w:p>
+    <w:p>
+      <w:pPr>
+        <w:spacing w:before="240" w:beforeAutospacing="off" w:after="240" w:afterAutospacing="off"/>
+      </w:pPr>
+      <w:r>
+        <w:rPr>
+          <w:rFonts w:ascii="Aptos" w:hAnsi="Aptos" w:eastAsia="Aptos" w:cs="Aptos"/>
+          <w:noProof w:val="0"/>
+          <w:sz w:val="24"/>
+          <w:szCs w:val="24"/>
+          <w:lang w:val="en-US"/>
+        </w:rPr>
+        <w:t>Check the status of the installation:</w:t>
+      </w:r>
+    </w:p>
+    <w:p>
+      <w:r>
+        <w:rPr>
+          <w:rFonts w:ascii="Consolas" w:hAnsi="Consolas" w:eastAsia="Consolas" w:cs="Consolas"/>
+          <w:noProof w:val="0"/>
+          <w:sz w:val="24"/>
+          <w:szCs w:val="24"/>
+          <w:lang w:val="en-US"/>
+        </w:rPr>
+        <w:t>helm ls -n default</w:t>
+      </w:r>
+      <w:r>
+        <w:br/>
+      </w:r>
+      <w:r>
+        <w:rPr>
+          <w:rFonts w:ascii="Aptos" w:hAnsi="Aptos" w:eastAsia="Aptos" w:cs="Aptos"/>
+          <w:noProof w:val="0"/>
+          <w:sz w:val="24"/>
+          <w:szCs w:val="24"/>
+          <w:lang w:val="en-US"/>
+        </w:rPr>
+        <w:t xml:space="preserve"> </w:t>
+      </w:r>
+    </w:p>
+    <w:p>
+      <w:pPr>
+        <w:spacing w:before="240" w:beforeAutospacing="off" w:after="240" w:afterAutospacing="off"/>
+      </w:pPr>
+      <w:r>
+        <w:rPr>
+          <w:rFonts w:ascii="Aptos" w:hAnsi="Aptos" w:eastAsia="Aptos" w:cs="Aptos"/>
+          <w:noProof w:val="0"/>
+          <w:sz w:val="24"/>
+          <w:szCs w:val="24"/>
+          <w:lang w:val="en-US"/>
+        </w:rPr>
+        <w:t xml:space="preserve">You should see </w:t>
+      </w:r>
+      <w:r>
+        <w:rPr>
+          <w:rFonts w:ascii="Consolas" w:hAnsi="Consolas" w:eastAsia="Consolas" w:cs="Consolas"/>
+          <w:noProof w:val="0"/>
+          <w:sz w:val="24"/>
+          <w:szCs w:val="24"/>
+          <w:lang w:val="en-US"/>
+        </w:rPr>
+        <w:t>metrics-server</w:t>
+      </w:r>
+      <w:r>
+        <w:rPr>
+          <w:rFonts w:ascii="Aptos" w:hAnsi="Aptos" w:eastAsia="Aptos" w:cs="Aptos"/>
+          <w:noProof w:val="0"/>
+          <w:sz w:val="24"/>
+          <w:szCs w:val="24"/>
+          <w:lang w:val="en-US"/>
+        </w:rPr>
+        <w:t xml:space="preserve"> listed with a status of </w:t>
+      </w:r>
+      <w:r>
+        <w:rPr>
+          <w:rFonts w:ascii="Consolas" w:hAnsi="Consolas" w:eastAsia="Consolas" w:cs="Consolas"/>
+          <w:noProof w:val="0"/>
+          <w:sz w:val="24"/>
+          <w:szCs w:val="24"/>
+          <w:lang w:val="en-US"/>
+        </w:rPr>
+        <w:t>deployed</w:t>
+      </w:r>
+      <w:r>
+        <w:rPr>
+          <w:rFonts w:ascii="Aptos" w:hAnsi="Aptos" w:eastAsia="Aptos" w:cs="Aptos"/>
+          <w:noProof w:val="0"/>
+          <w:sz w:val="24"/>
+          <w:szCs w:val="24"/>
+          <w:lang w:val="en-US"/>
+        </w:rPr>
+        <w:t>. To confirm that the pods are running, use:</w:t>
+      </w:r>
+    </w:p>
+    <w:p>
+      <w:r>
+        <w:rPr>
+          <w:rFonts w:ascii="Consolas" w:hAnsi="Consolas" w:eastAsia="Consolas" w:cs="Consolas"/>
+          <w:noProof w:val="0"/>
+          <w:sz w:val="24"/>
+          <w:szCs w:val="24"/>
+          <w:lang w:val="en-US"/>
+        </w:rPr>
+        <w:t>kubectl get pods -n kube-system</w:t>
+      </w:r>
+      <w:r>
+        <w:br/>
+      </w:r>
+      <w:r>
+        <w:rPr>
+          <w:rFonts w:ascii="Aptos" w:hAnsi="Aptos" w:eastAsia="Aptos" w:cs="Aptos"/>
+          <w:noProof w:val="0"/>
+          <w:sz w:val="24"/>
+          <w:szCs w:val="24"/>
+          <w:lang w:val="en-US"/>
+        </w:rPr>
+        <w:t xml:space="preserve"> </w:t>
+      </w:r>
+    </w:p>
+    <w:p>
+      <w:pPr>
+        <w:pStyle w:val="Heading4"/>
+        <w:spacing w:before="319" w:beforeAutospacing="off" w:after="319" w:afterAutospacing="off"/>
+      </w:pPr>
+      <w:r>
+        <w:rPr>
+          <w:rFonts w:ascii="Aptos" w:hAnsi="Aptos" w:eastAsia="Aptos" w:cs="Aptos"/>
+          <w:b w:val="1"/>
+          <w:bCs w:val="1"/>
+          <w:noProof w:val="0"/>
+          <w:sz w:val="24"/>
+          <w:szCs w:val="24"/>
+          <w:lang w:val="en-US"/>
+        </w:rPr>
+        <w:t>4. Configuration Options</w:t>
+      </w:r>
+    </w:p>
+    <w:p>
+      <w:pPr>
+        <w:spacing w:before="240" w:beforeAutospacing="off" w:after="240" w:afterAutospacing="off"/>
+      </w:pPr>
+      <w:r>
+        <w:rPr>
+          <w:rFonts w:ascii="Aptos" w:hAnsi="Aptos" w:eastAsia="Aptos" w:cs="Aptos"/>
+          <w:noProof w:val="0"/>
+          <w:sz w:val="24"/>
+          <w:szCs w:val="24"/>
+          <w:lang w:val="en-US"/>
+        </w:rPr>
+        <w:t>You may need to customize certain configurations based on your cluster setup. Common flags include:</w:t>
+      </w:r>
+    </w:p>
+    <w:p>
+      <w:pPr>
+        <w:pStyle w:val="ListParagraph"/>
+        <w:numPr>
+          <w:ilvl w:val="0"/>
+          <w:numId w:val="13"/>
+        </w:numPr>
+        <w:spacing w:before="0" w:beforeAutospacing="off" w:after="0" w:afterAutospacing="off"/>
+        <w:rPr>
+          <w:rFonts w:ascii="Aptos" w:hAnsi="Aptos" w:eastAsia="Aptos" w:cs="Aptos"/>
+          <w:noProof w:val="0"/>
+          <w:sz w:val="24"/>
+          <w:szCs w:val="24"/>
+          <w:lang w:val="en-US"/>
+        </w:rPr>
+      </w:pPr>
+      <w:r>
+        <w:rPr>
+          <w:rFonts w:ascii="Consolas" w:hAnsi="Consolas" w:eastAsia="Consolas" w:cs="Consolas"/>
+          <w:noProof w:val="0"/>
+          <w:sz w:val="24"/>
+          <w:szCs w:val="24"/>
+          <w:lang w:val="en-US"/>
+        </w:rPr>
+        <w:t>--kubelet-preferred-address-types</w:t>
+      </w:r>
+      <w:r>
+        <w:rPr>
+          <w:rFonts w:ascii="Aptos" w:hAnsi="Aptos" w:eastAsia="Aptos" w:cs="Aptos"/>
+          <w:noProof w:val="0"/>
+          <w:sz w:val="24"/>
+          <w:szCs w:val="24"/>
+          <w:lang w:val="en-US"/>
+        </w:rPr>
+        <w:t>: Adjusts the preferred address types used when connecting to nodes.</w:t>
+      </w:r>
+    </w:p>
+    <w:p>
+      <w:pPr>
+        <w:pStyle w:val="ListParagraph"/>
+        <w:numPr>
+          <w:ilvl w:val="0"/>
+          <w:numId w:val="13"/>
+        </w:numPr>
+        <w:spacing w:before="0" w:beforeAutospacing="off" w:after="0" w:afterAutospacing="off"/>
+        <w:rPr>
+          <w:rFonts w:ascii="Aptos" w:hAnsi="Aptos" w:eastAsia="Aptos" w:cs="Aptos"/>
+          <w:noProof w:val="0"/>
+          <w:sz w:val="24"/>
+          <w:szCs w:val="24"/>
+          <w:lang w:val="en-US"/>
+        </w:rPr>
+      </w:pPr>
+      <w:r>
+        <w:rPr>
+          <w:rFonts w:ascii="Consolas" w:hAnsi="Consolas" w:eastAsia="Consolas" w:cs="Consolas"/>
+          <w:noProof w:val="0"/>
+          <w:sz w:val="24"/>
+          <w:szCs w:val="24"/>
+          <w:lang w:val="en-US"/>
+        </w:rPr>
+        <w:t>--kubelet-insecure-tls</w:t>
+      </w:r>
+      <w:r>
+        <w:rPr>
+          <w:rFonts w:ascii="Aptos" w:hAnsi="Aptos" w:eastAsia="Aptos" w:cs="Aptos"/>
+          <w:noProof w:val="0"/>
+          <w:sz w:val="24"/>
+          <w:szCs w:val="24"/>
+          <w:lang w:val="en-US"/>
+        </w:rPr>
+        <w:t>: Disables TLS verification for Kubelet connections (useful in non-production environments).</w:t>
+      </w:r>
+    </w:p>
+    <w:p>
+      <w:pPr>
+        <w:spacing w:before="240" w:beforeAutospacing="off" w:after="240" w:afterAutospacing="off"/>
+      </w:pPr>
+      <w:r>
+        <w:rPr>
+          <w:rFonts w:ascii="Aptos" w:hAnsi="Aptos" w:eastAsia="Aptos" w:cs="Aptos"/>
+          <w:noProof w:val="0"/>
+          <w:sz w:val="24"/>
+          <w:szCs w:val="24"/>
+          <w:lang w:val="en-US"/>
+        </w:rPr>
+        <w:t xml:space="preserve">To apply these configurations, create a </w:t>
+      </w:r>
+      <w:r>
+        <w:rPr>
+          <w:rFonts w:ascii="Consolas" w:hAnsi="Consolas" w:eastAsia="Consolas" w:cs="Consolas"/>
+          <w:noProof w:val="0"/>
+          <w:sz w:val="24"/>
+          <w:szCs w:val="24"/>
+          <w:lang w:val="en-US"/>
+        </w:rPr>
+        <w:t>values.yaml</w:t>
+      </w:r>
+      <w:r>
+        <w:rPr>
+          <w:rFonts w:ascii="Aptos" w:hAnsi="Aptos" w:eastAsia="Aptos" w:cs="Aptos"/>
+          <w:noProof w:val="0"/>
+          <w:sz w:val="24"/>
+          <w:szCs w:val="24"/>
+          <w:lang w:val="en-US"/>
+        </w:rPr>
+        <w:t xml:space="preserve"> file with your desired settings or pass them directly in the command line during installation.</w:t>
+      </w:r>
+    </w:p>
+    <w:p>
+      <w:pPr>
+        <w:pStyle w:val="Heading4"/>
+        <w:spacing w:before="319" w:beforeAutospacing="off" w:after="319" w:afterAutospacing="off"/>
+      </w:pPr>
+      <w:r>
+        <w:rPr>
+          <w:rFonts w:ascii="Aptos" w:hAnsi="Aptos" w:eastAsia="Aptos" w:cs="Aptos"/>
+          <w:b w:val="1"/>
+          <w:bCs w:val="1"/>
+          <w:noProof w:val="0"/>
+          <w:sz w:val="24"/>
+          <w:szCs w:val="24"/>
+          <w:lang w:val="en-US"/>
+        </w:rPr>
+        <w:t>5. Upgrading or Uninstalling</w:t>
+      </w:r>
+    </w:p>
+    <w:p>
+      <w:pPr>
+        <w:spacing w:before="240" w:beforeAutospacing="off" w:after="240" w:afterAutospacing="off"/>
+      </w:pPr>
+      <w:r>
+        <w:rPr>
+          <w:rFonts w:ascii="Aptos" w:hAnsi="Aptos" w:eastAsia="Aptos" w:cs="Aptos"/>
+          <w:noProof w:val="0"/>
+          <w:sz w:val="24"/>
+          <w:szCs w:val="24"/>
+          <w:lang w:val="en-US"/>
+        </w:rPr>
+        <w:t>To upgrade Metrics Server:</w:t>
+      </w:r>
+    </w:p>
+    <w:p>
+      <w:r>
+        <w:rPr>
+          <w:rFonts w:ascii="Consolas" w:hAnsi="Consolas" w:eastAsia="Consolas" w:cs="Consolas"/>
+          <w:noProof w:val="0"/>
+          <w:sz w:val="24"/>
+          <w:szCs w:val="24"/>
+          <w:lang w:val="en-US"/>
+        </w:rPr>
+        <w:t>helm upgrade metrics-server metrics-server/metrics-server --version &lt;new-version&gt;</w:t>
+      </w:r>
+      <w:r>
+        <w:br/>
+      </w:r>
+      <w:r>
+        <w:rPr>
+          <w:rFonts w:ascii="Aptos" w:hAnsi="Aptos" w:eastAsia="Aptos" w:cs="Aptos"/>
+          <w:noProof w:val="0"/>
+          <w:sz w:val="24"/>
+          <w:szCs w:val="24"/>
+          <w:lang w:val="en-US"/>
+        </w:rPr>
+        <w:t xml:space="preserve"> </w:t>
+      </w:r>
+    </w:p>
+    <w:p>
+      <w:pPr>
+        <w:spacing w:before="240" w:beforeAutospacing="off" w:after="240" w:afterAutospacing="off"/>
+      </w:pPr>
+      <w:r>
+        <w:rPr>
+          <w:rFonts w:ascii="Aptos" w:hAnsi="Aptos" w:eastAsia="Aptos" w:cs="Aptos"/>
+          <w:noProof w:val="0"/>
+          <w:sz w:val="24"/>
+          <w:szCs w:val="24"/>
+          <w:lang w:val="en-US"/>
+        </w:rPr>
+        <w:t>To uninstall it:</w:t>
+      </w:r>
+    </w:p>
+    <w:p>
+      <w:r>
+        <w:rPr>
+          <w:rFonts w:ascii="Consolas" w:hAnsi="Consolas" w:eastAsia="Consolas" w:cs="Consolas"/>
+          <w:noProof w:val="0"/>
+          <w:sz w:val="24"/>
+          <w:szCs w:val="24"/>
+          <w:lang w:val="en-US"/>
+        </w:rPr>
+        <w:t>helm uninstall metrics-server -n kube-system</w:t>
+      </w:r>
+      <w:r>
+        <w:br/>
+      </w:r>
+      <w:r>
+        <w:rPr>
+          <w:rFonts w:ascii="Aptos" w:hAnsi="Aptos" w:eastAsia="Aptos" w:cs="Aptos"/>
+          <w:noProof w:val="0"/>
+          <w:sz w:val="24"/>
+          <w:szCs w:val="24"/>
+          <w:lang w:val="en-US"/>
+        </w:rPr>
+        <w:t xml:space="preserve"> </w:t>
+      </w:r>
+    </w:p>
+    <w:p>
+      <w:pPr>
+        <w:spacing w:before="240" w:beforeAutospacing="off" w:after="240" w:afterAutospacing="off"/>
+      </w:pPr>
+      <w:r>
+        <w:rPr>
+          <w:rFonts w:ascii="Aptos" w:hAnsi="Aptos" w:eastAsia="Aptos" w:cs="Aptos"/>
+          <w:noProof w:val="0"/>
+          <w:sz w:val="24"/>
+          <w:szCs w:val="24"/>
+          <w:lang w:val="en-US"/>
+        </w:rPr>
+        <w:t>If you wish to delete the associated namespace, run:</w:t>
+      </w:r>
+    </w:p>
+    <w:p>
+      <w:r>
+        <w:rPr>
+          <w:rFonts w:ascii="Consolas" w:hAnsi="Consolas" w:eastAsia="Consolas" w:cs="Consolas"/>
+          <w:noProof w:val="0"/>
+          <w:sz w:val="24"/>
+          <w:szCs w:val="24"/>
+          <w:lang w:val="en-US"/>
+        </w:rPr>
+        <w:t>kubectl delete ns kube-system</w:t>
+      </w:r>
+      <w:r>
+        <w:br/>
+      </w:r>
+      <w:r>
+        <w:rPr>
+          <w:rFonts w:ascii="Aptos" w:hAnsi="Aptos" w:eastAsia="Aptos" w:cs="Aptos"/>
+          <w:noProof w:val="0"/>
+          <w:sz w:val="24"/>
+          <w:szCs w:val="24"/>
+          <w:lang w:val="en-US"/>
+        </w:rPr>
+        <w:t xml:space="preserve"> </w:t>
+      </w:r>
+    </w:p>
+    <w:p>
+      <w:pPr>
+        <w:pStyle w:val="Heading2"/>
+        <w:spacing w:before="299" w:beforeAutospacing="off" w:after="299" w:afterAutospacing="off"/>
+      </w:pPr>
+      <w:r>
+        <w:rPr>
+          <w:rFonts w:ascii="Aptos" w:hAnsi="Aptos" w:eastAsia="Aptos" w:cs="Aptos"/>
+          <w:b w:val="1"/>
+          <w:bCs w:val="1"/>
+          <w:noProof w:val="0"/>
+          <w:sz w:val="36"/>
+          <w:szCs w:val="36"/>
+          <w:lang w:val="en-US"/>
+        </w:rPr>
+        <w:t>Conclusion</w:t>
+      </w:r>
+    </w:p>
+    <w:p>
+      <w:pPr>
+        <w:spacing w:before="240" w:beforeAutospacing="off" w:after="240" w:afterAutospacing="off"/>
+      </w:pPr>
+      <w:r>
+        <w:rPr>
+          <w:rFonts w:ascii="Aptos" w:hAnsi="Aptos" w:eastAsia="Aptos" w:cs="Aptos"/>
+          <w:noProof w:val="0"/>
+          <w:sz w:val="24"/>
+          <w:szCs w:val="24"/>
+          <w:lang w:val="en-US"/>
+        </w:rPr>
+        <w:t>Deploying and configuring Metrics Server in your Kubernetes cluster using Helm is straightforward and offers significant benefits for autoscaling applications. By following these steps, you can ensure that your cluster efficiently manages resources based on real-time usage data, enhancing performance and reliability.</w:t>
+      </w:r>
+    </w:p>
+    <w:p>
+      <w:pPr>
+        <w:pStyle w:val="Normal"/>
+        <w:spacing w:before="240" w:beforeAutospacing="off" w:after="240" w:afterAutospacing="off"/>
+        <w:rPr>
+          <w:rFonts w:ascii="Aptos" w:hAnsi="Aptos" w:eastAsia="Aptos" w:cs="Aptos"/>
+          <w:noProof w:val="0"/>
+          <w:sz w:val="24"/>
+          <w:szCs w:val="24"/>
+          <w:lang w:val="en-US"/>
+        </w:rPr>
+      </w:pPr>
+    </w:p>
+    <w:p>
+      <w:pPr>
+        <w:pStyle w:val="Normal"/>
+        <w:spacing w:before="240" w:beforeAutospacing="off" w:after="240" w:afterAutospacing="off"/>
+        <w:rPr>
+          <w:rFonts w:ascii="Aptos" w:hAnsi="Aptos" w:eastAsia="Aptos" w:cs="Aptos"/>
+          <w:noProof w:val="0"/>
+          <w:sz w:val="24"/>
+          <w:szCs w:val="24"/>
+          <w:lang w:val="en-US"/>
+        </w:rPr>
+      </w:pPr>
+    </w:p>
+    <w:p>
+      <w:pPr>
+        <w:pStyle w:val="Normal"/>
+        <w:spacing w:before="240" w:beforeAutospacing="off" w:after="240" w:afterAutospacing="off"/>
+        <w:rPr>
+          <w:rFonts w:ascii="Aptos" w:hAnsi="Aptos" w:eastAsia="Aptos" w:cs="Aptos"/>
+          <w:noProof w:val="0"/>
+          <w:sz w:val="24"/>
+          <w:szCs w:val="24"/>
+          <w:lang w:val="en-US"/>
+        </w:rPr>
+      </w:pPr>
+    </w:p>
+    <w:p>
+      <w:pPr>
+        <w:pStyle w:val="Normal"/>
+        <w:spacing w:before="240" w:beforeAutospacing="off" w:after="240" w:afterAutospacing="off"/>
+      </w:pPr>
+      <w:r>
+        <w:rPr>
+          <w:rFonts w:ascii="Aptos" w:hAnsi="Aptos" w:eastAsia="Aptos" w:cs="Aptos"/>
+          <w:noProof w:val="0"/>
+          <w:sz w:val="24"/>
+          <w:szCs w:val="24"/>
+          <w:lang w:val="en-US"/>
+        </w:rPr>
+        <w:t xml:space="preserve">HPA [Horizontal Pod </w:t>
+      </w:r>
+      <w:r>
+        <w:rPr>
+          <w:rFonts w:ascii="Aptos" w:hAnsi="Aptos" w:eastAsia="Aptos" w:cs="Aptos"/>
+          <w:noProof w:val="0"/>
+          <w:sz w:val="24"/>
+          <w:szCs w:val="24"/>
+          <w:lang w:val="en-US"/>
+        </w:rPr>
+        <w:t>AutoScaler</w:t>
+      </w:r>
+      <w:r>
+        <w:rPr>
+          <w:rFonts w:ascii="Aptos" w:hAnsi="Aptos" w:eastAsia="Aptos" w:cs="Aptos"/>
+          <w:noProof w:val="0"/>
+          <w:sz w:val="24"/>
+          <w:szCs w:val="24"/>
+          <w:lang w:val="en-US"/>
+        </w:rPr>
+        <w:t xml:space="preserve"> </w:t>
+      </w:r>
+      <w:r>
+        <w:rPr>
+          <w:rFonts w:ascii="Aptos" w:hAnsi="Aptos" w:eastAsia="Aptos" w:cs="Aptos"/>
+          <w:noProof w:val="0"/>
+          <w:sz w:val="24"/>
+          <w:szCs w:val="24"/>
+          <w:lang w:val="en-US"/>
+        </w:rPr>
+        <w:t>Scalling</w:t>
+      </w:r>
+      <w:r>
+        <w:rPr>
+          <w:rFonts w:ascii="Aptos" w:hAnsi="Aptos" w:eastAsia="Aptos" w:cs="Aptos"/>
+          <w:noProof w:val="0"/>
+          <w:sz w:val="24"/>
+          <w:szCs w:val="24"/>
+          <w:lang w:val="en-US"/>
+        </w:rPr>
+        <w:t>] ---</w:t>
+      </w:r>
+    </w:p>
+    <w:p>
+      <w:pPr>
+        <w:pStyle w:val="Normal"/>
+        <w:spacing w:before="240" w:beforeAutospacing="off" w:after="240" w:afterAutospacing="off"/>
+        <w:rPr>
+          <w:rFonts w:ascii="Aptos" w:hAnsi="Aptos" w:eastAsia="Aptos" w:cs="Aptos"/>
+          <w:noProof w:val="0"/>
+          <w:sz w:val="24"/>
+          <w:szCs w:val="24"/>
+          <w:lang w:val="en-US"/>
+        </w:rPr>
+      </w:pPr>
+    </w:p>
+    <w:p>
+      <w:pPr>
+        <w:spacing w:before="240" w:beforeAutospacing="off" w:after="240" w:afterAutospacing="off"/>
+      </w:pPr>
+      <w:r>
+        <w:rPr>
+          <w:rFonts w:ascii="Aptos" w:hAnsi="Aptos" w:eastAsia="Aptos" w:cs="Aptos"/>
+          <w:noProof w:val="0"/>
+          <w:sz w:val="24"/>
+          <w:szCs w:val="24"/>
+          <w:lang w:val="en-US"/>
+        </w:rPr>
+        <w:t>Horizontal Pod Autoscaler (HPA) in Kubernetes is a powerful feature that automatically adjusts the number of pod replicas in a deployment based on observed metrics, such as CPU utilization or memory consumption. This capability is essential for maintaining application performance and resource efficiency in dynamic environments.</w:t>
+      </w:r>
+    </w:p>
+    <w:p>
+      <w:pPr>
+        <w:pStyle w:val="Heading2"/>
+        <w:spacing w:before="299" w:beforeAutospacing="off" w:after="299" w:afterAutospacing="off"/>
+      </w:pPr>
+      <w:r>
+        <w:rPr>
+          <w:rFonts w:ascii="Aptos" w:hAnsi="Aptos" w:eastAsia="Aptos" w:cs="Aptos"/>
+          <w:b w:val="1"/>
+          <w:bCs w:val="1"/>
+          <w:noProof w:val="0"/>
+          <w:sz w:val="36"/>
+          <w:szCs w:val="36"/>
+          <w:lang w:val="en-US"/>
+        </w:rPr>
+        <w:t>Why Use Horizontal Pod Autoscaler?</w:t>
+      </w:r>
+    </w:p>
+    <w:p>
+      <w:pPr>
+        <w:pStyle w:val="ListParagraph"/>
+        <w:numPr>
+          <w:ilvl w:val="0"/>
+          <w:numId w:val="14"/>
+        </w:numPr>
+        <w:spacing w:before="240" w:beforeAutospacing="off" w:after="240" w:afterAutospacing="off"/>
+        <w:rPr>
+          <w:rFonts w:ascii="Aptos" w:hAnsi="Aptos" w:eastAsia="Aptos" w:cs="Aptos"/>
+          <w:noProof w:val="0"/>
+          <w:sz w:val="24"/>
+          <w:szCs w:val="24"/>
+          <w:lang w:val="en-US"/>
+        </w:rPr>
+      </w:pPr>
+      <w:r>
+        <w:rPr>
+          <w:rFonts w:ascii="Aptos" w:hAnsi="Aptos" w:eastAsia="Aptos" w:cs="Aptos"/>
+          <w:b w:val="1"/>
+          <w:bCs w:val="1"/>
+          <w:noProof w:val="0"/>
+          <w:sz w:val="24"/>
+          <w:szCs w:val="24"/>
+          <w:lang w:val="en-US"/>
+        </w:rPr>
+        <w:t>Dynamic Scaling</w:t>
+      </w:r>
+      <w:r>
+        <w:rPr>
+          <w:rFonts w:ascii="Aptos" w:hAnsi="Aptos" w:eastAsia="Aptos" w:cs="Aptos"/>
+          <w:noProof w:val="0"/>
+          <w:sz w:val="24"/>
+          <w:szCs w:val="24"/>
+          <w:lang w:val="en-US"/>
+        </w:rPr>
+        <w:t xml:space="preserve">: HPA automatically scales the number of pods up or down based on real-time demand, ensuring that applications can handle varying workloads without manual </w:t>
+      </w:r>
+      <w:r>
+        <w:rPr>
+          <w:rFonts w:ascii="Aptos" w:hAnsi="Aptos" w:eastAsia="Aptos" w:cs="Aptos"/>
+          <w:noProof w:val="0"/>
+          <w:sz w:val="24"/>
+          <w:szCs w:val="24"/>
+          <w:lang w:val="en-US"/>
+        </w:rPr>
+        <w:t>intervention</w:t>
+      </w:r>
+      <w:r>
+        <w:rPr>
+          <w:rFonts w:ascii="Aptos" w:hAnsi="Aptos" w:eastAsia="Aptos" w:cs="Aptos"/>
+          <w:noProof w:val="0"/>
+          <w:sz w:val="24"/>
+          <w:szCs w:val="24"/>
+          <w:lang w:val="en-US"/>
+        </w:rPr>
+        <w:t>.</w:t>
+      </w:r>
+    </w:p>
+    <w:p>
+      <w:pPr>
+        <w:pStyle w:val="ListParagraph"/>
+        <w:numPr>
+          <w:ilvl w:val="0"/>
+          <w:numId w:val="14"/>
+        </w:numPr>
+        <w:spacing w:before="240" w:beforeAutospacing="off" w:after="240" w:afterAutospacing="off"/>
+        <w:rPr>
+          <w:rFonts w:ascii="Aptos" w:hAnsi="Aptos" w:eastAsia="Aptos" w:cs="Aptos"/>
+          <w:noProof w:val="0"/>
+          <w:sz w:val="24"/>
+          <w:szCs w:val="24"/>
+          <w:lang w:val="en-US"/>
+        </w:rPr>
+      </w:pPr>
+      <w:r>
+        <w:rPr>
+          <w:rFonts w:ascii="Aptos" w:hAnsi="Aptos" w:eastAsia="Aptos" w:cs="Aptos"/>
+          <w:b w:val="1"/>
+          <w:bCs w:val="1"/>
+          <w:noProof w:val="0"/>
+          <w:sz w:val="24"/>
+          <w:szCs w:val="24"/>
+          <w:lang w:val="en-US"/>
+        </w:rPr>
+        <w:t>Cost Efficiency</w:t>
+      </w:r>
+      <w:r>
+        <w:rPr>
+          <w:rFonts w:ascii="Aptos" w:hAnsi="Aptos" w:eastAsia="Aptos" w:cs="Aptos"/>
+          <w:noProof w:val="0"/>
+          <w:sz w:val="24"/>
+          <w:szCs w:val="24"/>
+          <w:lang w:val="en-US"/>
+        </w:rPr>
+        <w:t xml:space="preserve">: By scaling resources according to actual usage, HPA helps avoid overprovisioning, which can lead to unnecessary costs in cloud </w:t>
+      </w:r>
+      <w:r>
+        <w:rPr>
+          <w:rFonts w:ascii="Aptos" w:hAnsi="Aptos" w:eastAsia="Aptos" w:cs="Aptos"/>
+          <w:noProof w:val="0"/>
+          <w:sz w:val="24"/>
+          <w:szCs w:val="24"/>
+          <w:lang w:val="en-US"/>
+        </w:rPr>
+        <w:t>environments</w:t>
+      </w:r>
+      <w:r>
+        <w:rPr>
+          <w:rFonts w:ascii="Aptos" w:hAnsi="Aptos" w:eastAsia="Aptos" w:cs="Aptos"/>
+          <w:noProof w:val="0"/>
+          <w:sz w:val="24"/>
+          <w:szCs w:val="24"/>
+          <w:lang w:val="en-US"/>
+        </w:rPr>
+        <w:t>.</w:t>
+      </w:r>
+    </w:p>
+    <w:p>
+      <w:pPr>
+        <w:pStyle w:val="ListParagraph"/>
+        <w:numPr>
+          <w:ilvl w:val="0"/>
+          <w:numId w:val="14"/>
+        </w:numPr>
+        <w:spacing w:before="240" w:beforeAutospacing="off" w:after="240" w:afterAutospacing="off"/>
+        <w:rPr>
+          <w:rFonts w:ascii="Aptos" w:hAnsi="Aptos" w:eastAsia="Aptos" w:cs="Aptos"/>
+          <w:noProof w:val="0"/>
+          <w:sz w:val="24"/>
+          <w:szCs w:val="24"/>
+          <w:lang w:val="en-US"/>
+        </w:rPr>
+      </w:pPr>
+      <w:r>
+        <w:rPr>
+          <w:rFonts w:ascii="Aptos" w:hAnsi="Aptos" w:eastAsia="Aptos" w:cs="Aptos"/>
+          <w:b w:val="1"/>
+          <w:bCs w:val="1"/>
+          <w:noProof w:val="0"/>
+          <w:sz w:val="24"/>
+          <w:szCs w:val="24"/>
+          <w:lang w:val="en-US"/>
+        </w:rPr>
+        <w:t>Improved Performance</w:t>
+      </w:r>
+      <w:r>
+        <w:rPr>
+          <w:rFonts w:ascii="Aptos" w:hAnsi="Aptos" w:eastAsia="Aptos" w:cs="Aptos"/>
+          <w:noProof w:val="0"/>
+          <w:sz w:val="24"/>
+          <w:szCs w:val="24"/>
+          <w:lang w:val="en-US"/>
+        </w:rPr>
+        <w:t xml:space="preserve">: Applications can </w:t>
+      </w:r>
+      <w:r>
+        <w:rPr>
+          <w:rFonts w:ascii="Aptos" w:hAnsi="Aptos" w:eastAsia="Aptos" w:cs="Aptos"/>
+          <w:noProof w:val="0"/>
+          <w:sz w:val="24"/>
+          <w:szCs w:val="24"/>
+          <w:lang w:val="en-US"/>
+        </w:rPr>
+        <w:t>maintain</w:t>
+      </w:r>
+      <w:r>
+        <w:rPr>
+          <w:rFonts w:ascii="Aptos" w:hAnsi="Aptos" w:eastAsia="Aptos" w:cs="Aptos"/>
+          <w:noProof w:val="0"/>
+          <w:sz w:val="24"/>
+          <w:szCs w:val="24"/>
+          <w:lang w:val="en-US"/>
+        </w:rPr>
+        <w:t xml:space="preserve"> </w:t>
+      </w:r>
+      <w:r>
+        <w:rPr>
+          <w:rFonts w:ascii="Aptos" w:hAnsi="Aptos" w:eastAsia="Aptos" w:cs="Aptos"/>
+          <w:noProof w:val="0"/>
+          <w:sz w:val="24"/>
+          <w:szCs w:val="24"/>
+          <w:lang w:val="en-US"/>
+        </w:rPr>
+        <w:t>optimal</w:t>
+      </w:r>
+      <w:r>
+        <w:rPr>
+          <w:rFonts w:ascii="Aptos" w:hAnsi="Aptos" w:eastAsia="Aptos" w:cs="Aptos"/>
+          <w:noProof w:val="0"/>
+          <w:sz w:val="24"/>
+          <w:szCs w:val="24"/>
+          <w:lang w:val="en-US"/>
+        </w:rPr>
+        <w:t xml:space="preserve"> performance levels during peak loads by increasing the number of replicas, thus distributing the workload </w:t>
+      </w:r>
+      <w:r>
+        <w:rPr>
+          <w:rFonts w:ascii="Aptos" w:hAnsi="Aptos" w:eastAsia="Aptos" w:cs="Aptos"/>
+          <w:noProof w:val="0"/>
+          <w:sz w:val="24"/>
+          <w:szCs w:val="24"/>
+          <w:lang w:val="en-US"/>
+        </w:rPr>
+        <w:t>effectively</w:t>
+      </w:r>
+      <w:r>
+        <w:rPr>
+          <w:rFonts w:ascii="Aptos" w:hAnsi="Aptos" w:eastAsia="Aptos" w:cs="Aptos"/>
+          <w:noProof w:val="0"/>
+          <w:sz w:val="24"/>
+          <w:szCs w:val="24"/>
+          <w:lang w:val="en-US"/>
+        </w:rPr>
+        <w:t>.</w:t>
+      </w:r>
+    </w:p>
+    <w:p>
+      <w:pPr>
+        <w:pStyle w:val="ListParagraph"/>
+        <w:numPr>
+          <w:ilvl w:val="0"/>
+          <w:numId w:val="14"/>
+        </w:numPr>
+        <w:spacing w:before="240" w:beforeAutospacing="off" w:after="240" w:afterAutospacing="off"/>
+        <w:rPr>
+          <w:rFonts w:ascii="Aptos" w:hAnsi="Aptos" w:eastAsia="Aptos" w:cs="Aptos"/>
+          <w:noProof w:val="0"/>
+          <w:sz w:val="24"/>
+          <w:szCs w:val="24"/>
+          <w:lang w:val="en-US"/>
+        </w:rPr>
+      </w:pPr>
+      <w:r>
+        <w:rPr>
+          <w:rFonts w:ascii="Aptos" w:hAnsi="Aptos" w:eastAsia="Aptos" w:cs="Aptos"/>
+          <w:b w:val="1"/>
+          <w:bCs w:val="1"/>
+          <w:noProof w:val="0"/>
+          <w:sz w:val="24"/>
+          <w:szCs w:val="24"/>
+          <w:lang w:val="en-US"/>
+        </w:rPr>
+        <w:t>High Availability</w:t>
+      </w:r>
+      <w:r>
+        <w:rPr>
+          <w:rFonts w:ascii="Aptos" w:hAnsi="Aptos" w:eastAsia="Aptos" w:cs="Aptos"/>
+          <w:noProof w:val="0"/>
+          <w:sz w:val="24"/>
+          <w:szCs w:val="24"/>
+          <w:lang w:val="en-US"/>
+        </w:rPr>
+        <w:t xml:space="preserve">: HPA contributes to application availability by ensuring that sufficient resources are </w:t>
+      </w:r>
+      <w:r>
+        <w:rPr>
+          <w:rFonts w:ascii="Aptos" w:hAnsi="Aptos" w:eastAsia="Aptos" w:cs="Aptos"/>
+          <w:noProof w:val="0"/>
+          <w:sz w:val="24"/>
+          <w:szCs w:val="24"/>
+          <w:lang w:val="en-US"/>
+        </w:rPr>
+        <w:t>allocated</w:t>
+      </w:r>
+      <w:r>
+        <w:rPr>
+          <w:rFonts w:ascii="Aptos" w:hAnsi="Aptos" w:eastAsia="Aptos" w:cs="Aptos"/>
+          <w:noProof w:val="0"/>
+          <w:sz w:val="24"/>
+          <w:szCs w:val="24"/>
+          <w:lang w:val="en-US"/>
+        </w:rPr>
+        <w:t xml:space="preserve"> to meet user demand at all </w:t>
+      </w:r>
+      <w:r>
+        <w:rPr>
+          <w:rFonts w:ascii="Aptos" w:hAnsi="Aptos" w:eastAsia="Aptos" w:cs="Aptos"/>
+          <w:noProof w:val="0"/>
+          <w:sz w:val="24"/>
+          <w:szCs w:val="24"/>
+          <w:lang w:val="en-US"/>
+        </w:rPr>
+        <w:t>times</w:t>
+      </w:r>
+      <w:r>
+        <w:rPr>
+          <w:rFonts w:ascii="Aptos" w:hAnsi="Aptos" w:eastAsia="Aptos" w:cs="Aptos"/>
+          <w:noProof w:val="0"/>
+          <w:sz w:val="24"/>
+          <w:szCs w:val="24"/>
+          <w:lang w:val="en-US"/>
+        </w:rPr>
+        <w:t>.</w:t>
+      </w:r>
+    </w:p>
+    <w:p>
+      <w:pPr>
+        <w:pStyle w:val="Heading2"/>
+        <w:spacing w:before="299" w:beforeAutospacing="off" w:after="299" w:afterAutospacing="off"/>
+      </w:pPr>
+      <w:r>
+        <w:rPr>
+          <w:rFonts w:ascii="Aptos" w:hAnsi="Aptos" w:eastAsia="Aptos" w:cs="Aptos"/>
+          <w:b w:val="1"/>
+          <w:bCs w:val="1"/>
+          <w:noProof w:val="0"/>
+          <w:sz w:val="36"/>
+          <w:szCs w:val="36"/>
+          <w:lang w:val="en-US"/>
+        </w:rPr>
+        <w:t>How to Configure Horizontal Pod Autoscaler</w:t>
+      </w:r>
+    </w:p>
+    <w:p>
+      <w:pPr>
+        <w:pStyle w:val="Heading3"/>
+        <w:spacing w:before="281" w:beforeAutospacing="off" w:after="281" w:afterAutospacing="off"/>
+      </w:pPr>
+      <w:r>
+        <w:rPr>
+          <w:rFonts w:ascii="Aptos" w:hAnsi="Aptos" w:eastAsia="Aptos" w:cs="Aptos"/>
+          <w:b w:val="1"/>
+          <w:bCs w:val="1"/>
+          <w:noProof w:val="0"/>
+          <w:sz w:val="28"/>
+          <w:szCs w:val="28"/>
+          <w:lang w:val="en-US"/>
+        </w:rPr>
+        <w:t>Prerequisites</w:t>
+      </w:r>
+    </w:p>
+    <w:p>
+      <w:pPr>
+        <w:pStyle w:val="ListParagraph"/>
+        <w:numPr>
+          <w:ilvl w:val="0"/>
+          <w:numId w:val="15"/>
+        </w:numPr>
+        <w:spacing w:before="0" w:beforeAutospacing="off" w:after="0" w:afterAutospacing="off"/>
+        <w:rPr>
+          <w:rFonts w:ascii="Aptos" w:hAnsi="Aptos" w:eastAsia="Aptos" w:cs="Aptos"/>
+          <w:noProof w:val="0"/>
+          <w:sz w:val="24"/>
+          <w:szCs w:val="24"/>
+          <w:lang w:val="en-US"/>
+        </w:rPr>
+      </w:pPr>
+      <w:r>
+        <w:rPr>
+          <w:rFonts w:ascii="Aptos" w:hAnsi="Aptos" w:eastAsia="Aptos" w:cs="Aptos"/>
+          <w:noProof w:val="0"/>
+          <w:sz w:val="24"/>
+          <w:szCs w:val="24"/>
+          <w:lang w:val="en-US"/>
+        </w:rPr>
+        <w:t>A running Kubernetes cluster (version 1.6 or later).</w:t>
+      </w:r>
+    </w:p>
+    <w:p>
+      <w:pPr>
+        <w:pStyle w:val="ListParagraph"/>
+        <w:numPr>
+          <w:ilvl w:val="0"/>
+          <w:numId w:val="15"/>
+        </w:numPr>
+        <w:spacing w:before="0" w:beforeAutospacing="off" w:after="0" w:afterAutospacing="off"/>
+        <w:rPr>
+          <w:rFonts w:ascii="Aptos" w:hAnsi="Aptos" w:eastAsia="Aptos" w:cs="Aptos"/>
+          <w:noProof w:val="0"/>
+          <w:sz w:val="24"/>
+          <w:szCs w:val="24"/>
+          <w:lang w:val="en-US"/>
+        </w:rPr>
+      </w:pPr>
+      <w:r>
+        <w:rPr>
+          <w:rFonts w:ascii="Aptos" w:hAnsi="Aptos" w:eastAsia="Aptos" w:cs="Aptos"/>
+          <w:noProof w:val="0"/>
+          <w:sz w:val="24"/>
+          <w:szCs w:val="24"/>
+          <w:lang w:val="en-US"/>
+        </w:rPr>
+        <w:t>Metrics Server installed in your cluster to provide resource metrics.</w:t>
+      </w:r>
+    </w:p>
+    <w:p>
+      <w:pPr>
+        <w:pStyle w:val="Heading3"/>
+        <w:spacing w:before="281" w:beforeAutospacing="off" w:after="281" w:afterAutospacing="off"/>
+      </w:pPr>
+      <w:r>
+        <w:rPr>
+          <w:rFonts w:ascii="Aptos" w:hAnsi="Aptos" w:eastAsia="Aptos" w:cs="Aptos"/>
+          <w:b w:val="1"/>
+          <w:bCs w:val="1"/>
+          <w:noProof w:val="0"/>
+          <w:sz w:val="28"/>
+          <w:szCs w:val="28"/>
+          <w:lang w:val="en-US"/>
+        </w:rPr>
+        <w:t>Step-by-Step Configuration</w:t>
+      </w:r>
+    </w:p>
+    <w:p>
+      <w:pPr>
+        <w:pStyle w:val="Heading4"/>
+        <w:spacing w:before="319" w:beforeAutospacing="off" w:after="319" w:afterAutospacing="off"/>
+      </w:pPr>
+      <w:r>
+        <w:rPr>
+          <w:rFonts w:ascii="Aptos" w:hAnsi="Aptos" w:eastAsia="Aptos" w:cs="Aptos"/>
+          <w:b w:val="1"/>
+          <w:bCs w:val="1"/>
+          <w:noProof w:val="0"/>
+          <w:sz w:val="24"/>
+          <w:szCs w:val="24"/>
+          <w:lang w:val="en-US"/>
+        </w:rPr>
+        <w:t>1. Create a Deployment</w:t>
+      </w:r>
+    </w:p>
+    <w:p>
+      <w:pPr>
+        <w:spacing w:before="240" w:beforeAutospacing="off" w:after="240" w:afterAutospacing="off"/>
+      </w:pPr>
+      <w:r>
+        <w:rPr>
+          <w:rFonts w:ascii="Aptos" w:hAnsi="Aptos" w:eastAsia="Aptos" w:cs="Aptos"/>
+          <w:noProof w:val="0"/>
+          <w:sz w:val="24"/>
+          <w:szCs w:val="24"/>
+          <w:lang w:val="en-US"/>
+        </w:rPr>
+        <w:t xml:space="preserve">First, create a deployment that you want to scale. Save the following YAML configuration as </w:t>
+      </w:r>
+      <w:r>
+        <w:rPr>
+          <w:rFonts w:ascii="Consolas" w:hAnsi="Consolas" w:eastAsia="Consolas" w:cs="Consolas"/>
+          <w:noProof w:val="0"/>
+          <w:sz w:val="24"/>
+          <w:szCs w:val="24"/>
+          <w:lang w:val="en-US"/>
+        </w:rPr>
+        <w:t>app-deployment.yaml</w:t>
+      </w:r>
+      <w:r>
+        <w:rPr>
+          <w:rFonts w:ascii="Aptos" w:hAnsi="Aptos" w:eastAsia="Aptos" w:cs="Aptos"/>
+          <w:noProof w:val="0"/>
+          <w:sz w:val="24"/>
+          <w:szCs w:val="24"/>
+          <w:lang w:val="en-US"/>
+        </w:rPr>
+        <w:t>:</w:t>
+      </w:r>
+    </w:p>
+    <w:p>
+      <w:r>
+        <w:rPr>
+          <w:rFonts w:ascii="Consolas" w:hAnsi="Consolas" w:eastAsia="Consolas" w:cs="Consolas"/>
+          <w:noProof w:val="0"/>
+          <w:sz w:val="24"/>
+          <w:szCs w:val="24"/>
+          <w:lang w:val="en-US"/>
+        </w:rPr>
+        <w:t>apiVersion: apps/v1</w:t>
+      </w:r>
+      <w:r>
+        <w:br/>
+      </w:r>
+      <w:r>
+        <w:rPr>
+          <w:rFonts w:ascii="Consolas" w:hAnsi="Consolas" w:eastAsia="Consolas" w:cs="Consolas"/>
+          <w:noProof w:val="0"/>
+          <w:sz w:val="24"/>
+          <w:szCs w:val="24"/>
+          <w:lang w:val="en-US"/>
+        </w:rPr>
+        <w:t>kind: Deployment</w:t>
+      </w:r>
+      <w:r>
+        <w:br/>
+      </w:r>
+      <w:r>
+        <w:rPr>
+          <w:rFonts w:ascii="Consolas" w:hAnsi="Consolas" w:eastAsia="Consolas" w:cs="Consolas"/>
+          <w:noProof w:val="0"/>
+          <w:sz w:val="24"/>
+          <w:szCs w:val="24"/>
+          <w:lang w:val="en-US"/>
+        </w:rPr>
+        <w:t>metadata:</w:t>
+      </w:r>
+      <w:r>
+        <w:br/>
+      </w:r>
+      <w:r>
+        <w:rPr>
+          <w:rFonts w:ascii="Consolas" w:hAnsi="Consolas" w:eastAsia="Consolas" w:cs="Consolas"/>
+          <w:noProof w:val="0"/>
+          <w:sz w:val="24"/>
+          <w:szCs w:val="24"/>
+          <w:lang w:val="en-US"/>
+        </w:rPr>
+        <w:t xml:space="preserve">  name: sample-app</w:t>
+      </w:r>
+      <w:r>
+        <w:br/>
+      </w:r>
+      <w:r>
+        <w:rPr>
+          <w:rFonts w:ascii="Consolas" w:hAnsi="Consolas" w:eastAsia="Consolas" w:cs="Consolas"/>
+          <w:noProof w:val="0"/>
+          <w:sz w:val="24"/>
+          <w:szCs w:val="24"/>
+          <w:lang w:val="en-US"/>
+        </w:rPr>
+        <w:t>spec:</w:t>
+      </w:r>
+      <w:r>
+        <w:br/>
+      </w:r>
+      <w:r>
+        <w:rPr>
+          <w:rFonts w:ascii="Consolas" w:hAnsi="Consolas" w:eastAsia="Consolas" w:cs="Consolas"/>
+          <w:noProof w:val="0"/>
+          <w:sz w:val="24"/>
+          <w:szCs w:val="24"/>
+          <w:lang w:val="en-US"/>
+        </w:rPr>
+        <w:t xml:space="preserve">  replicas: 2</w:t>
+      </w:r>
+      <w:r>
+        <w:br/>
+      </w:r>
+      <w:r>
+        <w:rPr>
+          <w:rFonts w:ascii="Consolas" w:hAnsi="Consolas" w:eastAsia="Consolas" w:cs="Consolas"/>
+          <w:noProof w:val="0"/>
+          <w:sz w:val="24"/>
+          <w:szCs w:val="24"/>
+          <w:lang w:val="en-US"/>
+        </w:rPr>
+        <w:t xml:space="preserve">  selector:</w:t>
+      </w:r>
+      <w:r>
+        <w:br/>
+      </w:r>
+      <w:r>
+        <w:rPr>
+          <w:rFonts w:ascii="Consolas" w:hAnsi="Consolas" w:eastAsia="Consolas" w:cs="Consolas"/>
+          <w:noProof w:val="0"/>
+          <w:sz w:val="24"/>
+          <w:szCs w:val="24"/>
+          <w:lang w:val="en-US"/>
+        </w:rPr>
+        <w:t xml:space="preserve">    matchLabels:</w:t>
+      </w:r>
+      <w:r>
+        <w:br/>
+      </w:r>
+      <w:r>
+        <w:rPr>
+          <w:rFonts w:ascii="Consolas" w:hAnsi="Consolas" w:eastAsia="Consolas" w:cs="Consolas"/>
+          <w:noProof w:val="0"/>
+          <w:sz w:val="24"/>
+          <w:szCs w:val="24"/>
+          <w:lang w:val="en-US"/>
+        </w:rPr>
+        <w:t xml:space="preserve">      app: sample-app</w:t>
+      </w:r>
+      <w:r>
+        <w:br/>
+      </w:r>
+      <w:r>
+        <w:rPr>
+          <w:rFonts w:ascii="Consolas" w:hAnsi="Consolas" w:eastAsia="Consolas" w:cs="Consolas"/>
+          <w:noProof w:val="0"/>
+          <w:sz w:val="24"/>
+          <w:szCs w:val="24"/>
+          <w:lang w:val="en-US"/>
+        </w:rPr>
+        <w:t xml:space="preserve">  template:</w:t>
+      </w:r>
+      <w:r>
+        <w:br/>
+      </w:r>
+      <w:r>
+        <w:rPr>
+          <w:rFonts w:ascii="Consolas" w:hAnsi="Consolas" w:eastAsia="Consolas" w:cs="Consolas"/>
+          <w:noProof w:val="0"/>
+          <w:sz w:val="24"/>
+          <w:szCs w:val="24"/>
+          <w:lang w:val="en-US"/>
+        </w:rPr>
+        <w:t xml:space="preserve">    metadata:</w:t>
+      </w:r>
+      <w:r>
+        <w:br/>
+      </w:r>
+      <w:r>
+        <w:rPr>
+          <w:rFonts w:ascii="Consolas" w:hAnsi="Consolas" w:eastAsia="Consolas" w:cs="Consolas"/>
+          <w:noProof w:val="0"/>
+          <w:sz w:val="24"/>
+          <w:szCs w:val="24"/>
+          <w:lang w:val="en-US"/>
+        </w:rPr>
+        <w:t xml:space="preserve">      labels:</w:t>
+      </w:r>
+      <w:r>
+        <w:br/>
+      </w:r>
+      <w:r>
+        <w:rPr>
+          <w:rFonts w:ascii="Consolas" w:hAnsi="Consolas" w:eastAsia="Consolas" w:cs="Consolas"/>
+          <w:noProof w:val="0"/>
+          <w:sz w:val="24"/>
+          <w:szCs w:val="24"/>
+          <w:lang w:val="en-US"/>
+        </w:rPr>
+        <w:t xml:space="preserve">        app: sample-app</w:t>
+      </w:r>
+      <w:r>
+        <w:br/>
+      </w:r>
+      <w:r>
+        <w:rPr>
+          <w:rFonts w:ascii="Consolas" w:hAnsi="Consolas" w:eastAsia="Consolas" w:cs="Consolas"/>
+          <w:noProof w:val="0"/>
+          <w:sz w:val="24"/>
+          <w:szCs w:val="24"/>
+          <w:lang w:val="en-US"/>
+        </w:rPr>
+        <w:t xml:space="preserve">    spec:</w:t>
+      </w:r>
+      <w:r>
+        <w:br/>
+      </w:r>
+      <w:r>
+        <w:rPr>
+          <w:rFonts w:ascii="Consolas" w:hAnsi="Consolas" w:eastAsia="Consolas" w:cs="Consolas"/>
+          <w:noProof w:val="0"/>
+          <w:sz w:val="24"/>
+          <w:szCs w:val="24"/>
+          <w:lang w:val="en-US"/>
+        </w:rPr>
+        <w:t xml:space="preserve">      containers:</w:t>
+      </w:r>
+      <w:r>
+        <w:br/>
+      </w:r>
+      <w:r>
+        <w:rPr>
+          <w:rFonts w:ascii="Consolas" w:hAnsi="Consolas" w:eastAsia="Consolas" w:cs="Consolas"/>
+          <w:noProof w:val="0"/>
+          <w:sz w:val="24"/>
+          <w:szCs w:val="24"/>
+          <w:lang w:val="en-US"/>
+        </w:rPr>
+        <w:t xml:space="preserve">      - name: sample-app-container</w:t>
+      </w:r>
+      <w:r>
+        <w:br/>
+      </w:r>
+      <w:r>
+        <w:rPr>
+          <w:rFonts w:ascii="Consolas" w:hAnsi="Consolas" w:eastAsia="Consolas" w:cs="Consolas"/>
+          <w:noProof w:val="0"/>
+          <w:sz w:val="24"/>
+          <w:szCs w:val="24"/>
+          <w:lang w:val="en-US"/>
+        </w:rPr>
+        <w:t xml:space="preserve">        image: nginx</w:t>
+      </w:r>
+      <w:r>
+        <w:br/>
+      </w:r>
+      <w:r>
+        <w:rPr>
+          <w:rFonts w:ascii="Consolas" w:hAnsi="Consolas" w:eastAsia="Consolas" w:cs="Consolas"/>
+          <w:noProof w:val="0"/>
+          <w:sz w:val="24"/>
+          <w:szCs w:val="24"/>
+          <w:lang w:val="en-US"/>
+        </w:rPr>
+        <w:t xml:space="preserve">        resources:</w:t>
+      </w:r>
+      <w:r>
+        <w:br/>
+      </w:r>
+      <w:r>
+        <w:rPr>
+          <w:rFonts w:ascii="Consolas" w:hAnsi="Consolas" w:eastAsia="Consolas" w:cs="Consolas"/>
+          <w:noProof w:val="0"/>
+          <w:sz w:val="24"/>
+          <w:szCs w:val="24"/>
+          <w:lang w:val="en-US"/>
+        </w:rPr>
+        <w:t xml:space="preserve">          limits:</w:t>
+      </w:r>
+      <w:r>
+        <w:br/>
+      </w:r>
+      <w:r>
+        <w:rPr>
+          <w:rFonts w:ascii="Consolas" w:hAnsi="Consolas" w:eastAsia="Consolas" w:cs="Consolas"/>
+          <w:noProof w:val="0"/>
+          <w:sz w:val="24"/>
+          <w:szCs w:val="24"/>
+          <w:lang w:val="en-US"/>
+        </w:rPr>
+        <w:t xml:space="preserve">            cpu: "500m"</w:t>
+      </w:r>
+      <w:r>
+        <w:br/>
+      </w:r>
+      <w:r>
+        <w:rPr>
+          <w:rFonts w:ascii="Consolas" w:hAnsi="Consolas" w:eastAsia="Consolas" w:cs="Consolas"/>
+          <w:noProof w:val="0"/>
+          <w:sz w:val="24"/>
+          <w:szCs w:val="24"/>
+          <w:lang w:val="en-US"/>
+        </w:rPr>
+        <w:t xml:space="preserve">          requests:</w:t>
+      </w:r>
+      <w:r>
+        <w:br/>
+      </w:r>
+      <w:r>
+        <w:rPr>
+          <w:rFonts w:ascii="Consolas" w:hAnsi="Consolas" w:eastAsia="Consolas" w:cs="Consolas"/>
+          <w:noProof w:val="0"/>
+          <w:sz w:val="24"/>
+          <w:szCs w:val="24"/>
+          <w:lang w:val="en-US"/>
+        </w:rPr>
+        <w:t xml:space="preserve">            cpu: "200m"</w:t>
+      </w:r>
+      <w:r>
+        <w:br/>
+      </w:r>
+      <w:r>
+        <w:rPr>
+          <w:rFonts w:ascii="Aptos" w:hAnsi="Aptos" w:eastAsia="Aptos" w:cs="Aptos"/>
+          <w:noProof w:val="0"/>
+          <w:sz w:val="24"/>
+          <w:szCs w:val="24"/>
+          <w:lang w:val="en-US"/>
+        </w:rPr>
+        <w:t xml:space="preserve"> </w:t>
+      </w:r>
+    </w:p>
+    <w:p>
+      <w:pPr>
+        <w:spacing w:before="240" w:beforeAutospacing="off" w:after="240" w:afterAutospacing="off"/>
+      </w:pPr>
+      <w:r>
+        <w:rPr>
+          <w:rFonts w:ascii="Aptos" w:hAnsi="Aptos" w:eastAsia="Aptos" w:cs="Aptos"/>
+          <w:noProof w:val="0"/>
+          <w:sz w:val="24"/>
+          <w:szCs w:val="24"/>
+          <w:lang w:val="en-US"/>
+        </w:rPr>
+        <w:t>Apply the deployment using:</w:t>
+      </w:r>
+    </w:p>
+    <w:p>
+      <w:r>
+        <w:rPr>
+          <w:rFonts w:ascii="Consolas" w:hAnsi="Consolas" w:eastAsia="Consolas" w:cs="Consolas"/>
+          <w:noProof w:val="0"/>
+          <w:sz w:val="24"/>
+          <w:szCs w:val="24"/>
+          <w:lang w:val="en-US"/>
+        </w:rPr>
+        <w:t>kubectl apply -f app-deployment.yaml</w:t>
+      </w:r>
+      <w:r>
+        <w:br/>
+      </w:r>
+      <w:r>
+        <w:rPr>
+          <w:rFonts w:ascii="Aptos" w:hAnsi="Aptos" w:eastAsia="Aptos" w:cs="Aptos"/>
+          <w:noProof w:val="0"/>
+          <w:sz w:val="24"/>
+          <w:szCs w:val="24"/>
+          <w:lang w:val="en-US"/>
+        </w:rPr>
+        <w:t xml:space="preserve"> </w:t>
+      </w:r>
+    </w:p>
+    <w:p>
+      <w:pPr>
+        <w:pStyle w:val="Heading4"/>
+        <w:spacing w:before="319" w:beforeAutospacing="off" w:after="319" w:afterAutospacing="off"/>
+      </w:pPr>
+      <w:r>
+        <w:rPr>
+          <w:rFonts w:ascii="Aptos" w:hAnsi="Aptos" w:eastAsia="Aptos" w:cs="Aptos"/>
+          <w:b w:val="1"/>
+          <w:bCs w:val="1"/>
+          <w:noProof w:val="0"/>
+          <w:sz w:val="24"/>
+          <w:szCs w:val="24"/>
+          <w:lang w:val="en-US"/>
+        </w:rPr>
+        <w:t>2. Create the Horizontal Pod Autoscaler</w:t>
+      </w:r>
+    </w:p>
+    <w:p>
+      <w:pPr>
+        <w:spacing w:before="240" w:beforeAutospacing="off" w:after="240" w:afterAutospacing="off"/>
+      </w:pPr>
+      <w:r>
+        <w:rPr>
+          <w:rFonts w:ascii="Aptos" w:hAnsi="Aptos" w:eastAsia="Aptos" w:cs="Aptos"/>
+          <w:noProof w:val="0"/>
+          <w:sz w:val="24"/>
+          <w:szCs w:val="24"/>
+          <w:lang w:val="en-US"/>
+        </w:rPr>
+        <w:t xml:space="preserve">Now, create the HPA for your deployment. You can do this using the </w:t>
+      </w:r>
+      <w:r>
+        <w:rPr>
+          <w:rFonts w:ascii="Consolas" w:hAnsi="Consolas" w:eastAsia="Consolas" w:cs="Consolas"/>
+          <w:noProof w:val="0"/>
+          <w:sz w:val="24"/>
+          <w:szCs w:val="24"/>
+          <w:lang w:val="en-US"/>
+        </w:rPr>
+        <w:t>kubectl autoscale</w:t>
+      </w:r>
+      <w:r>
+        <w:rPr>
+          <w:rFonts w:ascii="Aptos" w:hAnsi="Aptos" w:eastAsia="Aptos" w:cs="Aptos"/>
+          <w:noProof w:val="0"/>
+          <w:sz w:val="24"/>
+          <w:szCs w:val="24"/>
+          <w:lang w:val="en-US"/>
+        </w:rPr>
+        <w:t xml:space="preserve"> command:</w:t>
+      </w:r>
+    </w:p>
+    <w:p>
+      <w:r>
+        <w:rPr>
+          <w:rFonts w:ascii="Consolas" w:hAnsi="Consolas" w:eastAsia="Consolas" w:cs="Consolas"/>
+          <w:noProof w:val="0"/>
+          <w:sz w:val="24"/>
+          <w:szCs w:val="24"/>
+          <w:lang w:val="en-US"/>
+        </w:rPr>
+        <w:t>kubectl autoscale deployment sample-app --cpu-percent=50 --min=1 --max=10</w:t>
+      </w:r>
+      <w:r>
+        <w:br/>
+      </w:r>
+      <w:r>
+        <w:rPr>
+          <w:rFonts w:ascii="Aptos" w:hAnsi="Aptos" w:eastAsia="Aptos" w:cs="Aptos"/>
+          <w:noProof w:val="0"/>
+          <w:sz w:val="24"/>
+          <w:szCs w:val="24"/>
+          <w:lang w:val="en-US"/>
+        </w:rPr>
+        <w:t xml:space="preserve"> </w:t>
+      </w:r>
+    </w:p>
+    <w:p>
+      <w:pPr>
+        <w:spacing w:before="240" w:beforeAutospacing="off" w:after="240" w:afterAutospacing="off"/>
+      </w:pPr>
+      <w:r>
+        <w:rPr>
+          <w:rFonts w:ascii="Aptos" w:hAnsi="Aptos" w:eastAsia="Aptos" w:cs="Aptos"/>
+          <w:noProof w:val="0"/>
+          <w:sz w:val="24"/>
+          <w:szCs w:val="24"/>
+          <w:lang w:val="en-US"/>
+        </w:rPr>
+        <w:t>In this command:</w:t>
+      </w:r>
+    </w:p>
+    <w:p>
+      <w:pPr>
+        <w:pStyle w:val="ListParagraph"/>
+        <w:numPr>
+          <w:ilvl w:val="0"/>
+          <w:numId w:val="16"/>
+        </w:numPr>
+        <w:spacing w:before="0" w:beforeAutospacing="off" w:after="0" w:afterAutospacing="off"/>
+        <w:rPr>
+          <w:rFonts w:ascii="Aptos" w:hAnsi="Aptos" w:eastAsia="Aptos" w:cs="Aptos"/>
+          <w:noProof w:val="0"/>
+          <w:sz w:val="24"/>
+          <w:szCs w:val="24"/>
+          <w:lang w:val="en-US"/>
+        </w:rPr>
+      </w:pPr>
+      <w:r>
+        <w:rPr>
+          <w:rFonts w:ascii="Consolas" w:hAnsi="Consolas" w:eastAsia="Consolas" w:cs="Consolas"/>
+          <w:noProof w:val="0"/>
+          <w:sz w:val="24"/>
+          <w:szCs w:val="24"/>
+          <w:lang w:val="en-US"/>
+        </w:rPr>
+        <w:t>--cpu-percent=50</w:t>
+      </w:r>
+      <w:r>
+        <w:rPr>
+          <w:rFonts w:ascii="Aptos" w:hAnsi="Aptos" w:eastAsia="Aptos" w:cs="Aptos"/>
+          <w:noProof w:val="0"/>
+          <w:sz w:val="24"/>
+          <w:szCs w:val="24"/>
+          <w:lang w:val="en-US"/>
+        </w:rPr>
+        <w:t xml:space="preserve"> sets the target average CPU utilization across all pods.</w:t>
+      </w:r>
+    </w:p>
+    <w:p>
+      <w:pPr>
+        <w:pStyle w:val="ListParagraph"/>
+        <w:numPr>
+          <w:ilvl w:val="0"/>
+          <w:numId w:val="16"/>
+        </w:numPr>
+        <w:spacing w:before="0" w:beforeAutospacing="off" w:after="0" w:afterAutospacing="off"/>
+        <w:rPr>
+          <w:rFonts w:ascii="Aptos" w:hAnsi="Aptos" w:eastAsia="Aptos" w:cs="Aptos"/>
+          <w:noProof w:val="0"/>
+          <w:sz w:val="24"/>
+          <w:szCs w:val="24"/>
+          <w:lang w:val="en-US"/>
+        </w:rPr>
+      </w:pPr>
+      <w:r>
+        <w:rPr>
+          <w:rFonts w:ascii="Consolas" w:hAnsi="Consolas" w:eastAsia="Consolas" w:cs="Consolas"/>
+          <w:noProof w:val="0"/>
+          <w:sz w:val="24"/>
+          <w:szCs w:val="24"/>
+          <w:lang w:val="en-US"/>
+        </w:rPr>
+        <w:t>--min=1</w:t>
+      </w:r>
+      <w:r>
+        <w:rPr>
+          <w:rFonts w:ascii="Aptos" w:hAnsi="Aptos" w:eastAsia="Aptos" w:cs="Aptos"/>
+          <w:noProof w:val="0"/>
+          <w:sz w:val="24"/>
+          <w:szCs w:val="24"/>
+          <w:lang w:val="en-US"/>
+        </w:rPr>
+        <w:t xml:space="preserve"> specifies the minimum number of pod replicas.</w:t>
+      </w:r>
+    </w:p>
+    <w:p>
+      <w:pPr>
+        <w:pStyle w:val="ListParagraph"/>
+        <w:numPr>
+          <w:ilvl w:val="0"/>
+          <w:numId w:val="16"/>
+        </w:numPr>
+        <w:spacing w:before="0" w:beforeAutospacing="off" w:after="0" w:afterAutospacing="off"/>
+        <w:rPr>
+          <w:rFonts w:ascii="Aptos" w:hAnsi="Aptos" w:eastAsia="Aptos" w:cs="Aptos"/>
+          <w:noProof w:val="0"/>
+          <w:sz w:val="24"/>
+          <w:szCs w:val="24"/>
+          <w:lang w:val="en-US"/>
+        </w:rPr>
+      </w:pPr>
+      <w:r>
+        <w:rPr>
+          <w:rFonts w:ascii="Consolas" w:hAnsi="Consolas" w:eastAsia="Consolas" w:cs="Consolas"/>
+          <w:noProof w:val="0"/>
+          <w:sz w:val="24"/>
+          <w:szCs w:val="24"/>
+          <w:lang w:val="en-US"/>
+        </w:rPr>
+        <w:t>--max=10</w:t>
+      </w:r>
+      <w:r>
+        <w:rPr>
+          <w:rFonts w:ascii="Aptos" w:hAnsi="Aptos" w:eastAsia="Aptos" w:cs="Aptos"/>
+          <w:noProof w:val="0"/>
+          <w:sz w:val="24"/>
+          <w:szCs w:val="24"/>
+          <w:lang w:val="en-US"/>
+        </w:rPr>
+        <w:t xml:space="preserve"> sets the maximum number of pod replicas.</w:t>
+      </w:r>
+    </w:p>
+    <w:p>
+      <w:pPr>
+        <w:pStyle w:val="Heading4"/>
+        <w:spacing w:before="319" w:beforeAutospacing="off" w:after="319" w:afterAutospacing="off"/>
+      </w:pPr>
+      <w:r>
+        <w:rPr>
+          <w:rFonts w:ascii="Aptos" w:hAnsi="Aptos" w:eastAsia="Aptos" w:cs="Aptos"/>
+          <w:b w:val="1"/>
+          <w:bCs w:val="1"/>
+          <w:noProof w:val="0"/>
+          <w:sz w:val="24"/>
+          <w:szCs w:val="24"/>
+          <w:lang w:val="en-US"/>
+        </w:rPr>
+        <w:t>3. Verify HPA Configuration</w:t>
+      </w:r>
+    </w:p>
+    <w:p>
+      <w:pPr>
+        <w:spacing w:before="240" w:beforeAutospacing="off" w:after="240" w:afterAutospacing="off"/>
+      </w:pPr>
+      <w:r>
+        <w:rPr>
+          <w:rFonts w:ascii="Aptos" w:hAnsi="Aptos" w:eastAsia="Aptos" w:cs="Aptos"/>
+          <w:noProof w:val="0"/>
+          <w:sz w:val="24"/>
+          <w:szCs w:val="24"/>
+          <w:lang w:val="en-US"/>
+        </w:rPr>
+        <w:t>To check if the HPA has been created successfully and is functioning as expected, run:</w:t>
+      </w:r>
+    </w:p>
+    <w:p>
+      <w:r>
+        <w:rPr>
+          <w:rFonts w:ascii="Consolas" w:hAnsi="Consolas" w:eastAsia="Consolas" w:cs="Consolas"/>
+          <w:noProof w:val="0"/>
+          <w:sz w:val="24"/>
+          <w:szCs w:val="24"/>
+          <w:lang w:val="en-US"/>
+        </w:rPr>
+        <w:t>kubectl get hpa</w:t>
+      </w:r>
+      <w:r>
+        <w:br/>
+      </w:r>
+      <w:r>
+        <w:rPr>
+          <w:rFonts w:ascii="Aptos" w:hAnsi="Aptos" w:eastAsia="Aptos" w:cs="Aptos"/>
+          <w:noProof w:val="0"/>
+          <w:sz w:val="24"/>
+          <w:szCs w:val="24"/>
+          <w:lang w:val="en-US"/>
+        </w:rPr>
+        <w:t xml:space="preserve"> </w:t>
+      </w:r>
+    </w:p>
+    <w:p>
+      <w:pPr>
+        <w:spacing w:before="240" w:beforeAutospacing="off" w:after="240" w:afterAutospacing="off"/>
+      </w:pPr>
+      <w:r>
+        <w:rPr>
+          <w:rFonts w:ascii="Aptos" w:hAnsi="Aptos" w:eastAsia="Aptos" w:cs="Aptos"/>
+          <w:noProof w:val="0"/>
+          <w:sz w:val="24"/>
+          <w:szCs w:val="24"/>
+          <w:lang w:val="en-US"/>
+        </w:rPr>
+        <w:t>This will display information about your HPA, including current and desired replica counts based on CPU utilization.</w:t>
+      </w:r>
+    </w:p>
+    <w:p>
+      <w:pPr>
+        <w:pStyle w:val="Heading4"/>
+        <w:spacing w:before="319" w:beforeAutospacing="off" w:after="319" w:afterAutospacing="off"/>
+      </w:pPr>
+      <w:r>
+        <w:rPr>
+          <w:rFonts w:ascii="Aptos" w:hAnsi="Aptos" w:eastAsia="Aptos" w:cs="Aptos"/>
+          <w:b w:val="1"/>
+          <w:bCs w:val="1"/>
+          <w:noProof w:val="0"/>
+          <w:sz w:val="24"/>
+          <w:szCs w:val="24"/>
+          <w:lang w:val="en-US"/>
+        </w:rPr>
+        <w:t>4. Monitor and Test</w:t>
+      </w:r>
+    </w:p>
+    <w:p>
+      <w:pPr>
+        <w:spacing w:before="240" w:beforeAutospacing="off" w:after="240" w:afterAutospacing="off"/>
+      </w:pPr>
+      <w:r>
+        <w:rPr>
+          <w:rFonts w:ascii="Aptos" w:hAnsi="Aptos" w:eastAsia="Aptos" w:cs="Aptos"/>
+          <w:noProof w:val="0"/>
+          <w:sz w:val="24"/>
+          <w:szCs w:val="24"/>
+          <w:lang w:val="en-US"/>
+        </w:rPr>
+        <w:t>You can simulate load on your application to see how HPA responds. For example, you could use a load testing tool to increase traffic to your service and observe how the number of pods scales up or down accordingly.</w:t>
+      </w:r>
+    </w:p>
+    <w:p>
+      <w:pPr>
+        <w:pStyle w:val="Heading3"/>
+        <w:spacing w:before="281" w:beforeAutospacing="off" w:after="281" w:afterAutospacing="off"/>
+      </w:pPr>
+      <w:r>
+        <w:rPr>
+          <w:rFonts w:ascii="Aptos" w:hAnsi="Aptos" w:eastAsia="Aptos" w:cs="Aptos"/>
+          <w:b w:val="1"/>
+          <w:bCs w:val="1"/>
+          <w:noProof w:val="0"/>
+          <w:sz w:val="28"/>
+          <w:szCs w:val="28"/>
+          <w:lang w:val="en-US"/>
+        </w:rPr>
+        <w:t>Conclusion</w:t>
+      </w:r>
+    </w:p>
+    <w:p>
+      <w:pPr>
+        <w:spacing w:before="240" w:beforeAutospacing="off" w:after="240" w:afterAutospacing="off"/>
+      </w:pPr>
+      <w:r>
+        <w:rPr>
+          <w:rFonts w:ascii="Aptos" w:hAnsi="Aptos" w:eastAsia="Aptos" w:cs="Aptos"/>
+          <w:noProof w:val="0"/>
+          <w:sz w:val="24"/>
+          <w:szCs w:val="24"/>
+          <w:lang w:val="en-US"/>
+        </w:rPr>
+        <w:t xml:space="preserve">Configuring Horizontal Pod </w:t>
+      </w:r>
+      <w:r>
+        <w:rPr>
+          <w:rFonts w:ascii="Aptos" w:hAnsi="Aptos" w:eastAsia="Aptos" w:cs="Aptos"/>
+          <w:noProof w:val="0"/>
+          <w:sz w:val="24"/>
+          <w:szCs w:val="24"/>
+          <w:lang w:val="en-US"/>
+        </w:rPr>
+        <w:t>Autoscaler</w:t>
+      </w:r>
+      <w:r>
+        <w:rPr>
+          <w:rFonts w:ascii="Aptos" w:hAnsi="Aptos" w:eastAsia="Aptos" w:cs="Aptos"/>
+          <w:noProof w:val="0"/>
+          <w:sz w:val="24"/>
+          <w:szCs w:val="24"/>
+          <w:lang w:val="en-US"/>
+        </w:rPr>
+        <w:t xml:space="preserve"> in Kubernetes allows your applications to dynamically adjust their resource allocation based on real-time metrics, enhancing both</w:t>
+      </w:r>
+      <w:r>
+        <w:rPr>
+          <w:rFonts w:ascii="Aptos" w:hAnsi="Aptos" w:eastAsia="Aptos" w:cs="Aptos"/>
+          <w:noProof w:val="0"/>
+          <w:sz w:val="24"/>
+          <w:szCs w:val="24"/>
+          <w:lang w:val="en-US"/>
+        </w:rPr>
+        <w:t xml:space="preserve"> performance and cost efficiency. By following these steps, you can ensure that your Kubernetes workloads are resilient and responsive to changing demands.</w:t>
+      </w:r>
+      <w:r>
+        <w:rPr>
+          <w:rFonts w:ascii="Aptos" w:hAnsi="Aptos" w:eastAsia="Aptos" w:cs="Aptos"/>
+          <w:noProof w:val="0"/>
+          <w:sz w:val="24"/>
+          <w:szCs w:val="24"/>
+          <w:lang w:val="en-US"/>
+        </w:rPr>
+        <w:t xml:space="preserve"> </w:t>
+      </w:r>
+    </w:p>
+    <w:p>
+      <w:pPr>
+        <w:spacing w:before="240" w:beforeAutospacing="off" w:after="240" w:afterAutospacing="off"/>
+        <w:rPr>
+          <w:rFonts w:ascii="Aptos" w:hAnsi="Aptos" w:eastAsia="Aptos" w:cs="Aptos"/>
+          <w:noProof w:val="0"/>
+          <w:sz w:val="24"/>
+          <w:szCs w:val="24"/>
+          <w:lang w:val="en-US"/>
+        </w:rPr>
+      </w:pPr>
+    </w:p>
+    <w:p>
+      <w:pPr>
+        <w:spacing w:before="240" w:beforeAutospacing="off" w:after="240" w:afterAutospacing="off"/>
+        <w:rPr>
+          <w:rFonts w:ascii="Aptos" w:hAnsi="Aptos" w:eastAsia="Aptos" w:cs="Aptos"/>
+          <w:noProof w:val="0"/>
+          <w:sz w:val="24"/>
+          <w:szCs w:val="24"/>
+          <w:lang w:val="en-US"/>
+        </w:rPr>
+      </w:pPr>
+    </w:p>
+    <w:p>
+      <w:pPr>
+        <w:spacing w:before="240" w:beforeAutospacing="off" w:after="240" w:afterAutospacing="off"/>
+        <w:rPr>
+          <w:rFonts w:ascii="Aptos" w:hAnsi="Aptos" w:eastAsia="Aptos" w:cs="Aptos"/>
+          <w:noProof w:val="0"/>
+          <w:sz w:val="24"/>
+          <w:szCs w:val="24"/>
+          <w:lang w:val="en-US"/>
+        </w:rPr>
+      </w:pPr>
+    </w:p>
+    <w:p>
+      <w:pPr>
+        <w:spacing w:before="240" w:beforeAutospacing="off" w:after="240" w:afterAutospacing="off"/>
+        <w:rPr>
+          <w:rFonts w:ascii="Aptos" w:hAnsi="Aptos" w:eastAsia="Aptos" w:cs="Aptos"/>
+          <w:noProof w:val="0"/>
+          <w:sz w:val="24"/>
+          <w:szCs w:val="24"/>
+          <w:lang w:val="en-US"/>
+        </w:rPr>
+      </w:pPr>
+    </w:p>
+    <w:p>
+      <w:pPr>
         <w:spacing w:before="240" w:beforeAutospacing="off" w:after="240" w:afterAutospacing="off"/>
         <w:rPr>
           <w:rFonts w:ascii="Aptos" w:hAnsi="Aptos" w:eastAsia="Aptos" w:cs="Aptos"/>
@@ -4667,6 +7263,624 @@
 
 <file path=word/numbering.xml><?xml version="1.0" encoding="utf-8"?>
 <w:numbering xmlns:w="http://schemas.openxmlformats.org/wordprocessingml/2006/main">
+  <w:abstractNum xmlns:w="http://schemas.openxmlformats.org/wordprocessingml/2006/main" w:abstractNumId="16">
+    <w:nsid w:val="55349e9f"/>
+    <w:multiLevelType xmlns:w="http://schemas.openxmlformats.org/wordprocessingml/2006/main" w:val="hybridMultilevel"/>
+    <w:lvl xmlns:w="http://schemas.openxmlformats.org/wordprocessingml/2006/main" w:ilvl="0">
+      <w:start w:val="1"/>
+      <w:numFmt w:val="bullet"/>
+      <w:lvlText w:val=""/>
+      <w:lvlJc w:val="left"/>
+      <w:pPr>
+        <w:ind w:left="720" w:hanging="360"/>
+      </w:pPr>
+      <w:rPr>
+        <w:rFonts w:hint="default" w:ascii="Symbol" w:hAnsi="Symbol"/>
+      </w:rPr>
+    </w:lvl>
+    <w:lvl xmlns:w="http://schemas.openxmlformats.org/wordprocessingml/2006/main" w:ilvl="1">
+      <w:start w:val="1"/>
+      <w:numFmt w:val="bullet"/>
+      <w:lvlText w:val="o"/>
+      <w:lvlJc w:val="left"/>
+      <w:pPr>
+        <w:ind w:left="1440" w:hanging="360"/>
+      </w:pPr>
+      <w:rPr>
+        <w:rFonts w:hint="default" w:ascii="Courier New" w:hAnsi="Courier New"/>
+      </w:rPr>
+    </w:lvl>
+    <w:lvl xmlns:w="http://schemas.openxmlformats.org/wordprocessingml/2006/main" w:ilvl="2">
+      <w:start w:val="1"/>
+      <w:numFmt w:val="bullet"/>
+      <w:lvlText w:val=""/>
+      <w:lvlJc w:val="left"/>
+      <w:pPr>
+        <w:ind w:left="2160" w:hanging="360"/>
+      </w:pPr>
+      <w:rPr>
+        <w:rFonts w:hint="default" w:ascii="Wingdings" w:hAnsi="Wingdings"/>
+      </w:rPr>
+    </w:lvl>
+    <w:lvl xmlns:w="http://schemas.openxmlformats.org/wordprocessingml/2006/main" w:ilvl="3">
+      <w:start w:val="1"/>
+      <w:numFmt w:val="bullet"/>
+      <w:lvlText w:val=""/>
+      <w:lvlJc w:val="left"/>
+      <w:pPr>
+        <w:ind w:left="2880" w:hanging="360"/>
+      </w:pPr>
+      <w:rPr>
+        <w:rFonts w:hint="default" w:ascii="Symbol" w:hAnsi="Symbol"/>
+      </w:rPr>
+    </w:lvl>
+    <w:lvl xmlns:w="http://schemas.openxmlformats.org/wordprocessingml/2006/main" w:ilvl="4">
+      <w:start w:val="1"/>
+      <w:numFmt w:val="bullet"/>
+      <w:lvlText w:val="o"/>
+      <w:lvlJc w:val="left"/>
+      <w:pPr>
+        <w:ind w:left="3600" w:hanging="360"/>
+      </w:pPr>
+      <w:rPr>
+        <w:rFonts w:hint="default" w:ascii="Courier New" w:hAnsi="Courier New"/>
+      </w:rPr>
+    </w:lvl>
+    <w:lvl xmlns:w="http://schemas.openxmlformats.org/wordprocessingml/2006/main" w:ilvl="5">
+      <w:start w:val="1"/>
+      <w:numFmt w:val="bullet"/>
+      <w:lvlText w:val=""/>
+      <w:lvlJc w:val="left"/>
+      <w:pPr>
+        <w:ind w:left="4320" w:hanging="360"/>
+      </w:pPr>
+      <w:rPr>
+        <w:rFonts w:hint="default" w:ascii="Wingdings" w:hAnsi="Wingdings"/>
+      </w:rPr>
+    </w:lvl>
+    <w:lvl xmlns:w="http://schemas.openxmlformats.org/wordprocessingml/2006/main" w:ilvl="6">
+      <w:start w:val="1"/>
+      <w:numFmt w:val="bullet"/>
+      <w:lvlText w:val=""/>
+      <w:lvlJc w:val="left"/>
+      <w:pPr>
+        <w:ind w:left="5040" w:hanging="360"/>
+      </w:pPr>
+      <w:rPr>
+        <w:rFonts w:hint="default" w:ascii="Symbol" w:hAnsi="Symbol"/>
+      </w:rPr>
+    </w:lvl>
+    <w:lvl xmlns:w="http://schemas.openxmlformats.org/wordprocessingml/2006/main" w:ilvl="7">
+      <w:start w:val="1"/>
+      <w:numFmt w:val="bullet"/>
+      <w:lvlText w:val="o"/>
+      <w:lvlJc w:val="left"/>
+      <w:pPr>
+        <w:ind w:left="5760" w:hanging="360"/>
+      </w:pPr>
+      <w:rPr>
+        <w:rFonts w:hint="default" w:ascii="Courier New" w:hAnsi="Courier New"/>
+      </w:rPr>
+    </w:lvl>
+    <w:lvl xmlns:w="http://schemas.openxmlformats.org/wordprocessingml/2006/main" w:ilvl="8">
+      <w:start w:val="1"/>
+      <w:numFmt w:val="bullet"/>
+      <w:lvlText w:val=""/>
+      <w:lvlJc w:val="left"/>
+      <w:pPr>
+        <w:ind w:left="6480" w:hanging="360"/>
+      </w:pPr>
+      <w:rPr>
+        <w:rFonts w:hint="default" w:ascii="Wingdings" w:hAnsi="Wingdings"/>
+      </w:rPr>
+    </w:lvl>
+  </w:abstractNum>
+  <w:abstractNum xmlns:w="http://schemas.openxmlformats.org/wordprocessingml/2006/main" w:abstractNumId="15">
+    <w:nsid w:val="5bcab6"/>
+    <w:multiLevelType xmlns:w="http://schemas.openxmlformats.org/wordprocessingml/2006/main" w:val="hybridMultilevel"/>
+    <w:lvl xmlns:w="http://schemas.openxmlformats.org/wordprocessingml/2006/main" w:ilvl="0">
+      <w:start w:val="1"/>
+      <w:numFmt w:val="bullet"/>
+      <w:lvlText w:val=""/>
+      <w:lvlJc w:val="left"/>
+      <w:pPr>
+        <w:ind w:left="720" w:hanging="360"/>
+      </w:pPr>
+      <w:rPr>
+        <w:rFonts w:hint="default" w:ascii="Symbol" w:hAnsi="Symbol"/>
+      </w:rPr>
+    </w:lvl>
+    <w:lvl xmlns:w="http://schemas.openxmlformats.org/wordprocessingml/2006/main" w:ilvl="1">
+      <w:start w:val="1"/>
+      <w:numFmt w:val="bullet"/>
+      <w:lvlText w:val="o"/>
+      <w:lvlJc w:val="left"/>
+      <w:pPr>
+        <w:ind w:left="1440" w:hanging="360"/>
+      </w:pPr>
+      <w:rPr>
+        <w:rFonts w:hint="default" w:ascii="Courier New" w:hAnsi="Courier New"/>
+      </w:rPr>
+    </w:lvl>
+    <w:lvl xmlns:w="http://schemas.openxmlformats.org/wordprocessingml/2006/main" w:ilvl="2">
+      <w:start w:val="1"/>
+      <w:numFmt w:val="bullet"/>
+      <w:lvlText w:val=""/>
+      <w:lvlJc w:val="left"/>
+      <w:pPr>
+        <w:ind w:left="2160" w:hanging="360"/>
+      </w:pPr>
+      <w:rPr>
+        <w:rFonts w:hint="default" w:ascii="Wingdings" w:hAnsi="Wingdings"/>
+      </w:rPr>
+    </w:lvl>
+    <w:lvl xmlns:w="http://schemas.openxmlformats.org/wordprocessingml/2006/main" w:ilvl="3">
+      <w:start w:val="1"/>
+      <w:numFmt w:val="bullet"/>
+      <w:lvlText w:val=""/>
+      <w:lvlJc w:val="left"/>
+      <w:pPr>
+        <w:ind w:left="2880" w:hanging="360"/>
+      </w:pPr>
+      <w:rPr>
+        <w:rFonts w:hint="default" w:ascii="Symbol" w:hAnsi="Symbol"/>
+      </w:rPr>
+    </w:lvl>
+    <w:lvl xmlns:w="http://schemas.openxmlformats.org/wordprocessingml/2006/main" w:ilvl="4">
+      <w:start w:val="1"/>
+      <w:numFmt w:val="bullet"/>
+      <w:lvlText w:val="o"/>
+      <w:lvlJc w:val="left"/>
+      <w:pPr>
+        <w:ind w:left="3600" w:hanging="360"/>
+      </w:pPr>
+      <w:rPr>
+        <w:rFonts w:hint="default" w:ascii="Courier New" w:hAnsi="Courier New"/>
+      </w:rPr>
+    </w:lvl>
+    <w:lvl xmlns:w="http://schemas.openxmlformats.org/wordprocessingml/2006/main" w:ilvl="5">
+      <w:start w:val="1"/>
+      <w:numFmt w:val="bullet"/>
+      <w:lvlText w:val=""/>
+      <w:lvlJc w:val="left"/>
+      <w:pPr>
+        <w:ind w:left="4320" w:hanging="360"/>
+      </w:pPr>
+      <w:rPr>
+        <w:rFonts w:hint="default" w:ascii="Wingdings" w:hAnsi="Wingdings"/>
+      </w:rPr>
+    </w:lvl>
+    <w:lvl xmlns:w="http://schemas.openxmlformats.org/wordprocessingml/2006/main" w:ilvl="6">
+      <w:start w:val="1"/>
+      <w:numFmt w:val="bullet"/>
+      <w:lvlText w:val=""/>
+      <w:lvlJc w:val="left"/>
+      <w:pPr>
+        <w:ind w:left="5040" w:hanging="360"/>
+      </w:pPr>
+      <w:rPr>
+        <w:rFonts w:hint="default" w:ascii="Symbol" w:hAnsi="Symbol"/>
+      </w:rPr>
+    </w:lvl>
+    <w:lvl xmlns:w="http://schemas.openxmlformats.org/wordprocessingml/2006/main" w:ilvl="7">
+      <w:start w:val="1"/>
+      <w:numFmt w:val="bullet"/>
+      <w:lvlText w:val="o"/>
+      <w:lvlJc w:val="left"/>
+      <w:pPr>
+        <w:ind w:left="5760" w:hanging="360"/>
+      </w:pPr>
+      <w:rPr>
+        <w:rFonts w:hint="default" w:ascii="Courier New" w:hAnsi="Courier New"/>
+      </w:rPr>
+    </w:lvl>
+    <w:lvl xmlns:w="http://schemas.openxmlformats.org/wordprocessingml/2006/main" w:ilvl="8">
+      <w:start w:val="1"/>
+      <w:numFmt w:val="bullet"/>
+      <w:lvlText w:val=""/>
+      <w:lvlJc w:val="left"/>
+      <w:pPr>
+        <w:ind w:left="6480" w:hanging="360"/>
+      </w:pPr>
+      <w:rPr>
+        <w:rFonts w:hint="default" w:ascii="Wingdings" w:hAnsi="Wingdings"/>
+      </w:rPr>
+    </w:lvl>
+  </w:abstractNum>
+  <w:abstractNum xmlns:w="http://schemas.openxmlformats.org/wordprocessingml/2006/main" w:abstractNumId="14">
+    <w:nsid w:val="f160211"/>
+    <w:multiLevelType xmlns:w="http://schemas.openxmlformats.org/wordprocessingml/2006/main" w:val="hybridMultilevel"/>
+    <w:lvl xmlns:w="http://schemas.openxmlformats.org/wordprocessingml/2006/main" w:ilvl="0">
+      <w:start w:val="1"/>
+      <w:numFmt w:val="decimal"/>
+      <w:lvlText w:val="%1."/>
+      <w:lvlJc w:val="left"/>
+      <w:pPr>
+        <w:ind w:left="720" w:hanging="360"/>
+      </w:pPr>
+    </w:lvl>
+    <w:lvl xmlns:w="http://schemas.openxmlformats.org/wordprocessingml/2006/main" w:ilvl="1">
+      <w:start w:val="1"/>
+      <w:numFmt w:val="lowerLetter"/>
+      <w:lvlText w:val="%2."/>
+      <w:lvlJc w:val="left"/>
+      <w:pPr>
+        <w:ind w:left="1440" w:hanging="360"/>
+      </w:pPr>
+    </w:lvl>
+    <w:lvl xmlns:w="http://schemas.openxmlformats.org/wordprocessingml/2006/main" w:ilvl="2">
+      <w:start w:val="1"/>
+      <w:numFmt w:val="lowerRoman"/>
+      <w:lvlText w:val="%3."/>
+      <w:lvlJc w:val="right"/>
+      <w:pPr>
+        <w:ind w:left="2160" w:hanging="180"/>
+      </w:pPr>
+    </w:lvl>
+    <w:lvl xmlns:w="http://schemas.openxmlformats.org/wordprocessingml/2006/main" w:ilvl="3">
+      <w:start w:val="1"/>
+      <w:numFmt w:val="decimal"/>
+      <w:lvlText w:val="%4."/>
+      <w:lvlJc w:val="left"/>
+      <w:pPr>
+        <w:ind w:left="2880" w:hanging="360"/>
+      </w:pPr>
+    </w:lvl>
+    <w:lvl xmlns:w="http://schemas.openxmlformats.org/wordprocessingml/2006/main" w:ilvl="4">
+      <w:start w:val="1"/>
+      <w:numFmt w:val="lowerLetter"/>
+      <w:lvlText w:val="%5."/>
+      <w:lvlJc w:val="left"/>
+      <w:pPr>
+        <w:ind w:left="3600" w:hanging="360"/>
+      </w:pPr>
+    </w:lvl>
+    <w:lvl xmlns:w="http://schemas.openxmlformats.org/wordprocessingml/2006/main" w:ilvl="5">
+      <w:start w:val="1"/>
+      <w:numFmt w:val="lowerRoman"/>
+      <w:lvlText w:val="%6."/>
+      <w:lvlJc w:val="right"/>
+      <w:pPr>
+        <w:ind w:left="4320" w:hanging="180"/>
+      </w:pPr>
+    </w:lvl>
+    <w:lvl xmlns:w="http://schemas.openxmlformats.org/wordprocessingml/2006/main" w:ilvl="6">
+      <w:start w:val="1"/>
+      <w:numFmt w:val="decimal"/>
+      <w:lvlText w:val="%7."/>
+      <w:lvlJc w:val="left"/>
+      <w:pPr>
+        <w:ind w:left="5040" w:hanging="360"/>
+      </w:pPr>
+    </w:lvl>
+    <w:lvl xmlns:w="http://schemas.openxmlformats.org/wordprocessingml/2006/main" w:ilvl="7">
+      <w:start w:val="1"/>
+      <w:numFmt w:val="lowerLetter"/>
+      <w:lvlText w:val="%8."/>
+      <w:lvlJc w:val="left"/>
+      <w:pPr>
+        <w:ind w:left="5760" w:hanging="360"/>
+      </w:pPr>
+    </w:lvl>
+    <w:lvl xmlns:w="http://schemas.openxmlformats.org/wordprocessingml/2006/main" w:ilvl="8">
+      <w:start w:val="1"/>
+      <w:numFmt w:val="lowerRoman"/>
+      <w:lvlText w:val="%9."/>
+      <w:lvlJc w:val="right"/>
+      <w:pPr>
+        <w:ind w:left="6480" w:hanging="180"/>
+      </w:pPr>
+    </w:lvl>
+  </w:abstractNum>
+  <w:abstractNum xmlns:w="http://schemas.openxmlformats.org/wordprocessingml/2006/main" w:abstractNumId="13">
+    <w:nsid w:val="473984ae"/>
+    <w:multiLevelType xmlns:w="http://schemas.openxmlformats.org/wordprocessingml/2006/main" w:val="hybridMultilevel"/>
+    <w:lvl xmlns:w="http://schemas.openxmlformats.org/wordprocessingml/2006/main" w:ilvl="0">
+      <w:start w:val="1"/>
+      <w:numFmt w:val="bullet"/>
+      <w:lvlText w:val=""/>
+      <w:lvlJc w:val="left"/>
+      <w:pPr>
+        <w:ind w:left="720" w:hanging="360"/>
+      </w:pPr>
+      <w:rPr>
+        <w:rFonts w:hint="default" w:ascii="Symbol" w:hAnsi="Symbol"/>
+      </w:rPr>
+    </w:lvl>
+    <w:lvl xmlns:w="http://schemas.openxmlformats.org/wordprocessingml/2006/main" w:ilvl="1">
+      <w:start w:val="1"/>
+      <w:numFmt w:val="bullet"/>
+      <w:lvlText w:val="o"/>
+      <w:lvlJc w:val="left"/>
+      <w:pPr>
+        <w:ind w:left="1440" w:hanging="360"/>
+      </w:pPr>
+      <w:rPr>
+        <w:rFonts w:hint="default" w:ascii="Courier New" w:hAnsi="Courier New"/>
+      </w:rPr>
+    </w:lvl>
+    <w:lvl xmlns:w="http://schemas.openxmlformats.org/wordprocessingml/2006/main" w:ilvl="2">
+      <w:start w:val="1"/>
+      <w:numFmt w:val="bullet"/>
+      <w:lvlText w:val=""/>
+      <w:lvlJc w:val="left"/>
+      <w:pPr>
+        <w:ind w:left="2160" w:hanging="360"/>
+      </w:pPr>
+      <w:rPr>
+        <w:rFonts w:hint="default" w:ascii="Wingdings" w:hAnsi="Wingdings"/>
+      </w:rPr>
+    </w:lvl>
+    <w:lvl xmlns:w="http://schemas.openxmlformats.org/wordprocessingml/2006/main" w:ilvl="3">
+      <w:start w:val="1"/>
+      <w:numFmt w:val="bullet"/>
+      <w:lvlText w:val=""/>
+      <w:lvlJc w:val="left"/>
+      <w:pPr>
+        <w:ind w:left="2880" w:hanging="360"/>
+      </w:pPr>
+      <w:rPr>
+        <w:rFonts w:hint="default" w:ascii="Symbol" w:hAnsi="Symbol"/>
+      </w:rPr>
+    </w:lvl>
+    <w:lvl xmlns:w="http://schemas.openxmlformats.org/wordprocessingml/2006/main" w:ilvl="4">
+      <w:start w:val="1"/>
+      <w:numFmt w:val="bullet"/>
+      <w:lvlText w:val="o"/>
+      <w:lvlJc w:val="left"/>
+      <w:pPr>
+        <w:ind w:left="3600" w:hanging="360"/>
+      </w:pPr>
+      <w:rPr>
+        <w:rFonts w:hint="default" w:ascii="Courier New" w:hAnsi="Courier New"/>
+      </w:rPr>
+    </w:lvl>
+    <w:lvl xmlns:w="http://schemas.openxmlformats.org/wordprocessingml/2006/main" w:ilvl="5">
+      <w:start w:val="1"/>
+      <w:numFmt w:val="bullet"/>
+      <w:lvlText w:val=""/>
+      <w:lvlJc w:val="left"/>
+      <w:pPr>
+        <w:ind w:left="4320" w:hanging="360"/>
+      </w:pPr>
+      <w:rPr>
+        <w:rFonts w:hint="default" w:ascii="Wingdings" w:hAnsi="Wingdings"/>
+      </w:rPr>
+    </w:lvl>
+    <w:lvl xmlns:w="http://schemas.openxmlformats.org/wordprocessingml/2006/main" w:ilvl="6">
+      <w:start w:val="1"/>
+      <w:numFmt w:val="bullet"/>
+      <w:lvlText w:val=""/>
+      <w:lvlJc w:val="left"/>
+      <w:pPr>
+        <w:ind w:left="5040" w:hanging="360"/>
+      </w:pPr>
+      <w:rPr>
+        <w:rFonts w:hint="default" w:ascii="Symbol" w:hAnsi="Symbol"/>
+      </w:rPr>
+    </w:lvl>
+    <w:lvl xmlns:w="http://schemas.openxmlformats.org/wordprocessingml/2006/main" w:ilvl="7">
+      <w:start w:val="1"/>
+      <w:numFmt w:val="bullet"/>
+      <w:lvlText w:val="o"/>
+      <w:lvlJc w:val="left"/>
+      <w:pPr>
+        <w:ind w:left="5760" w:hanging="360"/>
+      </w:pPr>
+      <w:rPr>
+        <w:rFonts w:hint="default" w:ascii="Courier New" w:hAnsi="Courier New"/>
+      </w:rPr>
+    </w:lvl>
+    <w:lvl xmlns:w="http://schemas.openxmlformats.org/wordprocessingml/2006/main" w:ilvl="8">
+      <w:start w:val="1"/>
+      <w:numFmt w:val="bullet"/>
+      <w:lvlText w:val=""/>
+      <w:lvlJc w:val="left"/>
+      <w:pPr>
+        <w:ind w:left="6480" w:hanging="360"/>
+      </w:pPr>
+      <w:rPr>
+        <w:rFonts w:hint="default" w:ascii="Wingdings" w:hAnsi="Wingdings"/>
+      </w:rPr>
+    </w:lvl>
+  </w:abstractNum>
+  <w:abstractNum xmlns:w="http://schemas.openxmlformats.org/wordprocessingml/2006/main" w:abstractNumId="12">
+    <w:nsid w:val="2c303d9a"/>
+    <w:multiLevelType xmlns:w="http://schemas.openxmlformats.org/wordprocessingml/2006/main" w:val="hybridMultilevel"/>
+    <w:lvl xmlns:w="http://schemas.openxmlformats.org/wordprocessingml/2006/main" w:ilvl="0">
+      <w:start w:val="1"/>
+      <w:numFmt w:val="bullet"/>
+      <w:lvlText w:val=""/>
+      <w:lvlJc w:val="left"/>
+      <w:pPr>
+        <w:ind w:left="720" w:hanging="360"/>
+      </w:pPr>
+      <w:rPr>
+        <w:rFonts w:hint="default" w:ascii="Symbol" w:hAnsi="Symbol"/>
+      </w:rPr>
+    </w:lvl>
+    <w:lvl xmlns:w="http://schemas.openxmlformats.org/wordprocessingml/2006/main" w:ilvl="1">
+      <w:start w:val="1"/>
+      <w:numFmt w:val="bullet"/>
+      <w:lvlText w:val="o"/>
+      <w:lvlJc w:val="left"/>
+      <w:pPr>
+        <w:ind w:left="1440" w:hanging="360"/>
+      </w:pPr>
+      <w:rPr>
+        <w:rFonts w:hint="default" w:ascii="Courier New" w:hAnsi="Courier New"/>
+      </w:rPr>
+    </w:lvl>
+    <w:lvl xmlns:w="http://schemas.openxmlformats.org/wordprocessingml/2006/main" w:ilvl="2">
+      <w:start w:val="1"/>
+      <w:numFmt w:val="bullet"/>
+      <w:lvlText w:val=""/>
+      <w:lvlJc w:val="left"/>
+      <w:pPr>
+        <w:ind w:left="2160" w:hanging="360"/>
+      </w:pPr>
+      <w:rPr>
+        <w:rFonts w:hint="default" w:ascii="Wingdings" w:hAnsi="Wingdings"/>
+      </w:rPr>
+    </w:lvl>
+    <w:lvl xmlns:w="http://schemas.openxmlformats.org/wordprocessingml/2006/main" w:ilvl="3">
+      <w:start w:val="1"/>
+      <w:numFmt w:val="bullet"/>
+      <w:lvlText w:val=""/>
+      <w:lvlJc w:val="left"/>
+      <w:pPr>
+        <w:ind w:left="2880" w:hanging="360"/>
+      </w:pPr>
+      <w:rPr>
+        <w:rFonts w:hint="default" w:ascii="Symbol" w:hAnsi="Symbol"/>
+      </w:rPr>
+    </w:lvl>
+    <w:lvl xmlns:w="http://schemas.openxmlformats.org/wordprocessingml/2006/main" w:ilvl="4">
+      <w:start w:val="1"/>
+      <w:numFmt w:val="bullet"/>
+      <w:lvlText w:val="o"/>
+      <w:lvlJc w:val="left"/>
+      <w:pPr>
+        <w:ind w:left="3600" w:hanging="360"/>
+      </w:pPr>
+      <w:rPr>
+        <w:rFonts w:hint="default" w:ascii="Courier New" w:hAnsi="Courier New"/>
+      </w:rPr>
+    </w:lvl>
+    <w:lvl xmlns:w="http://schemas.openxmlformats.org/wordprocessingml/2006/main" w:ilvl="5">
+      <w:start w:val="1"/>
+      <w:numFmt w:val="bullet"/>
+      <w:lvlText w:val=""/>
+      <w:lvlJc w:val="left"/>
+      <w:pPr>
+        <w:ind w:left="4320" w:hanging="360"/>
+      </w:pPr>
+      <w:rPr>
+        <w:rFonts w:hint="default" w:ascii="Wingdings" w:hAnsi="Wingdings"/>
+      </w:rPr>
+    </w:lvl>
+    <w:lvl xmlns:w="http://schemas.openxmlformats.org/wordprocessingml/2006/main" w:ilvl="6">
+      <w:start w:val="1"/>
+      <w:numFmt w:val="bullet"/>
+      <w:lvlText w:val=""/>
+      <w:lvlJc w:val="left"/>
+      <w:pPr>
+        <w:ind w:left="5040" w:hanging="360"/>
+      </w:pPr>
+      <w:rPr>
+        <w:rFonts w:hint="default" w:ascii="Symbol" w:hAnsi="Symbol"/>
+      </w:rPr>
+    </w:lvl>
+    <w:lvl xmlns:w="http://schemas.openxmlformats.org/wordprocessingml/2006/main" w:ilvl="7">
+      <w:start w:val="1"/>
+      <w:numFmt w:val="bullet"/>
+      <w:lvlText w:val="o"/>
+      <w:lvlJc w:val="left"/>
+      <w:pPr>
+        <w:ind w:left="5760" w:hanging="360"/>
+      </w:pPr>
+      <w:rPr>
+        <w:rFonts w:hint="default" w:ascii="Courier New" w:hAnsi="Courier New"/>
+      </w:rPr>
+    </w:lvl>
+    <w:lvl xmlns:w="http://schemas.openxmlformats.org/wordprocessingml/2006/main" w:ilvl="8">
+      <w:start w:val="1"/>
+      <w:numFmt w:val="bullet"/>
+      <w:lvlText w:val=""/>
+      <w:lvlJc w:val="left"/>
+      <w:pPr>
+        <w:ind w:left="6480" w:hanging="360"/>
+      </w:pPr>
+      <w:rPr>
+        <w:rFonts w:hint="default" w:ascii="Wingdings" w:hAnsi="Wingdings"/>
+      </w:rPr>
+    </w:lvl>
+  </w:abstractNum>
+  <w:abstractNum xmlns:w="http://schemas.openxmlformats.org/wordprocessingml/2006/main" w:abstractNumId="11">
+    <w:nsid w:val="622567ca"/>
+    <w:multiLevelType xmlns:w="http://schemas.openxmlformats.org/wordprocessingml/2006/main" w:val="hybridMultilevel"/>
+    <w:lvl xmlns:w="http://schemas.openxmlformats.org/wordprocessingml/2006/main" w:ilvl="0">
+      <w:start w:val="1"/>
+      <w:numFmt w:val="decimal"/>
+      <w:lvlText w:val="%1."/>
+      <w:lvlJc w:val="left"/>
+      <w:pPr>
+        <w:ind w:left="720" w:hanging="360"/>
+      </w:pPr>
+    </w:lvl>
+    <w:lvl xmlns:w="http://schemas.openxmlformats.org/wordprocessingml/2006/main" w:ilvl="1">
+      <w:start w:val="1"/>
+      <w:numFmt w:val="lowerLetter"/>
+      <w:lvlText w:val="%2."/>
+      <w:lvlJc w:val="left"/>
+      <w:pPr>
+        <w:ind w:left="1440" w:hanging="360"/>
+      </w:pPr>
+    </w:lvl>
+    <w:lvl xmlns:w="http://schemas.openxmlformats.org/wordprocessingml/2006/main" w:ilvl="2">
+      <w:start w:val="1"/>
+      <w:numFmt w:val="lowerRoman"/>
+      <w:lvlText w:val="%3."/>
+      <w:lvlJc w:val="right"/>
+      <w:pPr>
+        <w:ind w:left="2160" w:hanging="180"/>
+      </w:pPr>
+    </w:lvl>
+    <w:lvl xmlns:w="http://schemas.openxmlformats.org/wordprocessingml/2006/main" w:ilvl="3">
+      <w:start w:val="1"/>
+      <w:numFmt w:val="decimal"/>
+      <w:lvlText w:val="%4."/>
+      <w:lvlJc w:val="left"/>
+      <w:pPr>
+        <w:ind w:left="2880" w:hanging="360"/>
+      </w:pPr>
+    </w:lvl>
+    <w:lvl xmlns:w="http://schemas.openxmlformats.org/wordprocessingml/2006/main" w:ilvl="4">
+      <w:start w:val="1"/>
+      <w:numFmt w:val="lowerLetter"/>
+      <w:lvlText w:val="%5."/>
+      <w:lvlJc w:val="left"/>
+      <w:pPr>
+        <w:ind w:left="3600" w:hanging="360"/>
+      </w:pPr>
+    </w:lvl>
+    <w:lvl xmlns:w="http://schemas.openxmlformats.org/wordprocessingml/2006/main" w:ilvl="5">
+      <w:start w:val="1"/>
+      <w:numFmt w:val="lowerRoman"/>
+      <w:lvlText w:val="%6."/>
+      <w:lvlJc w:val="right"/>
+      <w:pPr>
+        <w:ind w:left="4320" w:hanging="180"/>
+      </w:pPr>
+    </w:lvl>
+    <w:lvl xmlns:w="http://schemas.openxmlformats.org/wordprocessingml/2006/main" w:ilvl="6">
+      <w:start w:val="1"/>
+      <w:numFmt w:val="decimal"/>
+      <w:lvlText w:val="%7."/>
+      <w:lvlJc w:val="left"/>
+      <w:pPr>
+        <w:ind w:left="5040" w:hanging="360"/>
+      </w:pPr>
+    </w:lvl>
+    <w:lvl xmlns:w="http://schemas.openxmlformats.org/wordprocessingml/2006/main" w:ilvl="7">
+      <w:start w:val="1"/>
+      <w:numFmt w:val="lowerLetter"/>
+      <w:lvlText w:val="%8."/>
+      <w:lvlJc w:val="left"/>
+      <w:pPr>
+        <w:ind w:left="5760" w:hanging="360"/>
+      </w:pPr>
+    </w:lvl>
+    <w:lvl xmlns:w="http://schemas.openxmlformats.org/wordprocessingml/2006/main" w:ilvl="8">
+      <w:start w:val="1"/>
+      <w:numFmt w:val="lowerRoman"/>
+      <w:lvlText w:val="%9."/>
+      <w:lvlJc w:val="right"/>
+      <w:pPr>
+        <w:ind w:left="6480" w:hanging="180"/>
+      </w:pPr>
+    </w:lvl>
+  </w:abstractNum>
   <w:abstractNum xmlns:w="http://schemas.openxmlformats.org/wordprocessingml/2006/main" w:abstractNumId="10">
     <w:nsid w:val="6daad021"/>
     <w:multiLevelType xmlns:w="http://schemas.openxmlformats.org/wordprocessingml/2006/main" w:val="hybridMultilevel"/>
@@ -5598,6 +8812,24 @@
       </w:rPr>
     </w:lvl>
   </w:abstractNum>
+  <w:num w:numId="16">
+    <w:abstractNumId w:val="16"/>
+  </w:num>
+  <w:num w:numId="15">
+    <w:abstractNumId w:val="15"/>
+  </w:num>
+  <w:num w:numId="14">
+    <w:abstractNumId w:val="14"/>
+  </w:num>
+  <w:num w:numId="13">
+    <w:abstractNumId w:val="13"/>
+  </w:num>
+  <w:num w:numId="12">
+    <w:abstractNumId w:val="12"/>
+  </w:num>
+  <w:num w:numId="11">
+    <w:abstractNumId w:val="11"/>
+  </w:num>
   <w:num w:numId="10">
     <w:abstractNumId w:val="10"/>
   </w:num>

</xml_diff>

<commit_message>
Matrix Server and auto scaling
</commit_message>
<xml_diff>
--- a/Kubernetes_Detailed.docx
+++ b/Kubernetes_Detailed.docx
@@ -27685,6 +27685,2302 @@
         <w:keepLines w:val="0"/>
         <w:spacing w:before="240" w:beforeAutospacing="off" w:after="240" w:afterAutospacing="off"/>
         <w:jc w:val="left"/>
+      </w:pPr>
+      <w:r>
+        <w:rPr>
+          <w:rFonts w:ascii="Aptos" w:hAnsi="Aptos" w:eastAsia="Aptos" w:cs="Aptos"/>
+          <w:noProof w:val="0"/>
+          <w:sz w:val="24"/>
+          <w:szCs w:val="24"/>
+          <w:lang w:val="en-US"/>
+        </w:rPr>
+        <w:t xml:space="preserve">To enable </w:t>
+      </w:r>
+      <w:r>
+        <w:rPr>
+          <w:rFonts w:ascii="Aptos" w:hAnsi="Aptos" w:eastAsia="Aptos" w:cs="Aptos"/>
+          <w:b w:val="1"/>
+          <w:bCs w:val="1"/>
+          <w:noProof w:val="0"/>
+          <w:sz w:val="24"/>
+          <w:szCs w:val="24"/>
+          <w:lang w:val="en-US"/>
+        </w:rPr>
+        <w:t>autoscaling</w:t>
+      </w:r>
+      <w:r>
+        <w:rPr>
+          <w:rFonts w:ascii="Aptos" w:hAnsi="Aptos" w:eastAsia="Aptos" w:cs="Aptos"/>
+          <w:noProof w:val="0"/>
+          <w:sz w:val="24"/>
+          <w:szCs w:val="24"/>
+          <w:lang w:val="en-US"/>
+        </w:rPr>
+        <w:t xml:space="preserve"> for a Matrix server in Kubernetes, you can use Kubernetes' built-in scaling mechanisms like the </w:t>
+      </w:r>
+      <w:r>
+        <w:rPr>
+          <w:rFonts w:ascii="Aptos" w:hAnsi="Aptos" w:eastAsia="Aptos" w:cs="Aptos"/>
+          <w:b w:val="1"/>
+          <w:bCs w:val="1"/>
+          <w:noProof w:val="0"/>
+          <w:sz w:val="24"/>
+          <w:szCs w:val="24"/>
+          <w:lang w:val="en-US"/>
+        </w:rPr>
+        <w:t>Horizontal Pod Autoscaler (HPA)</w:t>
+      </w:r>
+      <w:r>
+        <w:rPr>
+          <w:rFonts w:ascii="Aptos" w:hAnsi="Aptos" w:eastAsia="Aptos" w:cs="Aptos"/>
+          <w:noProof w:val="0"/>
+          <w:sz w:val="24"/>
+          <w:szCs w:val="24"/>
+          <w:lang w:val="en-US"/>
+        </w:rPr>
+        <w:t xml:space="preserve"> and </w:t>
+      </w:r>
+      <w:r>
+        <w:rPr>
+          <w:rFonts w:ascii="Aptos" w:hAnsi="Aptos" w:eastAsia="Aptos" w:cs="Aptos"/>
+          <w:b w:val="1"/>
+          <w:bCs w:val="1"/>
+          <w:noProof w:val="0"/>
+          <w:sz w:val="24"/>
+          <w:szCs w:val="24"/>
+          <w:lang w:val="en-US"/>
+        </w:rPr>
+        <w:t>Cluster Autoscaler</w:t>
+      </w:r>
+      <w:r>
+        <w:rPr>
+          <w:rFonts w:ascii="Aptos" w:hAnsi="Aptos" w:eastAsia="Aptos" w:cs="Aptos"/>
+          <w:noProof w:val="0"/>
+          <w:sz w:val="24"/>
+          <w:szCs w:val="24"/>
+          <w:lang w:val="en-US"/>
+        </w:rPr>
+        <w:t xml:space="preserve">, as well as advanced tools like the </w:t>
+      </w:r>
+      <w:r>
+        <w:rPr>
+          <w:rFonts w:ascii="Aptos" w:hAnsi="Aptos" w:eastAsia="Aptos" w:cs="Aptos"/>
+          <w:b w:val="1"/>
+          <w:bCs w:val="1"/>
+          <w:noProof w:val="0"/>
+          <w:sz w:val="24"/>
+          <w:szCs w:val="24"/>
+          <w:lang w:val="en-US"/>
+        </w:rPr>
+        <w:t>Vertical Pod Autoscaler (VPA)</w:t>
+      </w:r>
+      <w:r>
+        <w:rPr>
+          <w:rFonts w:ascii="Aptos" w:hAnsi="Aptos" w:eastAsia="Aptos" w:cs="Aptos"/>
+          <w:noProof w:val="0"/>
+          <w:sz w:val="24"/>
+          <w:szCs w:val="24"/>
+          <w:lang w:val="en-US"/>
+        </w:rPr>
+        <w:t xml:space="preserve"> or event-driven autoscaling solutions. Here's a detailed guide:</w:t>
+      </w:r>
+    </w:p>
+    <w:p>
+      <w:pPr>
+        <w:pStyle w:val="Heading2"/>
+        <w:spacing w:before="299" w:beforeAutospacing="off" w:after="299" w:afterAutospacing="off"/>
+        <w:jc w:val="left"/>
+      </w:pPr>
+      <w:r>
+        <w:rPr>
+          <w:rFonts w:ascii="Aptos" w:hAnsi="Aptos" w:eastAsia="Aptos" w:cs="Aptos"/>
+          <w:b w:val="1"/>
+          <w:bCs w:val="1"/>
+          <w:noProof w:val="0"/>
+          <w:sz w:val="36"/>
+          <w:szCs w:val="36"/>
+          <w:lang w:val="en-US"/>
+        </w:rPr>
+        <w:t>1. Why Autoscaling for a Matrix Server?</w:t>
+      </w:r>
+    </w:p>
+    <w:p>
+      <w:pPr>
+        <w:keepNext w:val="0"/>
+        <w:keepLines w:val="0"/>
+        <w:spacing w:before="240" w:beforeAutospacing="off" w:after="240" w:afterAutospacing="off"/>
+        <w:jc w:val="left"/>
+      </w:pPr>
+      <w:r>
+        <w:rPr>
+          <w:rFonts w:ascii="Aptos" w:hAnsi="Aptos" w:eastAsia="Aptos" w:cs="Aptos"/>
+          <w:noProof w:val="0"/>
+          <w:sz w:val="24"/>
+          <w:szCs w:val="24"/>
+          <w:lang w:val="en-US"/>
+        </w:rPr>
+        <w:t>Matrix servers (e.g., Synapse) often experience fluctuating workloads due to:</w:t>
+      </w:r>
+    </w:p>
+    <w:p>
+      <w:pPr>
+        <w:pStyle w:val="ListParagraph"/>
+        <w:keepNext w:val="0"/>
+        <w:keepLines w:val="0"/>
+        <w:numPr>
+          <w:ilvl w:val="0"/>
+          <w:numId w:val="44"/>
+        </w:numPr>
+        <w:spacing w:before="240" w:beforeAutospacing="off" w:after="240" w:afterAutospacing="off"/>
+        <w:jc w:val="left"/>
+        <w:rPr>
+          <w:rFonts w:ascii="Aptos" w:hAnsi="Aptos" w:eastAsia="Aptos" w:cs="Aptos"/>
+          <w:noProof w:val="0"/>
+          <w:sz w:val="24"/>
+          <w:szCs w:val="24"/>
+          <w:lang w:val="en-US"/>
+        </w:rPr>
+      </w:pPr>
+      <w:r>
+        <w:rPr>
+          <w:rFonts w:ascii="Aptos" w:hAnsi="Aptos" w:eastAsia="Aptos" w:cs="Aptos"/>
+          <w:noProof w:val="0"/>
+          <w:sz w:val="24"/>
+          <w:szCs w:val="24"/>
+          <w:lang w:val="en-US"/>
+        </w:rPr>
+        <w:t>Increased user activity during peak hours.</w:t>
+      </w:r>
+    </w:p>
+    <w:p>
+      <w:pPr>
+        <w:pStyle w:val="ListParagraph"/>
+        <w:keepNext w:val="0"/>
+        <w:keepLines w:val="0"/>
+        <w:numPr>
+          <w:ilvl w:val="0"/>
+          <w:numId w:val="44"/>
+        </w:numPr>
+        <w:spacing w:before="240" w:beforeAutospacing="off" w:after="240" w:afterAutospacing="off"/>
+        <w:jc w:val="left"/>
+        <w:rPr>
+          <w:rFonts w:ascii="Aptos" w:hAnsi="Aptos" w:eastAsia="Aptos" w:cs="Aptos"/>
+          <w:noProof w:val="0"/>
+          <w:sz w:val="24"/>
+          <w:szCs w:val="24"/>
+          <w:lang w:val="en-US"/>
+        </w:rPr>
+      </w:pPr>
+      <w:r>
+        <w:rPr>
+          <w:rFonts w:ascii="Aptos" w:hAnsi="Aptos" w:eastAsia="Aptos" w:cs="Aptos"/>
+          <w:noProof w:val="0"/>
+          <w:sz w:val="24"/>
+          <w:szCs w:val="24"/>
+          <w:lang w:val="en-US"/>
+        </w:rPr>
+        <w:t>Federation with other servers, which can add unpredictable traffic.</w:t>
+      </w:r>
+    </w:p>
+    <w:p>
+      <w:pPr>
+        <w:pStyle w:val="ListParagraph"/>
+        <w:keepNext w:val="0"/>
+        <w:keepLines w:val="0"/>
+        <w:numPr>
+          <w:ilvl w:val="0"/>
+          <w:numId w:val="44"/>
+        </w:numPr>
+        <w:spacing w:before="240" w:beforeAutospacing="off" w:after="240" w:afterAutospacing="off"/>
+        <w:jc w:val="left"/>
+        <w:rPr>
+          <w:rFonts w:ascii="Aptos" w:hAnsi="Aptos" w:eastAsia="Aptos" w:cs="Aptos"/>
+          <w:noProof w:val="0"/>
+          <w:sz w:val="24"/>
+          <w:szCs w:val="24"/>
+          <w:lang w:val="en-US"/>
+        </w:rPr>
+      </w:pPr>
+      <w:r>
+        <w:rPr>
+          <w:rFonts w:ascii="Aptos" w:hAnsi="Aptos" w:eastAsia="Aptos" w:cs="Aptos"/>
+          <w:noProof w:val="0"/>
+          <w:sz w:val="24"/>
+          <w:szCs w:val="24"/>
+          <w:lang w:val="en-US"/>
+        </w:rPr>
+        <w:t>Resource-intensive tasks like message history synchronization and encryption.</w:t>
+      </w:r>
+    </w:p>
+    <w:p>
+      <w:pPr>
+        <w:keepNext w:val="0"/>
+        <w:keepLines w:val="0"/>
+        <w:spacing w:before="240" w:beforeAutospacing="off" w:after="240" w:afterAutospacing="off"/>
+        <w:jc w:val="left"/>
+      </w:pPr>
+      <w:r>
+        <w:rPr>
+          <w:rFonts w:ascii="Aptos" w:hAnsi="Aptos" w:eastAsia="Aptos" w:cs="Aptos"/>
+          <w:noProof w:val="0"/>
+          <w:sz w:val="24"/>
+          <w:szCs w:val="24"/>
+          <w:lang w:val="en-US"/>
+        </w:rPr>
+        <w:t>Autoscaling ensures:</w:t>
+      </w:r>
+    </w:p>
+    <w:p>
+      <w:pPr>
+        <w:pStyle w:val="ListParagraph"/>
+        <w:keepNext w:val="0"/>
+        <w:keepLines w:val="0"/>
+        <w:numPr>
+          <w:ilvl w:val="0"/>
+          <w:numId w:val="45"/>
+        </w:numPr>
+        <w:spacing w:before="240" w:beforeAutospacing="off" w:after="240" w:afterAutospacing="off"/>
+        <w:jc w:val="left"/>
+        <w:rPr>
+          <w:rFonts w:ascii="Aptos" w:hAnsi="Aptos" w:eastAsia="Aptos" w:cs="Aptos"/>
+          <w:noProof w:val="0"/>
+          <w:sz w:val="24"/>
+          <w:szCs w:val="24"/>
+          <w:lang w:val="en-US"/>
+        </w:rPr>
+      </w:pPr>
+      <w:r>
+        <w:rPr>
+          <w:rFonts w:ascii="Aptos" w:hAnsi="Aptos" w:eastAsia="Aptos" w:cs="Aptos"/>
+          <w:noProof w:val="0"/>
+          <w:sz w:val="24"/>
+          <w:szCs w:val="24"/>
+          <w:lang w:val="en-US"/>
+        </w:rPr>
+        <w:t>Optimal resource utilization.</w:t>
+      </w:r>
+    </w:p>
+    <w:p>
+      <w:pPr>
+        <w:pStyle w:val="ListParagraph"/>
+        <w:keepNext w:val="0"/>
+        <w:keepLines w:val="0"/>
+        <w:numPr>
+          <w:ilvl w:val="0"/>
+          <w:numId w:val="45"/>
+        </w:numPr>
+        <w:spacing w:before="240" w:beforeAutospacing="off" w:after="240" w:afterAutospacing="off"/>
+        <w:jc w:val="left"/>
+        <w:rPr>
+          <w:rFonts w:ascii="Aptos" w:hAnsi="Aptos" w:eastAsia="Aptos" w:cs="Aptos"/>
+          <w:noProof w:val="0"/>
+          <w:sz w:val="24"/>
+          <w:szCs w:val="24"/>
+          <w:lang w:val="en-US"/>
+        </w:rPr>
+      </w:pPr>
+      <w:r>
+        <w:rPr>
+          <w:rFonts w:ascii="Aptos" w:hAnsi="Aptos" w:eastAsia="Aptos" w:cs="Aptos"/>
+          <w:noProof w:val="0"/>
+          <w:sz w:val="24"/>
+          <w:szCs w:val="24"/>
+          <w:lang w:val="en-US"/>
+        </w:rPr>
+        <w:t>Cost efficiency by scaling down during low usage.</w:t>
+      </w:r>
+    </w:p>
+    <w:p>
+      <w:pPr>
+        <w:pStyle w:val="ListParagraph"/>
+        <w:keepNext w:val="0"/>
+        <w:keepLines w:val="0"/>
+        <w:numPr>
+          <w:ilvl w:val="0"/>
+          <w:numId w:val="45"/>
+        </w:numPr>
+        <w:spacing w:before="240" w:beforeAutospacing="off" w:after="240" w:afterAutospacing="off"/>
+        <w:jc w:val="left"/>
+        <w:rPr>
+          <w:rFonts w:ascii="Aptos" w:hAnsi="Aptos" w:eastAsia="Aptos" w:cs="Aptos"/>
+          <w:noProof w:val="0"/>
+          <w:sz w:val="24"/>
+          <w:szCs w:val="24"/>
+          <w:lang w:val="en-US"/>
+        </w:rPr>
+      </w:pPr>
+      <w:r>
+        <w:rPr>
+          <w:rFonts w:ascii="Aptos" w:hAnsi="Aptos" w:eastAsia="Aptos" w:cs="Aptos"/>
+          <w:noProof w:val="0"/>
+          <w:sz w:val="24"/>
+          <w:szCs w:val="24"/>
+          <w:lang w:val="en-US"/>
+        </w:rPr>
+        <w:t>High availability and responsiveness during traffic spikes.</w:t>
+      </w:r>
+    </w:p>
+    <w:p>
+      <w:pPr>
+        <w:pStyle w:val="Heading2"/>
+        <w:spacing w:before="299" w:beforeAutospacing="off" w:after="299" w:afterAutospacing="off"/>
+        <w:jc w:val="left"/>
+      </w:pPr>
+      <w:r>
+        <w:rPr>
+          <w:rFonts w:ascii="Aptos" w:hAnsi="Aptos" w:eastAsia="Aptos" w:cs="Aptos"/>
+          <w:b w:val="1"/>
+          <w:bCs w:val="1"/>
+          <w:noProof w:val="0"/>
+          <w:sz w:val="36"/>
+          <w:szCs w:val="36"/>
+          <w:lang w:val="en-US"/>
+        </w:rPr>
+        <w:t>2. Types of Autoscaling in Kubernetes</w:t>
+      </w:r>
+    </w:p>
+    <w:p>
+      <w:pPr>
+        <w:pStyle w:val="Heading2"/>
+        <w:spacing w:before="299" w:beforeAutospacing="off" w:after="299" w:afterAutospacing="off"/>
+        <w:jc w:val="left"/>
+      </w:pPr>
+      <w:r>
+        <w:rPr>
+          <w:rFonts w:ascii="Aptos" w:hAnsi="Aptos" w:eastAsia="Aptos" w:cs="Aptos"/>
+          <w:b w:val="1"/>
+          <w:bCs w:val="1"/>
+          <w:noProof w:val="0"/>
+          <w:sz w:val="36"/>
+          <w:szCs w:val="36"/>
+          <w:lang w:val="en-US"/>
+        </w:rPr>
+        <w:t>Horizontal Pod Autoscaler (HPA)</w:t>
+      </w:r>
+    </w:p>
+    <w:p>
+      <w:pPr>
+        <w:pStyle w:val="ListParagraph"/>
+        <w:keepNext w:val="0"/>
+        <w:keepLines w:val="0"/>
+        <w:numPr>
+          <w:ilvl w:val="0"/>
+          <w:numId w:val="46"/>
+        </w:numPr>
+        <w:spacing w:before="240" w:beforeAutospacing="off" w:after="240" w:afterAutospacing="off"/>
+        <w:jc w:val="left"/>
+        <w:rPr>
+          <w:rFonts w:ascii="Aptos" w:hAnsi="Aptos" w:eastAsia="Aptos" w:cs="Aptos"/>
+          <w:noProof w:val="0"/>
+          <w:sz w:val="24"/>
+          <w:szCs w:val="24"/>
+          <w:lang w:val="en-US"/>
+        </w:rPr>
+      </w:pPr>
+      <w:r>
+        <w:rPr>
+          <w:rFonts w:ascii="Aptos" w:hAnsi="Aptos" w:eastAsia="Aptos" w:cs="Aptos"/>
+          <w:noProof w:val="0"/>
+          <w:sz w:val="24"/>
+          <w:szCs w:val="24"/>
+          <w:lang w:val="en-US"/>
+        </w:rPr>
+        <w:t>Scales the number of pods based on resource usage (e.g., CPU, memory).</w:t>
+      </w:r>
+    </w:p>
+    <w:p>
+      <w:pPr>
+        <w:pStyle w:val="ListParagraph"/>
+        <w:keepNext w:val="0"/>
+        <w:keepLines w:val="0"/>
+        <w:numPr>
+          <w:ilvl w:val="0"/>
+          <w:numId w:val="46"/>
+        </w:numPr>
+        <w:spacing w:before="240" w:beforeAutospacing="off" w:after="240" w:afterAutospacing="off"/>
+        <w:jc w:val="left"/>
+        <w:rPr>
+          <w:rFonts w:ascii="Aptos" w:hAnsi="Aptos" w:eastAsia="Aptos" w:cs="Aptos"/>
+          <w:noProof w:val="0"/>
+          <w:sz w:val="24"/>
+          <w:szCs w:val="24"/>
+          <w:lang w:val="en-US"/>
+        </w:rPr>
+      </w:pPr>
+      <w:r>
+        <w:rPr>
+          <w:rFonts w:ascii="Aptos" w:hAnsi="Aptos" w:eastAsia="Aptos" w:cs="Aptos"/>
+          <w:noProof w:val="0"/>
+          <w:sz w:val="24"/>
+          <w:szCs w:val="24"/>
+          <w:lang w:val="en-US"/>
+        </w:rPr>
+        <w:t>Ideal for handling increased traffic by adding more replicas of the Matrix server.</w:t>
+      </w:r>
+    </w:p>
+    <w:p>
+      <w:pPr>
+        <w:pStyle w:val="ListParagraph"/>
+        <w:keepNext w:val="0"/>
+        <w:keepLines w:val="0"/>
+        <w:numPr>
+          <w:ilvl w:val="0"/>
+          <w:numId w:val="46"/>
+        </w:numPr>
+        <w:spacing w:before="240" w:beforeAutospacing="off" w:after="240" w:afterAutospacing="off"/>
+        <w:jc w:val="left"/>
+        <w:rPr>
+          <w:rFonts w:ascii="Aptos" w:hAnsi="Aptos" w:eastAsia="Aptos" w:cs="Aptos"/>
+          <w:noProof w:val="0"/>
+          <w:sz w:val="24"/>
+          <w:szCs w:val="24"/>
+          <w:lang w:val="en-US"/>
+        </w:rPr>
+      </w:pPr>
+      <w:r>
+        <w:rPr>
+          <w:rFonts w:ascii="Aptos" w:hAnsi="Aptos" w:eastAsia="Aptos" w:cs="Aptos"/>
+          <w:noProof w:val="0"/>
+          <w:sz w:val="24"/>
+          <w:szCs w:val="24"/>
+          <w:lang w:val="en-US"/>
+        </w:rPr>
+        <w:t xml:space="preserve">Requires the </w:t>
+      </w:r>
+      <w:r>
+        <w:rPr>
+          <w:rFonts w:ascii="Aptos" w:hAnsi="Aptos" w:eastAsia="Aptos" w:cs="Aptos"/>
+          <w:b w:val="1"/>
+          <w:bCs w:val="1"/>
+          <w:noProof w:val="0"/>
+          <w:sz w:val="24"/>
+          <w:szCs w:val="24"/>
+          <w:lang w:val="en-US"/>
+        </w:rPr>
+        <w:t>Kubernetes Metrics Server</w:t>
+      </w:r>
+      <w:r>
+        <w:rPr>
+          <w:rFonts w:ascii="Aptos" w:hAnsi="Aptos" w:eastAsia="Aptos" w:cs="Aptos"/>
+          <w:noProof w:val="0"/>
+          <w:sz w:val="24"/>
+          <w:szCs w:val="24"/>
+          <w:lang w:val="en-US"/>
+        </w:rPr>
+        <w:t xml:space="preserve"> to collect resource metrics.</w:t>
+      </w:r>
+    </w:p>
+    <w:p>
+      <w:pPr>
+        <w:keepNext w:val="0"/>
+        <w:keepLines w:val="0"/>
+        <w:spacing w:before="240" w:beforeAutospacing="off" w:after="240" w:afterAutospacing="off"/>
+        <w:jc w:val="left"/>
+      </w:pPr>
+      <w:r>
+        <w:rPr>
+          <w:rFonts w:ascii="Aptos" w:hAnsi="Aptos" w:eastAsia="Aptos" w:cs="Aptos"/>
+          <w:noProof w:val="0"/>
+          <w:sz w:val="24"/>
+          <w:szCs w:val="24"/>
+          <w:lang w:val="en-US"/>
+        </w:rPr>
+        <w:t>Example HPA YAML configuration:</w:t>
+      </w:r>
+    </w:p>
+    <w:p>
+      <w:pPr>
+        <w:keepNext w:val="0"/>
+        <w:keepLines w:val="0"/>
+        <w:spacing w:before="0" w:beforeAutospacing="off" w:after="0" w:afterAutospacing="off"/>
+        <w:jc w:val="left"/>
+      </w:pPr>
+      <w:r>
+        <w:rPr>
+          <w:rFonts w:ascii="Consolas" w:hAnsi="Consolas" w:eastAsia="Consolas" w:cs="Consolas"/>
+          <w:noProof w:val="0"/>
+          <w:sz w:val="24"/>
+          <w:szCs w:val="24"/>
+          <w:lang w:val="en-US"/>
+        </w:rPr>
+        <w:t>text</w:t>
+      </w:r>
+    </w:p>
+    <w:p>
+      <w:pPr>
+        <w:keepNext w:val="0"/>
+        <w:keepLines w:val="0"/>
+        <w:spacing w:before="0" w:beforeAutospacing="off" w:after="0" w:afterAutospacing="off"/>
+        <w:jc w:val="left"/>
+        <w:rPr>
+          <w:rFonts w:ascii="Consolas" w:hAnsi="Consolas" w:eastAsia="Consolas" w:cs="Consolas"/>
+          <w:noProof w:val="0"/>
+          <w:color w:val="4D4D4C"/>
+          <w:sz w:val="24"/>
+          <w:szCs w:val="24"/>
+          <w:lang w:val="en-US"/>
+        </w:rPr>
+      </w:pPr>
+      <w:r>
+        <w:rPr>
+          <w:rFonts w:ascii="Consolas" w:hAnsi="Consolas" w:eastAsia="Consolas" w:cs="Consolas"/>
+          <w:noProof w:val="0"/>
+          <w:color w:val="4D4D4C"/>
+          <w:sz w:val="24"/>
+          <w:szCs w:val="24"/>
+          <w:lang w:val="en-US"/>
+        </w:rPr>
+        <w:t>apiVersion</w:t>
+      </w:r>
+      <w:r>
+        <w:rPr>
+          <w:rFonts w:ascii="Consolas" w:hAnsi="Consolas" w:eastAsia="Consolas" w:cs="Consolas"/>
+          <w:noProof w:val="0"/>
+          <w:color w:val="4D4D4C"/>
+          <w:sz w:val="24"/>
+          <w:szCs w:val="24"/>
+          <w:lang w:val="en-US"/>
+        </w:rPr>
+        <w:t>: autoscaling/v2</w:t>
+      </w:r>
+      <w:r>
+        <w:br/>
+      </w:r>
+      <w:r>
+        <w:rPr>
+          <w:rFonts w:ascii="Consolas" w:hAnsi="Consolas" w:eastAsia="Consolas" w:cs="Consolas"/>
+          <w:noProof w:val="0"/>
+          <w:color w:val="4D4D4C"/>
+          <w:sz w:val="24"/>
+          <w:szCs w:val="24"/>
+          <w:lang w:val="en-US"/>
+        </w:rPr>
+        <w:t>kind: HorizontalPodAutoscaler</w:t>
+      </w:r>
+      <w:r>
+        <w:br/>
+      </w:r>
+      <w:r>
+        <w:rPr>
+          <w:rFonts w:ascii="Consolas" w:hAnsi="Consolas" w:eastAsia="Consolas" w:cs="Consolas"/>
+          <w:noProof w:val="0"/>
+          <w:color w:val="4D4D4C"/>
+          <w:sz w:val="24"/>
+          <w:szCs w:val="24"/>
+          <w:lang w:val="en-US"/>
+        </w:rPr>
+        <w:t>metadata:</w:t>
+      </w:r>
+      <w:r>
+        <w:br/>
+      </w:r>
+      <w:r>
+        <w:rPr>
+          <w:rFonts w:ascii="Consolas" w:hAnsi="Consolas" w:eastAsia="Consolas" w:cs="Consolas"/>
+          <w:noProof w:val="0"/>
+          <w:color w:val="4D4D4C"/>
+          <w:sz w:val="24"/>
+          <w:szCs w:val="24"/>
+          <w:lang w:val="en-US"/>
+        </w:rPr>
+        <w:t xml:space="preserve">  name: matrix-synapse-hpa</w:t>
+      </w:r>
+      <w:r>
+        <w:br/>
+      </w:r>
+      <w:r>
+        <w:rPr>
+          <w:rFonts w:ascii="Consolas" w:hAnsi="Consolas" w:eastAsia="Consolas" w:cs="Consolas"/>
+          <w:noProof w:val="0"/>
+          <w:color w:val="4D4D4C"/>
+          <w:sz w:val="24"/>
+          <w:szCs w:val="24"/>
+          <w:lang w:val="en-US"/>
+        </w:rPr>
+        <w:t xml:space="preserve">  namespace: matrix</w:t>
+      </w:r>
+      <w:r>
+        <w:br/>
+      </w:r>
+      <w:r>
+        <w:rPr>
+          <w:rFonts w:ascii="Consolas" w:hAnsi="Consolas" w:eastAsia="Consolas" w:cs="Consolas"/>
+          <w:noProof w:val="0"/>
+          <w:color w:val="4D4D4C"/>
+          <w:sz w:val="24"/>
+          <w:szCs w:val="24"/>
+          <w:lang w:val="en-US"/>
+        </w:rPr>
+        <w:t>spec:</w:t>
+      </w:r>
+      <w:r>
+        <w:br/>
+      </w:r>
+      <w:r>
+        <w:rPr>
+          <w:rFonts w:ascii="Consolas" w:hAnsi="Consolas" w:eastAsia="Consolas" w:cs="Consolas"/>
+          <w:noProof w:val="0"/>
+          <w:color w:val="4D4D4C"/>
+          <w:sz w:val="24"/>
+          <w:szCs w:val="24"/>
+          <w:lang w:val="en-US"/>
+        </w:rPr>
+        <w:t xml:space="preserve">  </w:t>
+      </w:r>
+      <w:r>
+        <w:rPr>
+          <w:rFonts w:ascii="Consolas" w:hAnsi="Consolas" w:eastAsia="Consolas" w:cs="Consolas"/>
+          <w:noProof w:val="0"/>
+          <w:color w:val="4D4D4C"/>
+          <w:sz w:val="24"/>
+          <w:szCs w:val="24"/>
+          <w:lang w:val="en-US"/>
+        </w:rPr>
+        <w:t>scaleTargetRef</w:t>
+      </w:r>
+      <w:r>
+        <w:rPr>
+          <w:rFonts w:ascii="Consolas" w:hAnsi="Consolas" w:eastAsia="Consolas" w:cs="Consolas"/>
+          <w:noProof w:val="0"/>
+          <w:color w:val="4D4D4C"/>
+          <w:sz w:val="24"/>
+          <w:szCs w:val="24"/>
+          <w:lang w:val="en-US"/>
+        </w:rPr>
+        <w:t>:</w:t>
+      </w:r>
+      <w:r>
+        <w:br/>
+      </w:r>
+      <w:r>
+        <w:rPr>
+          <w:rFonts w:ascii="Consolas" w:hAnsi="Consolas" w:eastAsia="Consolas" w:cs="Consolas"/>
+          <w:noProof w:val="0"/>
+          <w:color w:val="4D4D4C"/>
+          <w:sz w:val="24"/>
+          <w:szCs w:val="24"/>
+          <w:lang w:val="en-US"/>
+        </w:rPr>
+        <w:t xml:space="preserve">    </w:t>
+      </w:r>
+      <w:r>
+        <w:rPr>
+          <w:rFonts w:ascii="Consolas" w:hAnsi="Consolas" w:eastAsia="Consolas" w:cs="Consolas"/>
+          <w:noProof w:val="0"/>
+          <w:color w:val="4D4D4C"/>
+          <w:sz w:val="24"/>
+          <w:szCs w:val="24"/>
+          <w:lang w:val="en-US"/>
+        </w:rPr>
+        <w:t>apiVersion</w:t>
+      </w:r>
+      <w:r>
+        <w:rPr>
+          <w:rFonts w:ascii="Consolas" w:hAnsi="Consolas" w:eastAsia="Consolas" w:cs="Consolas"/>
+          <w:noProof w:val="0"/>
+          <w:color w:val="4D4D4C"/>
+          <w:sz w:val="24"/>
+          <w:szCs w:val="24"/>
+          <w:lang w:val="en-US"/>
+        </w:rPr>
+        <w:t>: apps/v1</w:t>
+      </w:r>
+      <w:r>
+        <w:br/>
+      </w:r>
+      <w:r>
+        <w:rPr>
+          <w:rFonts w:ascii="Consolas" w:hAnsi="Consolas" w:eastAsia="Consolas" w:cs="Consolas"/>
+          <w:noProof w:val="0"/>
+          <w:color w:val="4D4D4C"/>
+          <w:sz w:val="24"/>
+          <w:szCs w:val="24"/>
+          <w:lang w:val="en-US"/>
+        </w:rPr>
+        <w:t xml:space="preserve">    kind: Deployment</w:t>
+      </w:r>
+      <w:r>
+        <w:br/>
+      </w:r>
+      <w:r>
+        <w:rPr>
+          <w:rFonts w:ascii="Consolas" w:hAnsi="Consolas" w:eastAsia="Consolas" w:cs="Consolas"/>
+          <w:noProof w:val="0"/>
+          <w:color w:val="4D4D4C"/>
+          <w:sz w:val="24"/>
+          <w:szCs w:val="24"/>
+          <w:lang w:val="en-US"/>
+        </w:rPr>
+        <w:t xml:space="preserve">    name: synapse-deployment</w:t>
+      </w:r>
+      <w:r>
+        <w:br/>
+      </w:r>
+      <w:r>
+        <w:rPr>
+          <w:rFonts w:ascii="Consolas" w:hAnsi="Consolas" w:eastAsia="Consolas" w:cs="Consolas"/>
+          <w:noProof w:val="0"/>
+          <w:color w:val="4D4D4C"/>
+          <w:sz w:val="24"/>
+          <w:szCs w:val="24"/>
+          <w:lang w:val="en-US"/>
+        </w:rPr>
+        <w:t xml:space="preserve">  </w:t>
+      </w:r>
+      <w:r>
+        <w:rPr>
+          <w:rFonts w:ascii="Consolas" w:hAnsi="Consolas" w:eastAsia="Consolas" w:cs="Consolas"/>
+          <w:b w:val="1"/>
+          <w:bCs w:val="1"/>
+          <w:noProof w:val="0"/>
+          <w:color w:val="00B0F0"/>
+          <w:sz w:val="24"/>
+          <w:szCs w:val="24"/>
+          <w:lang w:val="en-US"/>
+        </w:rPr>
+        <w:t>minReplicas</w:t>
+      </w:r>
+      <w:r>
+        <w:rPr>
+          <w:rFonts w:ascii="Consolas" w:hAnsi="Consolas" w:eastAsia="Consolas" w:cs="Consolas"/>
+          <w:b w:val="1"/>
+          <w:bCs w:val="1"/>
+          <w:noProof w:val="0"/>
+          <w:color w:val="00B0F0"/>
+          <w:sz w:val="24"/>
+          <w:szCs w:val="24"/>
+          <w:lang w:val="en-US"/>
+        </w:rPr>
+        <w:t>: 2</w:t>
+      </w:r>
+      <w:r>
+        <w:br/>
+      </w:r>
+      <w:r>
+        <w:rPr>
+          <w:rFonts w:ascii="Consolas" w:hAnsi="Consolas" w:eastAsia="Consolas" w:cs="Consolas"/>
+          <w:b w:val="1"/>
+          <w:bCs w:val="1"/>
+          <w:noProof w:val="0"/>
+          <w:color w:val="00B0F0"/>
+          <w:sz w:val="24"/>
+          <w:szCs w:val="24"/>
+          <w:lang w:val="en-US"/>
+        </w:rPr>
+        <w:t xml:space="preserve">  </w:t>
+      </w:r>
+      <w:r>
+        <w:rPr>
+          <w:rFonts w:ascii="Consolas" w:hAnsi="Consolas" w:eastAsia="Consolas" w:cs="Consolas"/>
+          <w:b w:val="1"/>
+          <w:bCs w:val="1"/>
+          <w:noProof w:val="0"/>
+          <w:color w:val="00B0F0"/>
+          <w:sz w:val="24"/>
+          <w:szCs w:val="24"/>
+          <w:lang w:val="en-US"/>
+        </w:rPr>
+        <w:t>maxReplicas</w:t>
+      </w:r>
+      <w:r>
+        <w:rPr>
+          <w:rFonts w:ascii="Consolas" w:hAnsi="Consolas" w:eastAsia="Consolas" w:cs="Consolas"/>
+          <w:b w:val="1"/>
+          <w:bCs w:val="1"/>
+          <w:noProof w:val="0"/>
+          <w:color w:val="00B0F0"/>
+          <w:sz w:val="24"/>
+          <w:szCs w:val="24"/>
+          <w:lang w:val="en-US"/>
+        </w:rPr>
+        <w:t>: 10</w:t>
+      </w:r>
+      <w:r>
+        <w:br/>
+      </w:r>
+      <w:r>
+        <w:rPr>
+          <w:rFonts w:ascii="Consolas" w:hAnsi="Consolas" w:eastAsia="Consolas" w:cs="Consolas"/>
+          <w:noProof w:val="0"/>
+          <w:color w:val="4D4D4C"/>
+          <w:sz w:val="24"/>
+          <w:szCs w:val="24"/>
+          <w:lang w:val="en-US"/>
+        </w:rPr>
+        <w:t xml:space="preserve">  metrics:</w:t>
+      </w:r>
+      <w:r>
+        <w:br/>
+      </w:r>
+      <w:r>
+        <w:rPr>
+          <w:rFonts w:ascii="Consolas" w:hAnsi="Consolas" w:eastAsia="Consolas" w:cs="Consolas"/>
+          <w:noProof w:val="0"/>
+          <w:color w:val="4D4D4C"/>
+          <w:sz w:val="24"/>
+          <w:szCs w:val="24"/>
+          <w:lang w:val="en-US"/>
+        </w:rPr>
+        <w:t xml:space="preserve">    - type: Resource</w:t>
+      </w:r>
+      <w:r>
+        <w:br/>
+      </w:r>
+      <w:r>
+        <w:rPr>
+          <w:rFonts w:ascii="Consolas" w:hAnsi="Consolas" w:eastAsia="Consolas" w:cs="Consolas"/>
+          <w:noProof w:val="0"/>
+          <w:color w:val="4D4D4C"/>
+          <w:sz w:val="24"/>
+          <w:szCs w:val="24"/>
+          <w:lang w:val="en-US"/>
+        </w:rPr>
+        <w:t xml:space="preserve">      </w:t>
+      </w:r>
+      <w:r>
+        <w:rPr>
+          <w:rFonts w:ascii="Consolas" w:hAnsi="Consolas" w:eastAsia="Consolas" w:cs="Consolas"/>
+          <w:noProof w:val="0"/>
+          <w:color w:val="4D4D4C"/>
+          <w:sz w:val="24"/>
+          <w:szCs w:val="24"/>
+          <w:lang w:val="en-US"/>
+        </w:rPr>
+        <w:t>resource</w:t>
+      </w:r>
+      <w:r>
+        <w:rPr>
+          <w:rFonts w:ascii="Consolas" w:hAnsi="Consolas" w:eastAsia="Consolas" w:cs="Consolas"/>
+          <w:noProof w:val="0"/>
+          <w:color w:val="4D4D4C"/>
+          <w:sz w:val="24"/>
+          <w:szCs w:val="24"/>
+          <w:lang w:val="en-US"/>
+        </w:rPr>
+        <w:t>:</w:t>
+      </w:r>
+      <w:r>
+        <w:br/>
+      </w:r>
+      <w:r>
+        <w:rPr>
+          <w:rFonts w:ascii="Consolas" w:hAnsi="Consolas" w:eastAsia="Consolas" w:cs="Consolas"/>
+          <w:noProof w:val="0"/>
+          <w:color w:val="4D4D4C"/>
+          <w:sz w:val="24"/>
+          <w:szCs w:val="24"/>
+          <w:lang w:val="en-US"/>
+        </w:rPr>
+        <w:t xml:space="preserve">        name: cpu</w:t>
+      </w:r>
+      <w:r>
+        <w:br/>
+      </w:r>
+      <w:r>
+        <w:rPr>
+          <w:rFonts w:ascii="Consolas" w:hAnsi="Consolas" w:eastAsia="Consolas" w:cs="Consolas"/>
+          <w:noProof w:val="0"/>
+          <w:color w:val="4D4D4C"/>
+          <w:sz w:val="24"/>
+          <w:szCs w:val="24"/>
+          <w:lang w:val="en-US"/>
+        </w:rPr>
+        <w:t xml:space="preserve">        </w:t>
+      </w:r>
+      <w:r>
+        <w:rPr>
+          <w:rFonts w:ascii="Consolas" w:hAnsi="Consolas" w:eastAsia="Consolas" w:cs="Consolas"/>
+          <w:noProof w:val="0"/>
+          <w:color w:val="4D4D4C"/>
+          <w:sz w:val="24"/>
+          <w:szCs w:val="24"/>
+          <w:lang w:val="en-US"/>
+        </w:rPr>
+        <w:t>targetAverageUtilization</w:t>
+      </w:r>
+      <w:r>
+        <w:rPr>
+          <w:rFonts w:ascii="Consolas" w:hAnsi="Consolas" w:eastAsia="Consolas" w:cs="Consolas"/>
+          <w:noProof w:val="0"/>
+          <w:color w:val="4D4D4C"/>
+          <w:sz w:val="24"/>
+          <w:szCs w:val="24"/>
+          <w:lang w:val="en-US"/>
+        </w:rPr>
+        <w:t>: 70</w:t>
+      </w:r>
+      <w:r>
+        <w:br/>
+      </w:r>
+    </w:p>
+    <w:p>
+      <w:pPr>
+        <w:pStyle w:val="Heading2"/>
+        <w:spacing w:before="299" w:beforeAutospacing="off" w:after="299" w:afterAutospacing="off"/>
+        <w:jc w:val="left"/>
+      </w:pPr>
+      <w:r>
+        <w:rPr>
+          <w:rFonts w:ascii="Aptos" w:hAnsi="Aptos" w:eastAsia="Aptos" w:cs="Aptos"/>
+          <w:b w:val="1"/>
+          <w:bCs w:val="1"/>
+          <w:noProof w:val="0"/>
+          <w:sz w:val="36"/>
+          <w:szCs w:val="36"/>
+          <w:lang w:val="en-US"/>
+        </w:rPr>
+        <w:t>Vertical Pod Autoscaler (VPA)</w:t>
+      </w:r>
+    </w:p>
+    <w:p>
+      <w:pPr>
+        <w:pStyle w:val="ListParagraph"/>
+        <w:keepNext w:val="0"/>
+        <w:keepLines w:val="0"/>
+        <w:numPr>
+          <w:ilvl w:val="0"/>
+          <w:numId w:val="47"/>
+        </w:numPr>
+        <w:spacing w:before="240" w:beforeAutospacing="off" w:after="240" w:afterAutospacing="off"/>
+        <w:jc w:val="left"/>
+        <w:rPr>
+          <w:rFonts w:ascii="Aptos" w:hAnsi="Aptos" w:eastAsia="Aptos" w:cs="Aptos"/>
+          <w:noProof w:val="0"/>
+          <w:sz w:val="24"/>
+          <w:szCs w:val="24"/>
+          <w:lang w:val="en-US"/>
+        </w:rPr>
+      </w:pPr>
+      <w:r>
+        <w:rPr>
+          <w:rFonts w:ascii="Aptos" w:hAnsi="Aptos" w:eastAsia="Aptos" w:cs="Aptos"/>
+          <w:noProof w:val="0"/>
+          <w:sz w:val="24"/>
+          <w:szCs w:val="24"/>
+          <w:lang w:val="en-US"/>
+        </w:rPr>
+        <w:t>Adjusts the resource requests and limits of pods based on observed usage.</w:t>
+      </w:r>
+    </w:p>
+    <w:p>
+      <w:pPr>
+        <w:pStyle w:val="ListParagraph"/>
+        <w:keepNext w:val="0"/>
+        <w:keepLines w:val="0"/>
+        <w:numPr>
+          <w:ilvl w:val="0"/>
+          <w:numId w:val="47"/>
+        </w:numPr>
+        <w:spacing w:before="240" w:beforeAutospacing="off" w:after="240" w:afterAutospacing="off"/>
+        <w:jc w:val="left"/>
+        <w:rPr>
+          <w:rFonts w:ascii="Aptos" w:hAnsi="Aptos" w:eastAsia="Aptos" w:cs="Aptos"/>
+          <w:noProof w:val="0"/>
+          <w:sz w:val="24"/>
+          <w:szCs w:val="24"/>
+          <w:lang w:val="en-US"/>
+        </w:rPr>
+      </w:pPr>
+      <w:r>
+        <w:rPr>
+          <w:rFonts w:ascii="Aptos" w:hAnsi="Aptos" w:eastAsia="Aptos" w:cs="Aptos"/>
+          <w:noProof w:val="0"/>
+          <w:sz w:val="24"/>
+          <w:szCs w:val="24"/>
+          <w:lang w:val="en-US"/>
+        </w:rPr>
+        <w:t>Useful for optimizing pod performance without manual intervention.</w:t>
+      </w:r>
+    </w:p>
+    <w:p>
+      <w:pPr>
+        <w:pStyle w:val="ListParagraph"/>
+        <w:keepNext w:val="0"/>
+        <w:keepLines w:val="0"/>
+        <w:numPr>
+          <w:ilvl w:val="0"/>
+          <w:numId w:val="47"/>
+        </w:numPr>
+        <w:spacing w:before="240" w:beforeAutospacing="off" w:after="240" w:afterAutospacing="off"/>
+        <w:jc w:val="left"/>
+        <w:rPr>
+          <w:rFonts w:ascii="Aptos" w:hAnsi="Aptos" w:eastAsia="Aptos" w:cs="Aptos"/>
+          <w:noProof w:val="0"/>
+          <w:sz w:val="24"/>
+          <w:szCs w:val="24"/>
+          <w:lang w:val="en-US"/>
+        </w:rPr>
+      </w:pPr>
+      <w:r>
+        <w:rPr>
+          <w:rFonts w:ascii="Aptos" w:hAnsi="Aptos" w:eastAsia="Aptos" w:cs="Aptos"/>
+          <w:noProof w:val="0"/>
+          <w:sz w:val="24"/>
+          <w:szCs w:val="24"/>
+          <w:lang w:val="en-US"/>
+        </w:rPr>
+        <w:t>Requires installation of the VPA tool as it is not part of Kubernetes by default.</w:t>
+      </w:r>
+    </w:p>
+    <w:p>
+      <w:pPr>
+        <w:pStyle w:val="Heading2"/>
+        <w:spacing w:before="299" w:beforeAutospacing="off" w:after="299" w:afterAutospacing="off"/>
+        <w:jc w:val="left"/>
+      </w:pPr>
+      <w:r>
+        <w:rPr>
+          <w:rFonts w:ascii="Aptos" w:hAnsi="Aptos" w:eastAsia="Aptos" w:cs="Aptos"/>
+          <w:b w:val="1"/>
+          <w:bCs w:val="1"/>
+          <w:noProof w:val="0"/>
+          <w:sz w:val="36"/>
+          <w:szCs w:val="36"/>
+          <w:lang w:val="en-US"/>
+        </w:rPr>
+        <w:t>Cluster Autoscaler</w:t>
+      </w:r>
+    </w:p>
+    <w:p>
+      <w:pPr>
+        <w:pStyle w:val="ListParagraph"/>
+        <w:keepNext w:val="0"/>
+        <w:keepLines w:val="0"/>
+        <w:numPr>
+          <w:ilvl w:val="0"/>
+          <w:numId w:val="48"/>
+        </w:numPr>
+        <w:spacing w:before="240" w:beforeAutospacing="off" w:after="240" w:afterAutospacing="off"/>
+        <w:jc w:val="left"/>
+        <w:rPr>
+          <w:rFonts w:ascii="Aptos" w:hAnsi="Aptos" w:eastAsia="Aptos" w:cs="Aptos"/>
+          <w:noProof w:val="0"/>
+          <w:sz w:val="24"/>
+          <w:szCs w:val="24"/>
+          <w:lang w:val="en-US"/>
+        </w:rPr>
+      </w:pPr>
+      <w:r>
+        <w:rPr>
+          <w:rFonts w:ascii="Aptos" w:hAnsi="Aptos" w:eastAsia="Aptos" w:cs="Aptos"/>
+          <w:noProof w:val="0"/>
+          <w:sz w:val="24"/>
+          <w:szCs w:val="24"/>
+          <w:lang w:val="en-US"/>
+        </w:rPr>
+        <w:t>Scales the number of nodes in a cluster based on pending pods that cannot be scheduled due to insufficient resources.</w:t>
+      </w:r>
+    </w:p>
+    <w:p>
+      <w:pPr>
+        <w:pStyle w:val="ListParagraph"/>
+        <w:keepNext w:val="0"/>
+        <w:keepLines w:val="0"/>
+        <w:numPr>
+          <w:ilvl w:val="0"/>
+          <w:numId w:val="48"/>
+        </w:numPr>
+        <w:spacing w:before="240" w:beforeAutospacing="off" w:after="240" w:afterAutospacing="off"/>
+        <w:jc w:val="left"/>
+        <w:rPr>
+          <w:rFonts w:ascii="Aptos" w:hAnsi="Aptos" w:eastAsia="Aptos" w:cs="Aptos"/>
+          <w:noProof w:val="0"/>
+          <w:sz w:val="24"/>
+          <w:szCs w:val="24"/>
+          <w:lang w:val="en-US"/>
+        </w:rPr>
+      </w:pPr>
+      <w:r>
+        <w:rPr>
+          <w:rFonts w:ascii="Aptos" w:hAnsi="Aptos" w:eastAsia="Aptos" w:cs="Aptos"/>
+          <w:noProof w:val="0"/>
+          <w:sz w:val="24"/>
+          <w:szCs w:val="24"/>
+          <w:lang w:val="en-US"/>
+        </w:rPr>
+        <w:t>Works in conjunction with HPA or VPA to ensure sufficient infrastructure is available.</w:t>
+      </w:r>
+    </w:p>
+    <w:p>
+      <w:pPr>
+        <w:pStyle w:val="Heading2"/>
+        <w:spacing w:before="299" w:beforeAutospacing="off" w:after="299" w:afterAutospacing="off"/>
+        <w:jc w:val="left"/>
+      </w:pPr>
+      <w:r>
+        <w:rPr>
+          <w:rFonts w:ascii="Aptos" w:hAnsi="Aptos" w:eastAsia="Aptos" w:cs="Aptos"/>
+          <w:b w:val="1"/>
+          <w:bCs w:val="1"/>
+          <w:noProof w:val="0"/>
+          <w:sz w:val="36"/>
+          <w:szCs w:val="36"/>
+          <w:lang w:val="en-US"/>
+        </w:rPr>
+        <w:t>Event-Driven Autoscaling</w:t>
+      </w:r>
+    </w:p>
+    <w:p>
+      <w:pPr>
+        <w:pStyle w:val="ListParagraph"/>
+        <w:keepNext w:val="0"/>
+        <w:keepLines w:val="0"/>
+        <w:numPr>
+          <w:ilvl w:val="0"/>
+          <w:numId w:val="49"/>
+        </w:numPr>
+        <w:spacing w:before="240" w:beforeAutospacing="off" w:after="240" w:afterAutospacing="off"/>
+        <w:jc w:val="left"/>
+        <w:rPr>
+          <w:rFonts w:ascii="Aptos" w:hAnsi="Aptos" w:eastAsia="Aptos" w:cs="Aptos"/>
+          <w:noProof w:val="0"/>
+          <w:sz w:val="24"/>
+          <w:szCs w:val="24"/>
+          <w:lang w:val="en-US"/>
+        </w:rPr>
+      </w:pPr>
+      <w:r>
+        <w:rPr>
+          <w:rFonts w:ascii="Aptos" w:hAnsi="Aptos" w:eastAsia="Aptos" w:cs="Aptos"/>
+          <w:noProof w:val="0"/>
+          <w:sz w:val="24"/>
+          <w:szCs w:val="24"/>
+          <w:lang w:val="en-US"/>
+        </w:rPr>
+        <w:t xml:space="preserve">Tools like </w:t>
+      </w:r>
+      <w:r>
+        <w:rPr>
+          <w:rFonts w:ascii="Aptos" w:hAnsi="Aptos" w:eastAsia="Aptos" w:cs="Aptos"/>
+          <w:b w:val="1"/>
+          <w:bCs w:val="1"/>
+          <w:noProof w:val="0"/>
+          <w:sz w:val="24"/>
+          <w:szCs w:val="24"/>
+          <w:lang w:val="en-US"/>
+        </w:rPr>
+        <w:t>KEDA</w:t>
+      </w:r>
+      <w:r>
+        <w:rPr>
+          <w:rFonts w:ascii="Aptos" w:hAnsi="Aptos" w:eastAsia="Aptos" w:cs="Aptos"/>
+          <w:noProof w:val="0"/>
+          <w:sz w:val="24"/>
+          <w:szCs w:val="24"/>
+          <w:lang w:val="en-US"/>
+        </w:rPr>
+        <w:t xml:space="preserve"> (Kubernetes Event-driven Autoscaler) can scale workloads based on custom events, such as queue length or API requests.</w:t>
+      </w:r>
+    </w:p>
+    <w:p>
+      <w:pPr>
+        <w:pStyle w:val="Heading2"/>
+        <w:spacing w:before="299" w:beforeAutospacing="off" w:after="299" w:afterAutospacing="off"/>
+        <w:jc w:val="left"/>
+      </w:pPr>
+      <w:r>
+        <w:rPr>
+          <w:rFonts w:ascii="Aptos" w:hAnsi="Aptos" w:eastAsia="Aptos" w:cs="Aptos"/>
+          <w:b w:val="1"/>
+          <w:bCs w:val="1"/>
+          <w:noProof w:val="0"/>
+          <w:sz w:val="36"/>
+          <w:szCs w:val="36"/>
+          <w:lang w:val="en-US"/>
+        </w:rPr>
+        <w:t>3. Steps to Set Up Autoscaling for a Matrix Server</w:t>
+      </w:r>
+    </w:p>
+    <w:p>
+      <w:pPr>
+        <w:pStyle w:val="Heading2"/>
+        <w:spacing w:before="299" w:beforeAutospacing="off" w:after="299" w:afterAutospacing="off"/>
+        <w:jc w:val="left"/>
+      </w:pPr>
+      <w:r>
+        <w:rPr>
+          <w:rFonts w:ascii="Aptos" w:hAnsi="Aptos" w:eastAsia="Aptos" w:cs="Aptos"/>
+          <w:b w:val="1"/>
+          <w:bCs w:val="1"/>
+          <w:noProof w:val="0"/>
+          <w:sz w:val="36"/>
+          <w:szCs w:val="36"/>
+          <w:lang w:val="en-US"/>
+        </w:rPr>
+        <w:t>Step 1: Deploy Kubernetes Metrics Server</w:t>
+      </w:r>
+    </w:p>
+    <w:p>
+      <w:pPr>
+        <w:keepNext w:val="0"/>
+        <w:keepLines w:val="0"/>
+        <w:spacing w:before="240" w:beforeAutospacing="off" w:after="240" w:afterAutospacing="off"/>
+        <w:jc w:val="left"/>
+      </w:pPr>
+      <w:r>
+        <w:rPr>
+          <w:rFonts w:ascii="Aptos" w:hAnsi="Aptos" w:eastAsia="Aptos" w:cs="Aptos"/>
+          <w:noProof w:val="0"/>
+          <w:sz w:val="24"/>
+          <w:szCs w:val="24"/>
+          <w:lang w:val="en-US"/>
+        </w:rPr>
+        <w:t>The Metrics Server collects CPU and memory metrics required for HPA or VPA. Install it using Helm or YAML manifests:</w:t>
+      </w:r>
+    </w:p>
+    <w:p>
+      <w:pPr>
+        <w:keepNext w:val="0"/>
+        <w:keepLines w:val="0"/>
+        <w:spacing w:before="0" w:beforeAutospacing="off" w:after="0" w:afterAutospacing="off"/>
+        <w:jc w:val="left"/>
+      </w:pPr>
+      <w:r>
+        <w:rPr>
+          <w:rFonts w:ascii="Consolas" w:hAnsi="Consolas" w:eastAsia="Consolas" w:cs="Consolas"/>
+          <w:noProof w:val="0"/>
+          <w:sz w:val="24"/>
+          <w:szCs w:val="24"/>
+          <w:lang w:val="en-US"/>
+        </w:rPr>
+        <w:t>bash</w:t>
+      </w:r>
+    </w:p>
+    <w:p>
+      <w:pPr>
+        <w:keepNext w:val="0"/>
+        <w:keepLines w:val="0"/>
+        <w:spacing w:before="0" w:beforeAutospacing="off" w:after="0" w:afterAutospacing="off"/>
+        <w:jc w:val="left"/>
+        <w:rPr>
+          <w:rFonts w:ascii="Consolas" w:hAnsi="Consolas" w:eastAsia="Consolas" w:cs="Consolas"/>
+          <w:noProof w:val="0"/>
+          <w:color w:val="4D4D4C"/>
+          <w:sz w:val="24"/>
+          <w:szCs w:val="24"/>
+          <w:lang w:val="en-US"/>
+        </w:rPr>
+      </w:pPr>
+      <w:r>
+        <w:rPr>
+          <w:rFonts w:ascii="Consolas" w:hAnsi="Consolas" w:eastAsia="Consolas" w:cs="Consolas"/>
+          <w:noProof w:val="0"/>
+          <w:color w:val="4D4D4C"/>
+          <w:sz w:val="24"/>
+          <w:szCs w:val="24"/>
+          <w:lang w:val="en-US"/>
+        </w:rPr>
+        <w:t>kubectl</w:t>
+      </w:r>
+      <w:r>
+        <w:rPr>
+          <w:rFonts w:ascii="Consolas" w:hAnsi="Consolas" w:eastAsia="Consolas" w:cs="Consolas"/>
+          <w:noProof w:val="0"/>
+          <w:color w:val="4D4D4C"/>
+          <w:sz w:val="24"/>
+          <w:szCs w:val="24"/>
+          <w:lang w:val="en-US"/>
+        </w:rPr>
+        <w:t xml:space="preserve"> apply -f </w:t>
+      </w:r>
+      <w:hyperlink r:id="Rca273a8e50f4485c">
+        <w:r>
+          <w:rPr>
+            <w:rStyle w:val="Hyperlink"/>
+            <w:rFonts w:ascii="Consolas" w:hAnsi="Consolas" w:eastAsia="Consolas" w:cs="Consolas"/>
+            <w:noProof w:val="0"/>
+            <w:sz w:val="24"/>
+            <w:szCs w:val="24"/>
+            <w:lang w:val="en-US"/>
+          </w:rPr>
+          <w:t>https://github.com/kubernetes-sigs/metrics-server/releases/latest/download/components.yaml</w:t>
+        </w:r>
+        <w:r>
+          <w:br/>
+        </w:r>
+      </w:hyperlink>
+    </w:p>
+    <w:p>
+      <w:pPr>
+        <w:pStyle w:val="Heading2"/>
+        <w:spacing w:before="299" w:beforeAutospacing="off" w:after="299" w:afterAutospacing="off"/>
+        <w:jc w:val="left"/>
+      </w:pPr>
+      <w:r>
+        <w:rPr>
+          <w:rFonts w:ascii="Aptos" w:hAnsi="Aptos" w:eastAsia="Aptos" w:cs="Aptos"/>
+          <w:b w:val="1"/>
+          <w:bCs w:val="1"/>
+          <w:noProof w:val="0"/>
+          <w:sz w:val="36"/>
+          <w:szCs w:val="36"/>
+          <w:lang w:val="en-US"/>
+        </w:rPr>
+        <w:t>Step 2: Configure Horizontal Pod Autoscaler</w:t>
+      </w:r>
+    </w:p>
+    <w:p>
+      <w:pPr>
+        <w:keepNext w:val="0"/>
+        <w:keepLines w:val="0"/>
+        <w:spacing w:before="240" w:beforeAutospacing="off" w:after="240" w:afterAutospacing="off"/>
+        <w:jc w:val="left"/>
+      </w:pPr>
+      <w:r>
+        <w:rPr>
+          <w:rFonts w:ascii="Aptos" w:hAnsi="Aptos" w:eastAsia="Aptos" w:cs="Aptos"/>
+          <w:noProof w:val="0"/>
+          <w:sz w:val="24"/>
+          <w:szCs w:val="24"/>
+          <w:lang w:val="en-US"/>
+        </w:rPr>
+        <w:t>Create an HPA resource targeting your Synapse deployment. Ensure your deployment has resource requests/limits defined:</w:t>
+      </w:r>
+    </w:p>
+    <w:p>
+      <w:pPr>
+        <w:keepNext w:val="0"/>
+        <w:keepLines w:val="0"/>
+        <w:spacing w:before="0" w:beforeAutospacing="off" w:after="0" w:afterAutospacing="off"/>
+        <w:jc w:val="left"/>
+      </w:pPr>
+      <w:r>
+        <w:rPr>
+          <w:rFonts w:ascii="Consolas" w:hAnsi="Consolas" w:eastAsia="Consolas" w:cs="Consolas"/>
+          <w:noProof w:val="0"/>
+          <w:sz w:val="24"/>
+          <w:szCs w:val="24"/>
+          <w:lang w:val="en-US"/>
+        </w:rPr>
+        <w:t>text</w:t>
+      </w:r>
+    </w:p>
+    <w:p>
+      <w:pPr>
+        <w:keepNext w:val="0"/>
+        <w:keepLines w:val="0"/>
+        <w:spacing w:before="0" w:beforeAutospacing="off" w:after="0" w:afterAutospacing="off"/>
+        <w:jc w:val="left"/>
+        <w:rPr>
+          <w:rFonts w:ascii="Consolas" w:hAnsi="Consolas" w:eastAsia="Consolas" w:cs="Consolas"/>
+          <w:noProof w:val="0"/>
+          <w:color w:val="4D4D4C"/>
+          <w:sz w:val="24"/>
+          <w:szCs w:val="24"/>
+          <w:lang w:val="en-US"/>
+        </w:rPr>
+      </w:pPr>
+      <w:r>
+        <w:rPr>
+          <w:rFonts w:ascii="Consolas" w:hAnsi="Consolas" w:eastAsia="Consolas" w:cs="Consolas"/>
+          <w:noProof w:val="0"/>
+          <w:color w:val="4D4D4C"/>
+          <w:sz w:val="24"/>
+          <w:szCs w:val="24"/>
+          <w:lang w:val="en-US"/>
+        </w:rPr>
+        <w:t>resources:</w:t>
+      </w:r>
+      <w:r>
+        <w:br/>
+      </w:r>
+      <w:r>
+        <w:rPr>
+          <w:rFonts w:ascii="Consolas" w:hAnsi="Consolas" w:eastAsia="Consolas" w:cs="Consolas"/>
+          <w:noProof w:val="0"/>
+          <w:color w:val="4D4D4C"/>
+          <w:sz w:val="24"/>
+          <w:szCs w:val="24"/>
+          <w:lang w:val="en-US"/>
+        </w:rPr>
+        <w:t xml:space="preserve">  requests:</w:t>
+      </w:r>
+      <w:r>
+        <w:br/>
+      </w:r>
+      <w:r>
+        <w:rPr>
+          <w:rFonts w:ascii="Consolas" w:hAnsi="Consolas" w:eastAsia="Consolas" w:cs="Consolas"/>
+          <w:noProof w:val="0"/>
+          <w:color w:val="4D4D4C"/>
+          <w:sz w:val="24"/>
+          <w:szCs w:val="24"/>
+          <w:lang w:val="en-US"/>
+        </w:rPr>
+        <w:t xml:space="preserve">    memory: "512Mi"</w:t>
+      </w:r>
+      <w:r>
+        <w:br/>
+      </w:r>
+      <w:r>
+        <w:rPr>
+          <w:rFonts w:ascii="Consolas" w:hAnsi="Consolas" w:eastAsia="Consolas" w:cs="Consolas"/>
+          <w:noProof w:val="0"/>
+          <w:color w:val="4D4D4C"/>
+          <w:sz w:val="24"/>
+          <w:szCs w:val="24"/>
+          <w:lang w:val="en-US"/>
+        </w:rPr>
+        <w:t xml:space="preserve">    </w:t>
+      </w:r>
+      <w:r>
+        <w:rPr>
+          <w:rFonts w:ascii="Consolas" w:hAnsi="Consolas" w:eastAsia="Consolas" w:cs="Consolas"/>
+          <w:noProof w:val="0"/>
+          <w:color w:val="4D4D4C"/>
+          <w:sz w:val="24"/>
+          <w:szCs w:val="24"/>
+          <w:lang w:val="en-US"/>
+        </w:rPr>
+        <w:t>cpu</w:t>
+      </w:r>
+      <w:r>
+        <w:rPr>
+          <w:rFonts w:ascii="Consolas" w:hAnsi="Consolas" w:eastAsia="Consolas" w:cs="Consolas"/>
+          <w:noProof w:val="0"/>
+          <w:color w:val="4D4D4C"/>
+          <w:sz w:val="24"/>
+          <w:szCs w:val="24"/>
+          <w:lang w:val="en-US"/>
+        </w:rPr>
+        <w:t>: "</w:t>
+      </w:r>
+      <w:r>
+        <w:rPr>
+          <w:rFonts w:ascii="Consolas" w:hAnsi="Consolas" w:eastAsia="Consolas" w:cs="Consolas"/>
+          <w:noProof w:val="0"/>
+          <w:color w:val="4D4D4C"/>
+          <w:sz w:val="24"/>
+          <w:szCs w:val="24"/>
+          <w:lang w:val="en-US"/>
+        </w:rPr>
+        <w:t>500m</w:t>
+      </w:r>
+      <w:r>
+        <w:rPr>
+          <w:rFonts w:ascii="Consolas" w:hAnsi="Consolas" w:eastAsia="Consolas" w:cs="Consolas"/>
+          <w:noProof w:val="0"/>
+          <w:color w:val="4D4D4C"/>
+          <w:sz w:val="24"/>
+          <w:szCs w:val="24"/>
+          <w:lang w:val="en-US"/>
+        </w:rPr>
+        <w:t>"</w:t>
+      </w:r>
+      <w:r>
+        <w:br/>
+      </w:r>
+      <w:r>
+        <w:rPr>
+          <w:rFonts w:ascii="Consolas" w:hAnsi="Consolas" w:eastAsia="Consolas" w:cs="Consolas"/>
+          <w:noProof w:val="0"/>
+          <w:color w:val="4D4D4C"/>
+          <w:sz w:val="24"/>
+          <w:szCs w:val="24"/>
+          <w:lang w:val="en-US"/>
+        </w:rPr>
+        <w:t xml:space="preserve">  limits:</w:t>
+      </w:r>
+      <w:r>
+        <w:br/>
+      </w:r>
+      <w:r>
+        <w:rPr>
+          <w:rFonts w:ascii="Consolas" w:hAnsi="Consolas" w:eastAsia="Consolas" w:cs="Consolas"/>
+          <w:noProof w:val="0"/>
+          <w:color w:val="4D4D4C"/>
+          <w:sz w:val="24"/>
+          <w:szCs w:val="24"/>
+          <w:lang w:val="en-US"/>
+        </w:rPr>
+        <w:t xml:space="preserve">    memory: "1Gi"</w:t>
+      </w:r>
+      <w:r>
+        <w:br/>
+      </w:r>
+      <w:r>
+        <w:rPr>
+          <w:rFonts w:ascii="Consolas" w:hAnsi="Consolas" w:eastAsia="Consolas" w:cs="Consolas"/>
+          <w:noProof w:val="0"/>
+          <w:color w:val="4D4D4C"/>
+          <w:sz w:val="24"/>
+          <w:szCs w:val="24"/>
+          <w:lang w:val="en-US"/>
+        </w:rPr>
+        <w:t xml:space="preserve">    </w:t>
+      </w:r>
+      <w:r>
+        <w:rPr>
+          <w:rFonts w:ascii="Consolas" w:hAnsi="Consolas" w:eastAsia="Consolas" w:cs="Consolas"/>
+          <w:noProof w:val="0"/>
+          <w:color w:val="4D4D4C"/>
+          <w:sz w:val="24"/>
+          <w:szCs w:val="24"/>
+          <w:lang w:val="en-US"/>
+        </w:rPr>
+        <w:t>cpu</w:t>
+      </w:r>
+      <w:r>
+        <w:rPr>
+          <w:rFonts w:ascii="Consolas" w:hAnsi="Consolas" w:eastAsia="Consolas" w:cs="Consolas"/>
+          <w:noProof w:val="0"/>
+          <w:color w:val="4D4D4C"/>
+          <w:sz w:val="24"/>
+          <w:szCs w:val="24"/>
+          <w:lang w:val="en-US"/>
+        </w:rPr>
+        <w:t>: "</w:t>
+      </w:r>
+      <w:r>
+        <w:rPr>
+          <w:rFonts w:ascii="Consolas" w:hAnsi="Consolas" w:eastAsia="Consolas" w:cs="Consolas"/>
+          <w:noProof w:val="0"/>
+          <w:color w:val="4D4D4C"/>
+          <w:sz w:val="24"/>
+          <w:szCs w:val="24"/>
+          <w:lang w:val="en-US"/>
+        </w:rPr>
+        <w:t>1000m</w:t>
+      </w:r>
+      <w:r>
+        <w:rPr>
+          <w:rFonts w:ascii="Consolas" w:hAnsi="Consolas" w:eastAsia="Consolas" w:cs="Consolas"/>
+          <w:noProof w:val="0"/>
+          <w:color w:val="4D4D4C"/>
+          <w:sz w:val="24"/>
+          <w:szCs w:val="24"/>
+          <w:lang w:val="en-US"/>
+        </w:rPr>
+        <w:t>"</w:t>
+      </w:r>
+      <w:r>
+        <w:br/>
+      </w:r>
+    </w:p>
+    <w:p>
+      <w:pPr>
+        <w:keepNext w:val="0"/>
+        <w:keepLines w:val="0"/>
+        <w:spacing w:before="240" w:beforeAutospacing="off" w:after="240" w:afterAutospacing="off"/>
+        <w:jc w:val="left"/>
+      </w:pPr>
+      <w:r>
+        <w:rPr>
+          <w:rFonts w:ascii="Aptos" w:hAnsi="Aptos" w:eastAsia="Aptos" w:cs="Aptos"/>
+          <w:noProof w:val="0"/>
+          <w:sz w:val="24"/>
+          <w:szCs w:val="24"/>
+          <w:lang w:val="en-US"/>
+        </w:rPr>
+        <w:t>Apply the HPA manifest to scale pods automatically based on CPU or memory usage.</w:t>
+      </w:r>
+    </w:p>
+    <w:p>
+      <w:pPr>
+        <w:pStyle w:val="Heading2"/>
+        <w:spacing w:before="299" w:beforeAutospacing="off" w:after="299" w:afterAutospacing="off"/>
+        <w:jc w:val="left"/>
+      </w:pPr>
+      <w:r>
+        <w:rPr>
+          <w:rFonts w:ascii="Aptos" w:hAnsi="Aptos" w:eastAsia="Aptos" w:cs="Aptos"/>
+          <w:b w:val="1"/>
+          <w:bCs w:val="1"/>
+          <w:noProof w:val="0"/>
+          <w:sz w:val="36"/>
+          <w:szCs w:val="36"/>
+          <w:lang w:val="en-US"/>
+        </w:rPr>
+        <w:t>Step 3: Enable Cluster Autoscaler</w:t>
+      </w:r>
+    </w:p>
+    <w:p>
+      <w:pPr>
+        <w:keepNext w:val="0"/>
+        <w:keepLines w:val="0"/>
+        <w:spacing w:before="240" w:beforeAutospacing="off" w:after="240" w:afterAutospacing="off"/>
+        <w:jc w:val="left"/>
+      </w:pPr>
+      <w:r>
+        <w:rPr>
+          <w:rFonts w:ascii="Aptos" w:hAnsi="Aptos" w:eastAsia="Aptos" w:cs="Aptos"/>
+          <w:noProof w:val="0"/>
+          <w:sz w:val="24"/>
+          <w:szCs w:val="24"/>
+          <w:lang w:val="en-US"/>
+        </w:rPr>
+        <w:t>Install and configure the Cluster Autoscaler to dynamically add/remove nodes when pods cannot be scheduled due to insufficient resources.</w:t>
+      </w:r>
+    </w:p>
+    <w:p>
+      <w:pPr>
+        <w:keepNext w:val="0"/>
+        <w:keepLines w:val="0"/>
+        <w:spacing w:before="240" w:beforeAutospacing="off" w:after="240" w:afterAutospacing="off"/>
+        <w:jc w:val="left"/>
+      </w:pPr>
+      <w:r>
+        <w:rPr>
+          <w:rFonts w:ascii="Aptos" w:hAnsi="Aptos" w:eastAsia="Aptos" w:cs="Aptos"/>
+          <w:noProof w:val="0"/>
+          <w:sz w:val="24"/>
+          <w:szCs w:val="24"/>
+          <w:lang w:val="en-US"/>
+        </w:rPr>
+        <w:t>Example setup for managed Kubernetes services like AKS, GKE, or EKS:</w:t>
+      </w:r>
+    </w:p>
+    <w:p>
+      <w:pPr>
+        <w:keepNext w:val="0"/>
+        <w:keepLines w:val="0"/>
+        <w:spacing w:before="0" w:beforeAutospacing="off" w:after="0" w:afterAutospacing="off"/>
+        <w:jc w:val="left"/>
+      </w:pPr>
+      <w:r>
+        <w:rPr>
+          <w:rFonts w:ascii="Consolas" w:hAnsi="Consolas" w:eastAsia="Consolas" w:cs="Consolas"/>
+          <w:noProof w:val="0"/>
+          <w:sz w:val="24"/>
+          <w:szCs w:val="24"/>
+          <w:lang w:val="en-US"/>
+        </w:rPr>
+        <w:t>bash</w:t>
+      </w:r>
+    </w:p>
+    <w:p>
+      <w:pPr>
+        <w:keepNext w:val="0"/>
+        <w:keepLines w:val="0"/>
+        <w:spacing w:before="0" w:beforeAutospacing="off" w:after="0" w:afterAutospacing="off"/>
+        <w:jc w:val="left"/>
+        <w:rPr>
+          <w:rFonts w:ascii="Consolas" w:hAnsi="Consolas" w:eastAsia="Consolas" w:cs="Consolas"/>
+          <w:noProof w:val="0"/>
+          <w:color w:val="4D4D4C"/>
+          <w:sz w:val="24"/>
+          <w:szCs w:val="24"/>
+          <w:lang w:val="en-US"/>
+        </w:rPr>
+      </w:pPr>
+      <w:r>
+        <w:rPr>
+          <w:rFonts w:ascii="Consolas" w:hAnsi="Consolas" w:eastAsia="Consolas" w:cs="Consolas"/>
+          <w:noProof w:val="0"/>
+          <w:color w:val="4D4D4C"/>
+          <w:sz w:val="24"/>
+          <w:szCs w:val="24"/>
+          <w:lang w:val="en-US"/>
+        </w:rPr>
+        <w:t>kubectl</w:t>
+      </w:r>
+      <w:r>
+        <w:rPr>
+          <w:rFonts w:ascii="Consolas" w:hAnsi="Consolas" w:eastAsia="Consolas" w:cs="Consolas"/>
+          <w:noProof w:val="0"/>
+          <w:color w:val="4D4D4C"/>
+          <w:sz w:val="24"/>
+          <w:szCs w:val="24"/>
+          <w:lang w:val="en-US"/>
+        </w:rPr>
+        <w:t xml:space="preserve"> apply -f cluster-autoscaler.yaml</w:t>
+      </w:r>
+      <w:r>
+        <w:br/>
+      </w:r>
+    </w:p>
+    <w:p>
+      <w:pPr>
+        <w:pStyle w:val="Heading2"/>
+        <w:spacing w:before="299" w:beforeAutospacing="off" w:after="299" w:afterAutospacing="off"/>
+        <w:jc w:val="left"/>
+      </w:pPr>
+      <w:r>
+        <w:rPr>
+          <w:rFonts w:ascii="Aptos" w:hAnsi="Aptos" w:eastAsia="Aptos" w:cs="Aptos"/>
+          <w:b w:val="1"/>
+          <w:bCs w:val="1"/>
+          <w:noProof w:val="0"/>
+          <w:sz w:val="36"/>
+          <w:szCs w:val="36"/>
+          <w:lang w:val="en-US"/>
+        </w:rPr>
+        <w:t>Step 4: Monitor and Tune</w:t>
+      </w:r>
+    </w:p>
+    <w:p>
+      <w:pPr>
+        <w:keepNext w:val="0"/>
+        <w:keepLines w:val="0"/>
+        <w:spacing w:before="240" w:beforeAutospacing="off" w:after="240" w:afterAutospacing="off"/>
+        <w:jc w:val="left"/>
+      </w:pPr>
+      <w:r>
+        <w:rPr>
+          <w:rFonts w:ascii="Aptos" w:hAnsi="Aptos" w:eastAsia="Aptos" w:cs="Aptos"/>
+          <w:noProof w:val="0"/>
+          <w:sz w:val="24"/>
+          <w:szCs w:val="24"/>
+          <w:lang w:val="en-US"/>
+        </w:rPr>
+        <w:t>Use monitoring tools like Prometheus, Grafana, or Datadog to observe autoscaling behavior and fine-tune thresholds.</w:t>
+      </w:r>
+    </w:p>
+    <w:p>
+      <w:pPr>
+        <w:pStyle w:val="Heading2"/>
+        <w:spacing w:before="299" w:beforeAutospacing="off" w:after="299" w:afterAutospacing="off"/>
+        <w:jc w:val="left"/>
+      </w:pPr>
+      <w:r>
+        <w:rPr>
+          <w:rFonts w:ascii="Aptos" w:hAnsi="Aptos" w:eastAsia="Aptos" w:cs="Aptos"/>
+          <w:b w:val="1"/>
+          <w:bCs w:val="1"/>
+          <w:noProof w:val="0"/>
+          <w:sz w:val="36"/>
+          <w:szCs w:val="36"/>
+          <w:lang w:val="en-US"/>
+        </w:rPr>
+        <w:t>4. Advanced Considerations</w:t>
+      </w:r>
+    </w:p>
+    <w:p>
+      <w:pPr>
+        <w:pStyle w:val="ListParagraph"/>
+        <w:keepNext w:val="0"/>
+        <w:keepLines w:val="0"/>
+        <w:numPr>
+          <w:ilvl w:val="0"/>
+          <w:numId w:val="50"/>
+        </w:numPr>
+        <w:spacing w:before="240" w:beforeAutospacing="off" w:after="240" w:afterAutospacing="off"/>
+        <w:jc w:val="left"/>
+        <w:rPr>
+          <w:rFonts w:ascii="Aptos" w:hAnsi="Aptos" w:eastAsia="Aptos" w:cs="Aptos"/>
+          <w:noProof w:val="0"/>
+          <w:sz w:val="24"/>
+          <w:szCs w:val="24"/>
+          <w:lang w:val="en-US"/>
+        </w:rPr>
+      </w:pPr>
+      <w:r>
+        <w:rPr>
+          <w:rFonts w:ascii="Aptos" w:hAnsi="Aptos" w:eastAsia="Aptos" w:cs="Aptos"/>
+          <w:b w:val="1"/>
+          <w:bCs w:val="1"/>
+          <w:noProof w:val="0"/>
+          <w:sz w:val="24"/>
+          <w:szCs w:val="24"/>
+          <w:lang w:val="en-US"/>
+        </w:rPr>
+        <w:t>Federation Traffic</w:t>
+      </w:r>
+      <w:r>
+        <w:rPr>
+          <w:rFonts w:ascii="Aptos" w:hAnsi="Aptos" w:eastAsia="Aptos" w:cs="Aptos"/>
+          <w:noProof w:val="0"/>
+          <w:sz w:val="24"/>
+          <w:szCs w:val="24"/>
+          <w:lang w:val="en-US"/>
+        </w:rPr>
+        <w:t>:</w:t>
+      </w:r>
+    </w:p>
+    <w:p>
+      <w:pPr>
+        <w:pStyle w:val="ListParagraph"/>
+        <w:keepNext w:val="0"/>
+        <w:keepLines w:val="0"/>
+        <w:numPr>
+          <w:ilvl w:val="1"/>
+          <w:numId w:val="50"/>
+        </w:numPr>
+        <w:spacing w:before="240" w:beforeAutospacing="off" w:after="240" w:afterAutospacing="off"/>
+        <w:jc w:val="left"/>
+        <w:rPr>
+          <w:rFonts w:ascii="Aptos" w:hAnsi="Aptos" w:eastAsia="Aptos" w:cs="Aptos"/>
+          <w:noProof w:val="0"/>
+          <w:sz w:val="24"/>
+          <w:szCs w:val="24"/>
+          <w:lang w:val="en-US"/>
+        </w:rPr>
+      </w:pPr>
+      <w:r>
+        <w:rPr>
+          <w:rFonts w:ascii="Aptos" w:hAnsi="Aptos" w:eastAsia="Aptos" w:cs="Aptos"/>
+          <w:noProof w:val="0"/>
+          <w:sz w:val="24"/>
+          <w:szCs w:val="24"/>
+          <w:lang w:val="en-US"/>
+        </w:rPr>
+        <w:t>Federation can cause traffic spikes. Use custom metrics (e.g., HTTP request rates) with tools like Datadog to trigger scaling.</w:t>
+      </w:r>
+    </w:p>
+    <w:p>
+      <w:pPr>
+        <w:pStyle w:val="ListParagraph"/>
+        <w:keepNext w:val="0"/>
+        <w:keepLines w:val="0"/>
+        <w:numPr>
+          <w:ilvl w:val="0"/>
+          <w:numId w:val="50"/>
+        </w:numPr>
+        <w:spacing w:before="240" w:beforeAutospacing="off" w:after="240" w:afterAutospacing="off"/>
+        <w:jc w:val="left"/>
+        <w:rPr>
+          <w:rFonts w:ascii="Aptos" w:hAnsi="Aptos" w:eastAsia="Aptos" w:cs="Aptos"/>
+          <w:noProof w:val="0"/>
+          <w:sz w:val="24"/>
+          <w:szCs w:val="24"/>
+          <w:lang w:val="en-US"/>
+        </w:rPr>
+      </w:pPr>
+      <w:r>
+        <w:rPr>
+          <w:rFonts w:ascii="Aptos" w:hAnsi="Aptos" w:eastAsia="Aptos" w:cs="Aptos"/>
+          <w:b w:val="1"/>
+          <w:bCs w:val="1"/>
+          <w:noProof w:val="0"/>
+          <w:sz w:val="24"/>
+          <w:szCs w:val="24"/>
+          <w:lang w:val="en-US"/>
+        </w:rPr>
+        <w:t>Database Scaling</w:t>
+      </w:r>
+      <w:r>
+        <w:rPr>
+          <w:rFonts w:ascii="Aptos" w:hAnsi="Aptos" w:eastAsia="Aptos" w:cs="Aptos"/>
+          <w:noProof w:val="0"/>
+          <w:sz w:val="24"/>
+          <w:szCs w:val="24"/>
+          <w:lang w:val="en-US"/>
+        </w:rPr>
+        <w:t>:</w:t>
+      </w:r>
+    </w:p>
+    <w:p>
+      <w:pPr>
+        <w:pStyle w:val="ListParagraph"/>
+        <w:keepNext w:val="0"/>
+        <w:keepLines w:val="0"/>
+        <w:numPr>
+          <w:ilvl w:val="1"/>
+          <w:numId w:val="50"/>
+        </w:numPr>
+        <w:spacing w:before="240" w:beforeAutospacing="off" w:after="240" w:afterAutospacing="off"/>
+        <w:jc w:val="left"/>
+        <w:rPr>
+          <w:rFonts w:ascii="Aptos" w:hAnsi="Aptos" w:eastAsia="Aptos" w:cs="Aptos"/>
+          <w:noProof w:val="0"/>
+          <w:sz w:val="24"/>
+          <w:szCs w:val="24"/>
+          <w:lang w:val="en-US"/>
+        </w:rPr>
+      </w:pPr>
+      <w:r>
+        <w:rPr>
+          <w:rFonts w:ascii="Aptos" w:hAnsi="Aptos" w:eastAsia="Aptos" w:cs="Aptos"/>
+          <w:noProof w:val="0"/>
+          <w:sz w:val="24"/>
+          <w:szCs w:val="24"/>
+          <w:lang w:val="en-US"/>
+        </w:rPr>
+        <w:t>Matrix servers rely heavily on databases like PostgreSQL. Ensure that your database is also scalable (e.g., using managed database services with autoscaling).</w:t>
+      </w:r>
+    </w:p>
+    <w:p>
+      <w:pPr>
+        <w:pStyle w:val="ListParagraph"/>
+        <w:keepNext w:val="0"/>
+        <w:keepLines w:val="0"/>
+        <w:numPr>
+          <w:ilvl w:val="0"/>
+          <w:numId w:val="50"/>
+        </w:numPr>
+        <w:spacing w:before="240" w:beforeAutospacing="off" w:after="240" w:afterAutospacing="off"/>
+        <w:jc w:val="left"/>
+        <w:rPr>
+          <w:rFonts w:ascii="Aptos" w:hAnsi="Aptos" w:eastAsia="Aptos" w:cs="Aptos"/>
+          <w:noProof w:val="0"/>
+          <w:sz w:val="24"/>
+          <w:szCs w:val="24"/>
+          <w:lang w:val="en-US"/>
+        </w:rPr>
+      </w:pPr>
+      <w:r>
+        <w:rPr>
+          <w:rFonts w:ascii="Aptos" w:hAnsi="Aptos" w:eastAsia="Aptos" w:cs="Aptos"/>
+          <w:b w:val="1"/>
+          <w:bCs w:val="1"/>
+          <w:noProof w:val="0"/>
+          <w:sz w:val="24"/>
+          <w:szCs w:val="24"/>
+          <w:lang w:val="en-US"/>
+        </w:rPr>
+        <w:t>Stateful Components</w:t>
+      </w:r>
+      <w:r>
+        <w:rPr>
+          <w:rFonts w:ascii="Aptos" w:hAnsi="Aptos" w:eastAsia="Aptos" w:cs="Aptos"/>
+          <w:noProof w:val="0"/>
+          <w:sz w:val="24"/>
+          <w:szCs w:val="24"/>
+          <w:lang w:val="en-US"/>
+        </w:rPr>
+        <w:t>:</w:t>
+      </w:r>
+    </w:p>
+    <w:p>
+      <w:pPr>
+        <w:pStyle w:val="ListParagraph"/>
+        <w:keepNext w:val="0"/>
+        <w:keepLines w:val="0"/>
+        <w:numPr>
+          <w:ilvl w:val="1"/>
+          <w:numId w:val="50"/>
+        </w:numPr>
+        <w:spacing w:before="240" w:beforeAutospacing="off" w:after="240" w:afterAutospacing="off"/>
+        <w:jc w:val="left"/>
+        <w:rPr>
+          <w:rFonts w:ascii="Aptos" w:hAnsi="Aptos" w:eastAsia="Aptos" w:cs="Aptos"/>
+          <w:noProof w:val="0"/>
+          <w:sz w:val="24"/>
+          <w:szCs w:val="24"/>
+          <w:lang w:val="en-US"/>
+        </w:rPr>
+      </w:pPr>
+      <w:r>
+        <w:rPr>
+          <w:rFonts w:ascii="Aptos" w:hAnsi="Aptos" w:eastAsia="Aptos" w:cs="Aptos"/>
+          <w:noProof w:val="0"/>
+          <w:sz w:val="24"/>
+          <w:szCs w:val="24"/>
+          <w:lang w:val="en-US"/>
+        </w:rPr>
+        <w:t>If scaling stateful components (e.g., media storage), consider using StatefulSets and ensure proper data persistence with PersistentVolumeClaims (PVCs).</w:t>
+      </w:r>
+    </w:p>
+    <w:p>
+      <w:pPr>
+        <w:pStyle w:val="ListParagraph"/>
+        <w:keepNext w:val="0"/>
+        <w:keepLines w:val="0"/>
+        <w:numPr>
+          <w:ilvl w:val="0"/>
+          <w:numId w:val="50"/>
+        </w:numPr>
+        <w:spacing w:before="240" w:beforeAutospacing="off" w:after="240" w:afterAutospacing="off"/>
+        <w:jc w:val="left"/>
+        <w:rPr>
+          <w:rFonts w:ascii="Aptos" w:hAnsi="Aptos" w:eastAsia="Aptos" w:cs="Aptos"/>
+          <w:noProof w:val="0"/>
+          <w:sz w:val="24"/>
+          <w:szCs w:val="24"/>
+          <w:lang w:val="en-US"/>
+        </w:rPr>
+      </w:pPr>
+      <w:r>
+        <w:rPr>
+          <w:rFonts w:ascii="Aptos" w:hAnsi="Aptos" w:eastAsia="Aptos" w:cs="Aptos"/>
+          <w:b w:val="1"/>
+          <w:bCs w:val="1"/>
+          <w:noProof w:val="0"/>
+          <w:sz w:val="24"/>
+          <w:szCs w:val="24"/>
+          <w:lang w:val="en-US"/>
+        </w:rPr>
+        <w:t>Event-Based Scaling</w:t>
+      </w:r>
+      <w:r>
+        <w:rPr>
+          <w:rFonts w:ascii="Aptos" w:hAnsi="Aptos" w:eastAsia="Aptos" w:cs="Aptos"/>
+          <w:noProof w:val="0"/>
+          <w:sz w:val="24"/>
+          <w:szCs w:val="24"/>
+          <w:lang w:val="en-US"/>
+        </w:rPr>
+        <w:t>:</w:t>
+      </w:r>
+    </w:p>
+    <w:p>
+      <w:pPr>
+        <w:pStyle w:val="ListParagraph"/>
+        <w:keepNext w:val="0"/>
+        <w:keepLines w:val="0"/>
+        <w:numPr>
+          <w:ilvl w:val="1"/>
+          <w:numId w:val="50"/>
+        </w:numPr>
+        <w:spacing w:before="240" w:beforeAutospacing="off" w:after="240" w:afterAutospacing="off"/>
+        <w:jc w:val="left"/>
+        <w:rPr>
+          <w:rFonts w:ascii="Aptos" w:hAnsi="Aptos" w:eastAsia="Aptos" w:cs="Aptos"/>
+          <w:noProof w:val="0"/>
+          <w:sz w:val="24"/>
+          <w:szCs w:val="24"/>
+          <w:lang w:val="en-US"/>
+        </w:rPr>
+      </w:pPr>
+      <w:r>
+        <w:rPr>
+          <w:rFonts w:ascii="Aptos" w:hAnsi="Aptos" w:eastAsia="Aptos" w:cs="Aptos"/>
+          <w:noProof w:val="0"/>
+          <w:sz w:val="24"/>
+          <w:szCs w:val="24"/>
+          <w:lang w:val="en-US"/>
+        </w:rPr>
+        <w:t>Use KEDA if you need to scale based on external events, such as message queue length or API request counts.</w:t>
+      </w:r>
+    </w:p>
+    <w:p>
+      <w:pPr>
+        <w:pStyle w:val="Heading2"/>
+        <w:spacing w:before="299" w:beforeAutospacing="off" w:after="299" w:afterAutospacing="off"/>
+        <w:jc w:val="left"/>
+      </w:pPr>
+      <w:r>
+        <w:rPr>
+          <w:rFonts w:ascii="Aptos" w:hAnsi="Aptos" w:eastAsia="Aptos" w:cs="Aptos"/>
+          <w:b w:val="1"/>
+          <w:bCs w:val="1"/>
+          <w:noProof w:val="0"/>
+          <w:sz w:val="36"/>
+          <w:szCs w:val="36"/>
+          <w:lang w:val="en-US"/>
+        </w:rPr>
+        <w:t>Example Architecture</w:t>
+      </w:r>
+    </w:p>
+    <w:tbl>
+      <w:tblPr>
+        <w:tblStyle w:val="TableNormal"/>
+        <w:tblW w:w="0" w:type="auto"/>
+        <w:tblLayout w:type="fixed"/>
+        <w:tblLook w:val="06A0" w:firstRow="1" w:lastRow="0" w:firstColumn="1" w:lastColumn="0" w:noHBand="1" w:noVBand="1"/>
+      </w:tblPr>
+      <w:tblGrid>
+        <w:gridCol w:w="2213"/>
+        <w:gridCol w:w="3226"/>
+      </w:tblGrid>
+      <w:tr>
+        <w:trPr>
+          <w:trHeight w:val="300"/>
+        </w:trPr>
+        <w:tc>
+          <w:tcPr>
+            <w:tcW w:w="2213" w:type="dxa"/>
+            <w:tcMar/>
+            <w:vAlign w:val="center"/>
+          </w:tcPr>
+          <w:p>
+            <w:pPr>
+              <w:spacing w:before="0" w:beforeAutospacing="off" w:after="0" w:afterAutospacing="off"/>
+              <w:jc w:val="center"/>
+            </w:pPr>
+            <w:r>
+              <w:rPr>
+                <w:b w:val="1"/>
+                <w:bCs w:val="1"/>
+              </w:rPr>
+              <w:t>Component</w:t>
+            </w:r>
+          </w:p>
+        </w:tc>
+        <w:tc>
+          <w:tcPr>
+            <w:tcW w:w="3226" w:type="dxa"/>
+            <w:tcMar/>
+            <w:vAlign w:val="center"/>
+          </w:tcPr>
+          <w:p>
+            <w:pPr>
+              <w:spacing w:before="0" w:beforeAutospacing="off" w:after="0" w:afterAutospacing="off"/>
+              <w:jc w:val="center"/>
+            </w:pPr>
+            <w:r>
+              <w:rPr>
+                <w:b w:val="1"/>
+                <w:bCs w:val="1"/>
+              </w:rPr>
+              <w:t>Scaling Strategy</w:t>
+            </w:r>
+          </w:p>
+        </w:tc>
+      </w:tr>
+      <w:tr>
+        <w:trPr>
+          <w:trHeight w:val="300"/>
+        </w:trPr>
+        <w:tc>
+          <w:tcPr>
+            <w:tcW w:w="2213" w:type="dxa"/>
+            <w:tcMar/>
+            <w:vAlign w:val="center"/>
+          </w:tcPr>
+          <w:p>
+            <w:pPr>
+              <w:spacing w:before="0" w:beforeAutospacing="off" w:after="0" w:afterAutospacing="off"/>
+            </w:pPr>
+            <w:r>
+              <w:rPr/>
+              <w:t>Synapse Pods</w:t>
+            </w:r>
+          </w:p>
+        </w:tc>
+        <w:tc>
+          <w:tcPr>
+            <w:tcW w:w="3226" w:type="dxa"/>
+            <w:tcMar/>
+            <w:vAlign w:val="center"/>
+          </w:tcPr>
+          <w:p>
+            <w:pPr>
+              <w:spacing w:before="0" w:beforeAutospacing="off" w:after="0" w:afterAutospacing="off"/>
+            </w:pPr>
+            <w:r>
+              <w:rPr/>
+              <w:t>Horizontal Pod Autoscaler</w:t>
+            </w:r>
+          </w:p>
+        </w:tc>
+      </w:tr>
+      <w:tr>
+        <w:trPr>
+          <w:trHeight w:val="300"/>
+        </w:trPr>
+        <w:tc>
+          <w:tcPr>
+            <w:tcW w:w="2213" w:type="dxa"/>
+            <w:tcMar/>
+            <w:vAlign w:val="center"/>
+          </w:tcPr>
+          <w:p>
+            <w:pPr>
+              <w:spacing w:before="0" w:beforeAutospacing="off" w:after="0" w:afterAutospacing="off"/>
+            </w:pPr>
+            <w:r>
+              <w:rPr/>
+              <w:t>Database (Postgres)</w:t>
+            </w:r>
+          </w:p>
+        </w:tc>
+        <w:tc>
+          <w:tcPr>
+            <w:tcW w:w="3226" w:type="dxa"/>
+            <w:tcMar/>
+            <w:vAlign w:val="center"/>
+          </w:tcPr>
+          <w:p>
+            <w:pPr>
+              <w:spacing w:before="0" w:beforeAutospacing="off" w:after="0" w:afterAutospacing="off"/>
+            </w:pPr>
+            <w:r>
+              <w:rPr/>
+              <w:t>Managed DB with autoscaling</w:t>
+            </w:r>
+          </w:p>
+        </w:tc>
+      </w:tr>
+      <w:tr>
+        <w:trPr>
+          <w:trHeight w:val="300"/>
+        </w:trPr>
+        <w:tc>
+          <w:tcPr>
+            <w:tcW w:w="2213" w:type="dxa"/>
+            <w:tcMar/>
+            <w:vAlign w:val="center"/>
+          </w:tcPr>
+          <w:p>
+            <w:pPr>
+              <w:spacing w:before="0" w:beforeAutospacing="off" w:after="0" w:afterAutospacing="off"/>
+            </w:pPr>
+            <w:r>
+              <w:rPr/>
+              <w:t>Node Pools</w:t>
+            </w:r>
+          </w:p>
+        </w:tc>
+        <w:tc>
+          <w:tcPr>
+            <w:tcW w:w="3226" w:type="dxa"/>
+            <w:tcMar/>
+            <w:vAlign w:val="center"/>
+          </w:tcPr>
+          <w:p>
+            <w:pPr>
+              <w:spacing w:before="0" w:beforeAutospacing="off" w:after="0" w:afterAutospacing="off"/>
+            </w:pPr>
+            <w:r>
+              <w:rPr/>
+              <w:t>Cluster Autoscaler</w:t>
+            </w:r>
+          </w:p>
+        </w:tc>
+      </w:tr>
+      <w:tr>
+        <w:trPr>
+          <w:trHeight w:val="300"/>
+        </w:trPr>
+        <w:tc>
+          <w:tcPr>
+            <w:tcW w:w="2213" w:type="dxa"/>
+            <w:tcMar/>
+            <w:vAlign w:val="center"/>
+          </w:tcPr>
+          <w:p>
+            <w:pPr>
+              <w:spacing w:before="0" w:beforeAutospacing="off" w:after="0" w:afterAutospacing="off"/>
+            </w:pPr>
+            <w:r>
+              <w:rPr/>
+              <w:t>Media Store</w:t>
+            </w:r>
+          </w:p>
+        </w:tc>
+        <w:tc>
+          <w:tcPr>
+            <w:tcW w:w="3226" w:type="dxa"/>
+            <w:tcMar/>
+            <w:vAlign w:val="center"/>
+          </w:tcPr>
+          <w:p>
+            <w:pPr>
+              <w:spacing w:before="0" w:beforeAutospacing="off" w:after="0" w:afterAutospacing="off"/>
+            </w:pPr>
+            <w:r>
+              <w:rPr/>
+              <w:t>StatefulSet with PVCs</w:t>
+            </w:r>
+          </w:p>
+        </w:tc>
+      </w:tr>
+    </w:tbl>
+    <w:p>
+      <w:pPr>
+        <w:keepNext w:val="0"/>
+        <w:keepLines w:val="0"/>
+        <w:spacing w:before="240" w:beforeAutospacing="off" w:after="240" w:afterAutospacing="off"/>
+        <w:jc w:val="left"/>
+      </w:pPr>
+      <w:r>
+        <w:rPr>
+          <w:rFonts w:ascii="Aptos" w:hAnsi="Aptos" w:eastAsia="Aptos" w:cs="Aptos"/>
+          <w:noProof w:val="0"/>
+          <w:sz w:val="24"/>
+          <w:szCs w:val="24"/>
+          <w:lang w:val="en-US"/>
+        </w:rPr>
+        <w:t>By combining these strategies, you can ensure that your Matrix server deployment is resilient, cost-efficient, and capable of handling dynamic workloads effectively.</w:t>
+      </w:r>
+    </w:p>
+    <w:p>
+      <w:pPr>
+        <w:keepNext w:val="0"/>
+        <w:keepLines w:val="0"/>
+        <w:spacing w:before="240" w:beforeAutospacing="off" w:after="240" w:afterAutospacing="off"/>
+        <w:jc w:val="left"/>
         <w:rPr>
           <w:rFonts w:ascii="Aptos" w:hAnsi="Aptos" w:eastAsia="Aptos" w:cs="Aptos"/>
           <w:noProof w:val="0"/>
@@ -30374,6 +32670,848 @@
 
 <file path=word/numbering.xml><?xml version="1.0" encoding="utf-8"?>
 <w:numbering xmlns:w="http://schemas.openxmlformats.org/wordprocessingml/2006/main">
+  <w:abstractNum xmlns:w="http://schemas.openxmlformats.org/wordprocessingml/2006/main" w:abstractNumId="51">
+    <w:nsid w:val="772c6128"/>
+    <w:multiLevelType xmlns:w="http://schemas.openxmlformats.org/wordprocessingml/2006/main" w:val="hybridMultilevel"/>
+    <w:lvl xmlns:w="http://schemas.openxmlformats.org/wordprocessingml/2006/main" w:ilvl="0">
+      <w:start w:val="1"/>
+      <w:numFmt w:val="decimal"/>
+      <w:lvlText w:val="%1."/>
+      <w:lvlJc w:val="left"/>
+      <w:pPr>
+        <w:ind w:left="720" w:hanging="360"/>
+      </w:pPr>
+    </w:lvl>
+    <w:lvl xmlns:w="http://schemas.openxmlformats.org/wordprocessingml/2006/main" w:ilvl="1">
+      <w:start w:val="1"/>
+      <w:numFmt w:val="lowerLetter"/>
+      <w:lvlText w:val="%2."/>
+      <w:lvlJc w:val="left"/>
+      <w:pPr>
+        <w:ind w:left="1440" w:hanging="360"/>
+      </w:pPr>
+    </w:lvl>
+    <w:lvl xmlns:w="http://schemas.openxmlformats.org/wordprocessingml/2006/main" w:ilvl="2">
+      <w:start w:val="1"/>
+      <w:numFmt w:val="lowerRoman"/>
+      <w:lvlText w:val="%3."/>
+      <w:lvlJc w:val="right"/>
+      <w:pPr>
+        <w:ind w:left="2160" w:hanging="180"/>
+      </w:pPr>
+    </w:lvl>
+    <w:lvl xmlns:w="http://schemas.openxmlformats.org/wordprocessingml/2006/main" w:ilvl="3">
+      <w:start w:val="1"/>
+      <w:numFmt w:val="decimal"/>
+      <w:lvlText w:val="%4."/>
+      <w:lvlJc w:val="left"/>
+      <w:pPr>
+        <w:ind w:left="2880" w:hanging="360"/>
+      </w:pPr>
+    </w:lvl>
+    <w:lvl xmlns:w="http://schemas.openxmlformats.org/wordprocessingml/2006/main" w:ilvl="4">
+      <w:start w:val="1"/>
+      <w:numFmt w:val="lowerLetter"/>
+      <w:lvlText w:val="%5."/>
+      <w:lvlJc w:val="left"/>
+      <w:pPr>
+        <w:ind w:left="3600" w:hanging="360"/>
+      </w:pPr>
+    </w:lvl>
+    <w:lvl xmlns:w="http://schemas.openxmlformats.org/wordprocessingml/2006/main" w:ilvl="5">
+      <w:start w:val="1"/>
+      <w:numFmt w:val="lowerRoman"/>
+      <w:lvlText w:val="%6."/>
+      <w:lvlJc w:val="right"/>
+      <w:pPr>
+        <w:ind w:left="4320" w:hanging="180"/>
+      </w:pPr>
+    </w:lvl>
+    <w:lvl xmlns:w="http://schemas.openxmlformats.org/wordprocessingml/2006/main" w:ilvl="6">
+      <w:start w:val="1"/>
+      <w:numFmt w:val="decimal"/>
+      <w:lvlText w:val="%7."/>
+      <w:lvlJc w:val="left"/>
+      <w:pPr>
+        <w:ind w:left="5040" w:hanging="360"/>
+      </w:pPr>
+    </w:lvl>
+    <w:lvl xmlns:w="http://schemas.openxmlformats.org/wordprocessingml/2006/main" w:ilvl="7">
+      <w:start w:val="1"/>
+      <w:numFmt w:val="lowerLetter"/>
+      <w:lvlText w:val="%8."/>
+      <w:lvlJc w:val="left"/>
+      <w:pPr>
+        <w:ind w:left="5760" w:hanging="360"/>
+      </w:pPr>
+    </w:lvl>
+    <w:lvl xmlns:w="http://schemas.openxmlformats.org/wordprocessingml/2006/main" w:ilvl="8">
+      <w:start w:val="1"/>
+      <w:numFmt w:val="lowerRoman"/>
+      <w:lvlText w:val="%9."/>
+      <w:lvlJc w:val="right"/>
+      <w:pPr>
+        <w:ind w:left="6480" w:hanging="180"/>
+      </w:pPr>
+    </w:lvl>
+  </w:abstractNum>
+  <w:abstractNum xmlns:w="http://schemas.openxmlformats.org/wordprocessingml/2006/main" w:abstractNumId="50">
+    <w:nsid w:val="55710cc"/>
+    <w:multiLevelType xmlns:w="http://schemas.openxmlformats.org/wordprocessingml/2006/main" w:val="hybridMultilevel"/>
+    <w:lvl xmlns:w="http://schemas.openxmlformats.org/wordprocessingml/2006/main" w:ilvl="0">
+      <w:start w:val="1"/>
+      <w:numFmt w:val="decimal"/>
+      <w:lvlText w:val="%1."/>
+      <w:lvlJc w:val="left"/>
+      <w:pPr>
+        <w:ind w:left="720" w:hanging="360"/>
+      </w:pPr>
+    </w:lvl>
+    <w:lvl xmlns:w="http://schemas.openxmlformats.org/wordprocessingml/2006/main" w:ilvl="1">
+      <w:start w:val="1"/>
+      <w:numFmt w:val="lowerLetter"/>
+      <w:lvlText w:val="%2."/>
+      <w:lvlJc w:val="left"/>
+      <w:pPr>
+        <w:ind w:left="1440" w:hanging="360"/>
+      </w:pPr>
+    </w:lvl>
+    <w:lvl xmlns:w="http://schemas.openxmlformats.org/wordprocessingml/2006/main" w:ilvl="2">
+      <w:start w:val="1"/>
+      <w:numFmt w:val="lowerRoman"/>
+      <w:lvlText w:val="%3."/>
+      <w:lvlJc w:val="right"/>
+      <w:pPr>
+        <w:ind w:left="2160" w:hanging="180"/>
+      </w:pPr>
+    </w:lvl>
+    <w:lvl xmlns:w="http://schemas.openxmlformats.org/wordprocessingml/2006/main" w:ilvl="3">
+      <w:start w:val="1"/>
+      <w:numFmt w:val="decimal"/>
+      <w:lvlText w:val="%4."/>
+      <w:lvlJc w:val="left"/>
+      <w:pPr>
+        <w:ind w:left="2880" w:hanging="360"/>
+      </w:pPr>
+    </w:lvl>
+    <w:lvl xmlns:w="http://schemas.openxmlformats.org/wordprocessingml/2006/main" w:ilvl="4">
+      <w:start w:val="1"/>
+      <w:numFmt w:val="lowerLetter"/>
+      <w:lvlText w:val="%5."/>
+      <w:lvlJc w:val="left"/>
+      <w:pPr>
+        <w:ind w:left="3600" w:hanging="360"/>
+      </w:pPr>
+    </w:lvl>
+    <w:lvl xmlns:w="http://schemas.openxmlformats.org/wordprocessingml/2006/main" w:ilvl="5">
+      <w:start w:val="1"/>
+      <w:numFmt w:val="lowerRoman"/>
+      <w:lvlText w:val="%6."/>
+      <w:lvlJc w:val="right"/>
+      <w:pPr>
+        <w:ind w:left="4320" w:hanging="180"/>
+      </w:pPr>
+    </w:lvl>
+    <w:lvl xmlns:w="http://schemas.openxmlformats.org/wordprocessingml/2006/main" w:ilvl="6">
+      <w:start w:val="1"/>
+      <w:numFmt w:val="decimal"/>
+      <w:lvlText w:val="%7."/>
+      <w:lvlJc w:val="left"/>
+      <w:pPr>
+        <w:ind w:left="5040" w:hanging="360"/>
+      </w:pPr>
+    </w:lvl>
+    <w:lvl xmlns:w="http://schemas.openxmlformats.org/wordprocessingml/2006/main" w:ilvl="7">
+      <w:start w:val="1"/>
+      <w:numFmt w:val="lowerLetter"/>
+      <w:lvlText w:val="%8."/>
+      <w:lvlJc w:val="left"/>
+      <w:pPr>
+        <w:ind w:left="5760" w:hanging="360"/>
+      </w:pPr>
+    </w:lvl>
+    <w:lvl xmlns:w="http://schemas.openxmlformats.org/wordprocessingml/2006/main" w:ilvl="8">
+      <w:start w:val="1"/>
+      <w:numFmt w:val="lowerRoman"/>
+      <w:lvlText w:val="%9."/>
+      <w:lvlJc w:val="right"/>
+      <w:pPr>
+        <w:ind w:left="6480" w:hanging="180"/>
+      </w:pPr>
+    </w:lvl>
+  </w:abstractNum>
+  <w:abstractNum xmlns:w="http://schemas.openxmlformats.org/wordprocessingml/2006/main" w:abstractNumId="49">
+    <w:nsid w:val="2e338ba4"/>
+    <w:multiLevelType xmlns:w="http://schemas.openxmlformats.org/wordprocessingml/2006/main" w:val="hybridMultilevel"/>
+    <w:lvl xmlns:w="http://schemas.openxmlformats.org/wordprocessingml/2006/main" w:ilvl="0">
+      <w:start w:val="1"/>
+      <w:numFmt w:val="bullet"/>
+      <w:lvlText w:val=""/>
+      <w:lvlJc w:val="left"/>
+      <w:pPr>
+        <w:ind w:left="720" w:hanging="360"/>
+      </w:pPr>
+      <w:rPr>
+        <w:rFonts w:hint="default" w:ascii="Symbol" w:hAnsi="Symbol"/>
+      </w:rPr>
+    </w:lvl>
+    <w:lvl xmlns:w="http://schemas.openxmlformats.org/wordprocessingml/2006/main" w:ilvl="1">
+      <w:start w:val="1"/>
+      <w:numFmt w:val="bullet"/>
+      <w:lvlText w:val="o"/>
+      <w:lvlJc w:val="left"/>
+      <w:pPr>
+        <w:ind w:left="1440" w:hanging="360"/>
+      </w:pPr>
+      <w:rPr>
+        <w:rFonts w:hint="default" w:ascii="Courier New" w:hAnsi="Courier New"/>
+      </w:rPr>
+    </w:lvl>
+    <w:lvl xmlns:w="http://schemas.openxmlformats.org/wordprocessingml/2006/main" w:ilvl="2">
+      <w:start w:val="1"/>
+      <w:numFmt w:val="bullet"/>
+      <w:lvlText w:val=""/>
+      <w:lvlJc w:val="left"/>
+      <w:pPr>
+        <w:ind w:left="2160" w:hanging="360"/>
+      </w:pPr>
+      <w:rPr>
+        <w:rFonts w:hint="default" w:ascii="Wingdings" w:hAnsi="Wingdings"/>
+      </w:rPr>
+    </w:lvl>
+    <w:lvl xmlns:w="http://schemas.openxmlformats.org/wordprocessingml/2006/main" w:ilvl="3">
+      <w:start w:val="1"/>
+      <w:numFmt w:val="bullet"/>
+      <w:lvlText w:val=""/>
+      <w:lvlJc w:val="left"/>
+      <w:pPr>
+        <w:ind w:left="2880" w:hanging="360"/>
+      </w:pPr>
+      <w:rPr>
+        <w:rFonts w:hint="default" w:ascii="Symbol" w:hAnsi="Symbol"/>
+      </w:rPr>
+    </w:lvl>
+    <w:lvl xmlns:w="http://schemas.openxmlformats.org/wordprocessingml/2006/main" w:ilvl="4">
+      <w:start w:val="1"/>
+      <w:numFmt w:val="bullet"/>
+      <w:lvlText w:val="o"/>
+      <w:lvlJc w:val="left"/>
+      <w:pPr>
+        <w:ind w:left="3600" w:hanging="360"/>
+      </w:pPr>
+      <w:rPr>
+        <w:rFonts w:hint="default" w:ascii="Courier New" w:hAnsi="Courier New"/>
+      </w:rPr>
+    </w:lvl>
+    <w:lvl xmlns:w="http://schemas.openxmlformats.org/wordprocessingml/2006/main" w:ilvl="5">
+      <w:start w:val="1"/>
+      <w:numFmt w:val="bullet"/>
+      <w:lvlText w:val=""/>
+      <w:lvlJc w:val="left"/>
+      <w:pPr>
+        <w:ind w:left="4320" w:hanging="360"/>
+      </w:pPr>
+      <w:rPr>
+        <w:rFonts w:hint="default" w:ascii="Wingdings" w:hAnsi="Wingdings"/>
+      </w:rPr>
+    </w:lvl>
+    <w:lvl xmlns:w="http://schemas.openxmlformats.org/wordprocessingml/2006/main" w:ilvl="6">
+      <w:start w:val="1"/>
+      <w:numFmt w:val="bullet"/>
+      <w:lvlText w:val=""/>
+      <w:lvlJc w:val="left"/>
+      <w:pPr>
+        <w:ind w:left="5040" w:hanging="360"/>
+      </w:pPr>
+      <w:rPr>
+        <w:rFonts w:hint="default" w:ascii="Symbol" w:hAnsi="Symbol"/>
+      </w:rPr>
+    </w:lvl>
+    <w:lvl xmlns:w="http://schemas.openxmlformats.org/wordprocessingml/2006/main" w:ilvl="7">
+      <w:start w:val="1"/>
+      <w:numFmt w:val="bullet"/>
+      <w:lvlText w:val="o"/>
+      <w:lvlJc w:val="left"/>
+      <w:pPr>
+        <w:ind w:left="5760" w:hanging="360"/>
+      </w:pPr>
+      <w:rPr>
+        <w:rFonts w:hint="default" w:ascii="Courier New" w:hAnsi="Courier New"/>
+      </w:rPr>
+    </w:lvl>
+    <w:lvl xmlns:w="http://schemas.openxmlformats.org/wordprocessingml/2006/main" w:ilvl="8">
+      <w:start w:val="1"/>
+      <w:numFmt w:val="bullet"/>
+      <w:lvlText w:val=""/>
+      <w:lvlJc w:val="left"/>
+      <w:pPr>
+        <w:ind w:left="6480" w:hanging="360"/>
+      </w:pPr>
+      <w:rPr>
+        <w:rFonts w:hint="default" w:ascii="Wingdings" w:hAnsi="Wingdings"/>
+      </w:rPr>
+    </w:lvl>
+  </w:abstractNum>
+  <w:abstractNum xmlns:w="http://schemas.openxmlformats.org/wordprocessingml/2006/main" w:abstractNumId="48">
+    <w:nsid w:val="32ee2443"/>
+    <w:multiLevelType xmlns:w="http://schemas.openxmlformats.org/wordprocessingml/2006/main" w:val="hybridMultilevel"/>
+    <w:lvl xmlns:w="http://schemas.openxmlformats.org/wordprocessingml/2006/main" w:ilvl="0">
+      <w:start w:val="1"/>
+      <w:numFmt w:val="bullet"/>
+      <w:lvlText w:val=""/>
+      <w:lvlJc w:val="left"/>
+      <w:pPr>
+        <w:ind w:left="720" w:hanging="360"/>
+      </w:pPr>
+      <w:rPr>
+        <w:rFonts w:hint="default" w:ascii="Symbol" w:hAnsi="Symbol"/>
+      </w:rPr>
+    </w:lvl>
+    <w:lvl xmlns:w="http://schemas.openxmlformats.org/wordprocessingml/2006/main" w:ilvl="1">
+      <w:start w:val="1"/>
+      <w:numFmt w:val="bullet"/>
+      <w:lvlText w:val="o"/>
+      <w:lvlJc w:val="left"/>
+      <w:pPr>
+        <w:ind w:left="1440" w:hanging="360"/>
+      </w:pPr>
+      <w:rPr>
+        <w:rFonts w:hint="default" w:ascii="Courier New" w:hAnsi="Courier New"/>
+      </w:rPr>
+    </w:lvl>
+    <w:lvl xmlns:w="http://schemas.openxmlformats.org/wordprocessingml/2006/main" w:ilvl="2">
+      <w:start w:val="1"/>
+      <w:numFmt w:val="bullet"/>
+      <w:lvlText w:val=""/>
+      <w:lvlJc w:val="left"/>
+      <w:pPr>
+        <w:ind w:left="2160" w:hanging="360"/>
+      </w:pPr>
+      <w:rPr>
+        <w:rFonts w:hint="default" w:ascii="Wingdings" w:hAnsi="Wingdings"/>
+      </w:rPr>
+    </w:lvl>
+    <w:lvl xmlns:w="http://schemas.openxmlformats.org/wordprocessingml/2006/main" w:ilvl="3">
+      <w:start w:val="1"/>
+      <w:numFmt w:val="bullet"/>
+      <w:lvlText w:val=""/>
+      <w:lvlJc w:val="left"/>
+      <w:pPr>
+        <w:ind w:left="2880" w:hanging="360"/>
+      </w:pPr>
+      <w:rPr>
+        <w:rFonts w:hint="default" w:ascii="Symbol" w:hAnsi="Symbol"/>
+      </w:rPr>
+    </w:lvl>
+    <w:lvl xmlns:w="http://schemas.openxmlformats.org/wordprocessingml/2006/main" w:ilvl="4">
+      <w:start w:val="1"/>
+      <w:numFmt w:val="bullet"/>
+      <w:lvlText w:val="o"/>
+      <w:lvlJc w:val="left"/>
+      <w:pPr>
+        <w:ind w:left="3600" w:hanging="360"/>
+      </w:pPr>
+      <w:rPr>
+        <w:rFonts w:hint="default" w:ascii="Courier New" w:hAnsi="Courier New"/>
+      </w:rPr>
+    </w:lvl>
+    <w:lvl xmlns:w="http://schemas.openxmlformats.org/wordprocessingml/2006/main" w:ilvl="5">
+      <w:start w:val="1"/>
+      <w:numFmt w:val="bullet"/>
+      <w:lvlText w:val=""/>
+      <w:lvlJc w:val="left"/>
+      <w:pPr>
+        <w:ind w:left="4320" w:hanging="360"/>
+      </w:pPr>
+      <w:rPr>
+        <w:rFonts w:hint="default" w:ascii="Wingdings" w:hAnsi="Wingdings"/>
+      </w:rPr>
+    </w:lvl>
+    <w:lvl xmlns:w="http://schemas.openxmlformats.org/wordprocessingml/2006/main" w:ilvl="6">
+      <w:start w:val="1"/>
+      <w:numFmt w:val="bullet"/>
+      <w:lvlText w:val=""/>
+      <w:lvlJc w:val="left"/>
+      <w:pPr>
+        <w:ind w:left="5040" w:hanging="360"/>
+      </w:pPr>
+      <w:rPr>
+        <w:rFonts w:hint="default" w:ascii="Symbol" w:hAnsi="Symbol"/>
+      </w:rPr>
+    </w:lvl>
+    <w:lvl xmlns:w="http://schemas.openxmlformats.org/wordprocessingml/2006/main" w:ilvl="7">
+      <w:start w:val="1"/>
+      <w:numFmt w:val="bullet"/>
+      <w:lvlText w:val="o"/>
+      <w:lvlJc w:val="left"/>
+      <w:pPr>
+        <w:ind w:left="5760" w:hanging="360"/>
+      </w:pPr>
+      <w:rPr>
+        <w:rFonts w:hint="default" w:ascii="Courier New" w:hAnsi="Courier New"/>
+      </w:rPr>
+    </w:lvl>
+    <w:lvl xmlns:w="http://schemas.openxmlformats.org/wordprocessingml/2006/main" w:ilvl="8">
+      <w:start w:val="1"/>
+      <w:numFmt w:val="bullet"/>
+      <w:lvlText w:val=""/>
+      <w:lvlJc w:val="left"/>
+      <w:pPr>
+        <w:ind w:left="6480" w:hanging="360"/>
+      </w:pPr>
+      <w:rPr>
+        <w:rFonts w:hint="default" w:ascii="Wingdings" w:hAnsi="Wingdings"/>
+      </w:rPr>
+    </w:lvl>
+  </w:abstractNum>
+  <w:abstractNum xmlns:w="http://schemas.openxmlformats.org/wordprocessingml/2006/main" w:abstractNumId="47">
+    <w:nsid w:val="a2a6515"/>
+    <w:multiLevelType xmlns:w="http://schemas.openxmlformats.org/wordprocessingml/2006/main" w:val="hybridMultilevel"/>
+    <w:lvl xmlns:w="http://schemas.openxmlformats.org/wordprocessingml/2006/main" w:ilvl="0">
+      <w:start w:val="1"/>
+      <w:numFmt w:val="bullet"/>
+      <w:lvlText w:val=""/>
+      <w:lvlJc w:val="left"/>
+      <w:pPr>
+        <w:ind w:left="720" w:hanging="360"/>
+      </w:pPr>
+      <w:rPr>
+        <w:rFonts w:hint="default" w:ascii="Symbol" w:hAnsi="Symbol"/>
+      </w:rPr>
+    </w:lvl>
+    <w:lvl xmlns:w="http://schemas.openxmlformats.org/wordprocessingml/2006/main" w:ilvl="1">
+      <w:start w:val="1"/>
+      <w:numFmt w:val="bullet"/>
+      <w:lvlText w:val="o"/>
+      <w:lvlJc w:val="left"/>
+      <w:pPr>
+        <w:ind w:left="1440" w:hanging="360"/>
+      </w:pPr>
+      <w:rPr>
+        <w:rFonts w:hint="default" w:ascii="Courier New" w:hAnsi="Courier New"/>
+      </w:rPr>
+    </w:lvl>
+    <w:lvl xmlns:w="http://schemas.openxmlformats.org/wordprocessingml/2006/main" w:ilvl="2">
+      <w:start w:val="1"/>
+      <w:numFmt w:val="bullet"/>
+      <w:lvlText w:val=""/>
+      <w:lvlJc w:val="left"/>
+      <w:pPr>
+        <w:ind w:left="2160" w:hanging="360"/>
+      </w:pPr>
+      <w:rPr>
+        <w:rFonts w:hint="default" w:ascii="Wingdings" w:hAnsi="Wingdings"/>
+      </w:rPr>
+    </w:lvl>
+    <w:lvl xmlns:w="http://schemas.openxmlformats.org/wordprocessingml/2006/main" w:ilvl="3">
+      <w:start w:val="1"/>
+      <w:numFmt w:val="bullet"/>
+      <w:lvlText w:val=""/>
+      <w:lvlJc w:val="left"/>
+      <w:pPr>
+        <w:ind w:left="2880" w:hanging="360"/>
+      </w:pPr>
+      <w:rPr>
+        <w:rFonts w:hint="default" w:ascii="Symbol" w:hAnsi="Symbol"/>
+      </w:rPr>
+    </w:lvl>
+    <w:lvl xmlns:w="http://schemas.openxmlformats.org/wordprocessingml/2006/main" w:ilvl="4">
+      <w:start w:val="1"/>
+      <w:numFmt w:val="bullet"/>
+      <w:lvlText w:val="o"/>
+      <w:lvlJc w:val="left"/>
+      <w:pPr>
+        <w:ind w:left="3600" w:hanging="360"/>
+      </w:pPr>
+      <w:rPr>
+        <w:rFonts w:hint="default" w:ascii="Courier New" w:hAnsi="Courier New"/>
+      </w:rPr>
+    </w:lvl>
+    <w:lvl xmlns:w="http://schemas.openxmlformats.org/wordprocessingml/2006/main" w:ilvl="5">
+      <w:start w:val="1"/>
+      <w:numFmt w:val="bullet"/>
+      <w:lvlText w:val=""/>
+      <w:lvlJc w:val="left"/>
+      <w:pPr>
+        <w:ind w:left="4320" w:hanging="360"/>
+      </w:pPr>
+      <w:rPr>
+        <w:rFonts w:hint="default" w:ascii="Wingdings" w:hAnsi="Wingdings"/>
+      </w:rPr>
+    </w:lvl>
+    <w:lvl xmlns:w="http://schemas.openxmlformats.org/wordprocessingml/2006/main" w:ilvl="6">
+      <w:start w:val="1"/>
+      <w:numFmt w:val="bullet"/>
+      <w:lvlText w:val=""/>
+      <w:lvlJc w:val="left"/>
+      <w:pPr>
+        <w:ind w:left="5040" w:hanging="360"/>
+      </w:pPr>
+      <w:rPr>
+        <w:rFonts w:hint="default" w:ascii="Symbol" w:hAnsi="Symbol"/>
+      </w:rPr>
+    </w:lvl>
+    <w:lvl xmlns:w="http://schemas.openxmlformats.org/wordprocessingml/2006/main" w:ilvl="7">
+      <w:start w:val="1"/>
+      <w:numFmt w:val="bullet"/>
+      <w:lvlText w:val="o"/>
+      <w:lvlJc w:val="left"/>
+      <w:pPr>
+        <w:ind w:left="5760" w:hanging="360"/>
+      </w:pPr>
+      <w:rPr>
+        <w:rFonts w:hint="default" w:ascii="Courier New" w:hAnsi="Courier New"/>
+      </w:rPr>
+    </w:lvl>
+    <w:lvl xmlns:w="http://schemas.openxmlformats.org/wordprocessingml/2006/main" w:ilvl="8">
+      <w:start w:val="1"/>
+      <w:numFmt w:val="bullet"/>
+      <w:lvlText w:val=""/>
+      <w:lvlJc w:val="left"/>
+      <w:pPr>
+        <w:ind w:left="6480" w:hanging="360"/>
+      </w:pPr>
+      <w:rPr>
+        <w:rFonts w:hint="default" w:ascii="Wingdings" w:hAnsi="Wingdings"/>
+      </w:rPr>
+    </w:lvl>
+  </w:abstractNum>
+  <w:abstractNum xmlns:w="http://schemas.openxmlformats.org/wordprocessingml/2006/main" w:abstractNumId="46">
+    <w:nsid w:val="2a62d17"/>
+    <w:multiLevelType xmlns:w="http://schemas.openxmlformats.org/wordprocessingml/2006/main" w:val="hybridMultilevel"/>
+    <w:lvl xmlns:w="http://schemas.openxmlformats.org/wordprocessingml/2006/main" w:ilvl="0">
+      <w:start w:val="1"/>
+      <w:numFmt w:val="bullet"/>
+      <w:lvlText w:val=""/>
+      <w:lvlJc w:val="left"/>
+      <w:pPr>
+        <w:ind w:left="720" w:hanging="360"/>
+      </w:pPr>
+      <w:rPr>
+        <w:rFonts w:hint="default" w:ascii="Symbol" w:hAnsi="Symbol"/>
+      </w:rPr>
+    </w:lvl>
+    <w:lvl xmlns:w="http://schemas.openxmlformats.org/wordprocessingml/2006/main" w:ilvl="1">
+      <w:start w:val="1"/>
+      <w:numFmt w:val="bullet"/>
+      <w:lvlText w:val="o"/>
+      <w:lvlJc w:val="left"/>
+      <w:pPr>
+        <w:ind w:left="1440" w:hanging="360"/>
+      </w:pPr>
+      <w:rPr>
+        <w:rFonts w:hint="default" w:ascii="Courier New" w:hAnsi="Courier New"/>
+      </w:rPr>
+    </w:lvl>
+    <w:lvl xmlns:w="http://schemas.openxmlformats.org/wordprocessingml/2006/main" w:ilvl="2">
+      <w:start w:val="1"/>
+      <w:numFmt w:val="bullet"/>
+      <w:lvlText w:val=""/>
+      <w:lvlJc w:val="left"/>
+      <w:pPr>
+        <w:ind w:left="2160" w:hanging="360"/>
+      </w:pPr>
+      <w:rPr>
+        <w:rFonts w:hint="default" w:ascii="Wingdings" w:hAnsi="Wingdings"/>
+      </w:rPr>
+    </w:lvl>
+    <w:lvl xmlns:w="http://schemas.openxmlformats.org/wordprocessingml/2006/main" w:ilvl="3">
+      <w:start w:val="1"/>
+      <w:numFmt w:val="bullet"/>
+      <w:lvlText w:val=""/>
+      <w:lvlJc w:val="left"/>
+      <w:pPr>
+        <w:ind w:left="2880" w:hanging="360"/>
+      </w:pPr>
+      <w:rPr>
+        <w:rFonts w:hint="default" w:ascii="Symbol" w:hAnsi="Symbol"/>
+      </w:rPr>
+    </w:lvl>
+    <w:lvl xmlns:w="http://schemas.openxmlformats.org/wordprocessingml/2006/main" w:ilvl="4">
+      <w:start w:val="1"/>
+      <w:numFmt w:val="bullet"/>
+      <w:lvlText w:val="o"/>
+      <w:lvlJc w:val="left"/>
+      <w:pPr>
+        <w:ind w:left="3600" w:hanging="360"/>
+      </w:pPr>
+      <w:rPr>
+        <w:rFonts w:hint="default" w:ascii="Courier New" w:hAnsi="Courier New"/>
+      </w:rPr>
+    </w:lvl>
+    <w:lvl xmlns:w="http://schemas.openxmlformats.org/wordprocessingml/2006/main" w:ilvl="5">
+      <w:start w:val="1"/>
+      <w:numFmt w:val="bullet"/>
+      <w:lvlText w:val=""/>
+      <w:lvlJc w:val="left"/>
+      <w:pPr>
+        <w:ind w:left="4320" w:hanging="360"/>
+      </w:pPr>
+      <w:rPr>
+        <w:rFonts w:hint="default" w:ascii="Wingdings" w:hAnsi="Wingdings"/>
+      </w:rPr>
+    </w:lvl>
+    <w:lvl xmlns:w="http://schemas.openxmlformats.org/wordprocessingml/2006/main" w:ilvl="6">
+      <w:start w:val="1"/>
+      <w:numFmt w:val="bullet"/>
+      <w:lvlText w:val=""/>
+      <w:lvlJc w:val="left"/>
+      <w:pPr>
+        <w:ind w:left="5040" w:hanging="360"/>
+      </w:pPr>
+      <w:rPr>
+        <w:rFonts w:hint="default" w:ascii="Symbol" w:hAnsi="Symbol"/>
+      </w:rPr>
+    </w:lvl>
+    <w:lvl xmlns:w="http://schemas.openxmlformats.org/wordprocessingml/2006/main" w:ilvl="7">
+      <w:start w:val="1"/>
+      <w:numFmt w:val="bullet"/>
+      <w:lvlText w:val="o"/>
+      <w:lvlJc w:val="left"/>
+      <w:pPr>
+        <w:ind w:left="5760" w:hanging="360"/>
+      </w:pPr>
+      <w:rPr>
+        <w:rFonts w:hint="default" w:ascii="Courier New" w:hAnsi="Courier New"/>
+      </w:rPr>
+    </w:lvl>
+    <w:lvl xmlns:w="http://schemas.openxmlformats.org/wordprocessingml/2006/main" w:ilvl="8">
+      <w:start w:val="1"/>
+      <w:numFmt w:val="bullet"/>
+      <w:lvlText w:val=""/>
+      <w:lvlJc w:val="left"/>
+      <w:pPr>
+        <w:ind w:left="6480" w:hanging="360"/>
+      </w:pPr>
+      <w:rPr>
+        <w:rFonts w:hint="default" w:ascii="Wingdings" w:hAnsi="Wingdings"/>
+      </w:rPr>
+    </w:lvl>
+  </w:abstractNum>
+  <w:abstractNum xmlns:w="http://schemas.openxmlformats.org/wordprocessingml/2006/main" w:abstractNumId="45">
+    <w:nsid w:val="34e4c822"/>
+    <w:multiLevelType xmlns:w="http://schemas.openxmlformats.org/wordprocessingml/2006/main" w:val="hybridMultilevel"/>
+    <w:lvl xmlns:w="http://schemas.openxmlformats.org/wordprocessingml/2006/main" w:ilvl="0">
+      <w:start w:val="1"/>
+      <w:numFmt w:val="bullet"/>
+      <w:lvlText w:val=""/>
+      <w:lvlJc w:val="left"/>
+      <w:pPr>
+        <w:ind w:left="720" w:hanging="360"/>
+      </w:pPr>
+      <w:rPr>
+        <w:rFonts w:hint="default" w:ascii="Symbol" w:hAnsi="Symbol"/>
+      </w:rPr>
+    </w:lvl>
+    <w:lvl xmlns:w="http://schemas.openxmlformats.org/wordprocessingml/2006/main" w:ilvl="1">
+      <w:start w:val="1"/>
+      <w:numFmt w:val="bullet"/>
+      <w:lvlText w:val="o"/>
+      <w:lvlJc w:val="left"/>
+      <w:pPr>
+        <w:ind w:left="1440" w:hanging="360"/>
+      </w:pPr>
+      <w:rPr>
+        <w:rFonts w:hint="default" w:ascii="Courier New" w:hAnsi="Courier New"/>
+      </w:rPr>
+    </w:lvl>
+    <w:lvl xmlns:w="http://schemas.openxmlformats.org/wordprocessingml/2006/main" w:ilvl="2">
+      <w:start w:val="1"/>
+      <w:numFmt w:val="bullet"/>
+      <w:lvlText w:val=""/>
+      <w:lvlJc w:val="left"/>
+      <w:pPr>
+        <w:ind w:left="2160" w:hanging="360"/>
+      </w:pPr>
+      <w:rPr>
+        <w:rFonts w:hint="default" w:ascii="Wingdings" w:hAnsi="Wingdings"/>
+      </w:rPr>
+    </w:lvl>
+    <w:lvl xmlns:w="http://schemas.openxmlformats.org/wordprocessingml/2006/main" w:ilvl="3">
+      <w:start w:val="1"/>
+      <w:numFmt w:val="bullet"/>
+      <w:lvlText w:val=""/>
+      <w:lvlJc w:val="left"/>
+      <w:pPr>
+        <w:ind w:left="2880" w:hanging="360"/>
+      </w:pPr>
+      <w:rPr>
+        <w:rFonts w:hint="default" w:ascii="Symbol" w:hAnsi="Symbol"/>
+      </w:rPr>
+    </w:lvl>
+    <w:lvl xmlns:w="http://schemas.openxmlformats.org/wordprocessingml/2006/main" w:ilvl="4">
+      <w:start w:val="1"/>
+      <w:numFmt w:val="bullet"/>
+      <w:lvlText w:val="o"/>
+      <w:lvlJc w:val="left"/>
+      <w:pPr>
+        <w:ind w:left="3600" w:hanging="360"/>
+      </w:pPr>
+      <w:rPr>
+        <w:rFonts w:hint="default" w:ascii="Courier New" w:hAnsi="Courier New"/>
+      </w:rPr>
+    </w:lvl>
+    <w:lvl xmlns:w="http://schemas.openxmlformats.org/wordprocessingml/2006/main" w:ilvl="5">
+      <w:start w:val="1"/>
+      <w:numFmt w:val="bullet"/>
+      <w:lvlText w:val=""/>
+      <w:lvlJc w:val="left"/>
+      <w:pPr>
+        <w:ind w:left="4320" w:hanging="360"/>
+      </w:pPr>
+      <w:rPr>
+        <w:rFonts w:hint="default" w:ascii="Wingdings" w:hAnsi="Wingdings"/>
+      </w:rPr>
+    </w:lvl>
+    <w:lvl xmlns:w="http://schemas.openxmlformats.org/wordprocessingml/2006/main" w:ilvl="6">
+      <w:start w:val="1"/>
+      <w:numFmt w:val="bullet"/>
+      <w:lvlText w:val=""/>
+      <w:lvlJc w:val="left"/>
+      <w:pPr>
+        <w:ind w:left="5040" w:hanging="360"/>
+      </w:pPr>
+      <w:rPr>
+        <w:rFonts w:hint="default" w:ascii="Symbol" w:hAnsi="Symbol"/>
+      </w:rPr>
+    </w:lvl>
+    <w:lvl xmlns:w="http://schemas.openxmlformats.org/wordprocessingml/2006/main" w:ilvl="7">
+      <w:start w:val="1"/>
+      <w:numFmt w:val="bullet"/>
+      <w:lvlText w:val="o"/>
+      <w:lvlJc w:val="left"/>
+      <w:pPr>
+        <w:ind w:left="5760" w:hanging="360"/>
+      </w:pPr>
+      <w:rPr>
+        <w:rFonts w:hint="default" w:ascii="Courier New" w:hAnsi="Courier New"/>
+      </w:rPr>
+    </w:lvl>
+    <w:lvl xmlns:w="http://schemas.openxmlformats.org/wordprocessingml/2006/main" w:ilvl="8">
+      <w:start w:val="1"/>
+      <w:numFmt w:val="bullet"/>
+      <w:lvlText w:val=""/>
+      <w:lvlJc w:val="left"/>
+      <w:pPr>
+        <w:ind w:left="6480" w:hanging="360"/>
+      </w:pPr>
+      <w:rPr>
+        <w:rFonts w:hint="default" w:ascii="Wingdings" w:hAnsi="Wingdings"/>
+      </w:rPr>
+    </w:lvl>
+  </w:abstractNum>
+  <w:abstractNum xmlns:w="http://schemas.openxmlformats.org/wordprocessingml/2006/main" w:abstractNumId="44">
+    <w:nsid w:val="4256f44f"/>
+    <w:multiLevelType xmlns:w="http://schemas.openxmlformats.org/wordprocessingml/2006/main" w:val="hybridMultilevel"/>
+    <w:lvl xmlns:w="http://schemas.openxmlformats.org/wordprocessingml/2006/main" w:ilvl="0">
+      <w:start w:val="1"/>
+      <w:numFmt w:val="bullet"/>
+      <w:lvlText w:val=""/>
+      <w:lvlJc w:val="left"/>
+      <w:pPr>
+        <w:ind w:left="720" w:hanging="360"/>
+      </w:pPr>
+      <w:rPr>
+        <w:rFonts w:hint="default" w:ascii="Symbol" w:hAnsi="Symbol"/>
+      </w:rPr>
+    </w:lvl>
+    <w:lvl xmlns:w="http://schemas.openxmlformats.org/wordprocessingml/2006/main" w:ilvl="1">
+      <w:start w:val="1"/>
+      <w:numFmt w:val="bullet"/>
+      <w:lvlText w:val="o"/>
+      <w:lvlJc w:val="left"/>
+      <w:pPr>
+        <w:ind w:left="1440" w:hanging="360"/>
+      </w:pPr>
+      <w:rPr>
+        <w:rFonts w:hint="default" w:ascii="Courier New" w:hAnsi="Courier New"/>
+      </w:rPr>
+    </w:lvl>
+    <w:lvl xmlns:w="http://schemas.openxmlformats.org/wordprocessingml/2006/main" w:ilvl="2">
+      <w:start w:val="1"/>
+      <w:numFmt w:val="bullet"/>
+      <w:lvlText w:val=""/>
+      <w:lvlJc w:val="left"/>
+      <w:pPr>
+        <w:ind w:left="2160" w:hanging="360"/>
+      </w:pPr>
+      <w:rPr>
+        <w:rFonts w:hint="default" w:ascii="Wingdings" w:hAnsi="Wingdings"/>
+      </w:rPr>
+    </w:lvl>
+    <w:lvl xmlns:w="http://schemas.openxmlformats.org/wordprocessingml/2006/main" w:ilvl="3">
+      <w:start w:val="1"/>
+      <w:numFmt w:val="bullet"/>
+      <w:lvlText w:val=""/>
+      <w:lvlJc w:val="left"/>
+      <w:pPr>
+        <w:ind w:left="2880" w:hanging="360"/>
+      </w:pPr>
+      <w:rPr>
+        <w:rFonts w:hint="default" w:ascii="Symbol" w:hAnsi="Symbol"/>
+      </w:rPr>
+    </w:lvl>
+    <w:lvl xmlns:w="http://schemas.openxmlformats.org/wordprocessingml/2006/main" w:ilvl="4">
+      <w:start w:val="1"/>
+      <w:numFmt w:val="bullet"/>
+      <w:lvlText w:val="o"/>
+      <w:lvlJc w:val="left"/>
+      <w:pPr>
+        <w:ind w:left="3600" w:hanging="360"/>
+      </w:pPr>
+      <w:rPr>
+        <w:rFonts w:hint="default" w:ascii="Courier New" w:hAnsi="Courier New"/>
+      </w:rPr>
+    </w:lvl>
+    <w:lvl xmlns:w="http://schemas.openxmlformats.org/wordprocessingml/2006/main" w:ilvl="5">
+      <w:start w:val="1"/>
+      <w:numFmt w:val="bullet"/>
+      <w:lvlText w:val=""/>
+      <w:lvlJc w:val="left"/>
+      <w:pPr>
+        <w:ind w:left="4320" w:hanging="360"/>
+      </w:pPr>
+      <w:rPr>
+        <w:rFonts w:hint="default" w:ascii="Wingdings" w:hAnsi="Wingdings"/>
+      </w:rPr>
+    </w:lvl>
+    <w:lvl xmlns:w="http://schemas.openxmlformats.org/wordprocessingml/2006/main" w:ilvl="6">
+      <w:start w:val="1"/>
+      <w:numFmt w:val="bullet"/>
+      <w:lvlText w:val=""/>
+      <w:lvlJc w:val="left"/>
+      <w:pPr>
+        <w:ind w:left="5040" w:hanging="360"/>
+      </w:pPr>
+      <w:rPr>
+        <w:rFonts w:hint="default" w:ascii="Symbol" w:hAnsi="Symbol"/>
+      </w:rPr>
+    </w:lvl>
+    <w:lvl xmlns:w="http://schemas.openxmlformats.org/wordprocessingml/2006/main" w:ilvl="7">
+      <w:start w:val="1"/>
+      <w:numFmt w:val="bullet"/>
+      <w:lvlText w:val="o"/>
+      <w:lvlJc w:val="left"/>
+      <w:pPr>
+        <w:ind w:left="5760" w:hanging="360"/>
+      </w:pPr>
+      <w:rPr>
+        <w:rFonts w:hint="default" w:ascii="Courier New" w:hAnsi="Courier New"/>
+      </w:rPr>
+    </w:lvl>
+    <w:lvl xmlns:w="http://schemas.openxmlformats.org/wordprocessingml/2006/main" w:ilvl="8">
+      <w:start w:val="1"/>
+      <w:numFmt w:val="bullet"/>
+      <w:lvlText w:val=""/>
+      <w:lvlJc w:val="left"/>
+      <w:pPr>
+        <w:ind w:left="6480" w:hanging="360"/>
+      </w:pPr>
+      <w:rPr>
+        <w:rFonts w:hint="default" w:ascii="Wingdings" w:hAnsi="Wingdings"/>
+      </w:rPr>
+    </w:lvl>
+  </w:abstractNum>
   <w:abstractNum xmlns:w="http://schemas.openxmlformats.org/wordprocessingml/2006/main" w:abstractNumId="43">
     <w:nsid w:val="1e9a8d6"/>
     <w:multiLevelType xmlns:w="http://schemas.openxmlformats.org/wordprocessingml/2006/main" w:val="hybridMultilevel"/>
@@ -34677,6 +37815,30 @@
       </w:rPr>
     </w:lvl>
   </w:abstractNum>
+  <w:num w:numId="51">
+    <w:abstractNumId w:val="51"/>
+  </w:num>
+  <w:num w:numId="50">
+    <w:abstractNumId w:val="50"/>
+  </w:num>
+  <w:num w:numId="49">
+    <w:abstractNumId w:val="49"/>
+  </w:num>
+  <w:num w:numId="48">
+    <w:abstractNumId w:val="48"/>
+  </w:num>
+  <w:num w:numId="47">
+    <w:abstractNumId w:val="47"/>
+  </w:num>
+  <w:num w:numId="46">
+    <w:abstractNumId w:val="46"/>
+  </w:num>
+  <w:num w:numId="45">
+    <w:abstractNumId w:val="45"/>
+  </w:num>
+  <w:num w:numId="44">
+    <w:abstractNumId w:val="44"/>
+  </w:num>
   <w:num w:numId="43">
     <w:abstractNumId w:val="43"/>
   </w:num>

</xml_diff>